<commit_message>
"lesson-exercise-intro" Layout has been updated.
</commit_message>
<xml_diff>
--- a/lessons/vcs-github/exercises/sign-in-sign-out-account/downloads/sign-in-sign-out-account.docx
+++ b/lessons/vcs-github/exercises/sign-in-sign-out-account/downloads/sign-in-sign-out-account.docx
@@ -103,72 +103,6 @@
           <w:lang w:val="ru-RU"/>
         </w:rPr>
         <w:t>».</w:t>
-      </w:r>
-    </w:p>
-    <w:p>
-      <w:pPr>
-        <w:jc w:val="center"/>
-        <w:rPr>
-          <w:rFonts w:ascii="Times New Roman" w:hAnsi="Times New Roman" w:cs="Times New Roman"/>
-          <w:sz w:val="28"/>
-          <w:szCs w:val="28"/>
-          <w:lang w:val="ru-RU"/>
-        </w:rPr>
-      </w:pPr>
-    </w:p>
-    <w:p>
-      <w:pPr>
-        <w:jc w:val="center"/>
-        <w:rPr>
-          <w:rFonts w:ascii="Times New Roman" w:hAnsi="Times New Roman" w:cs="Times New Roman"/>
-          <w:b/>
-          <w:bCs/>
-          <w:sz w:val="36"/>
-          <w:szCs w:val="36"/>
-          <w:lang w:val="ru-RU"/>
-        </w:rPr>
-      </w:pPr>
-      <w:r>
-        <w:rPr>
-          <w:rFonts w:ascii="Times New Roman" w:hAnsi="Times New Roman" w:cs="Times New Roman"/>
-          <w:b/>
-          <w:bCs/>
-          <w:sz w:val="36"/>
-          <w:szCs w:val="36"/>
-          <w:lang w:val="ru-RU"/>
-        </w:rPr>
-        <w:t>Задание.</w:t>
-      </w:r>
-    </w:p>
-    <w:p>
-      <w:pPr>
-        <w:jc w:val="both"/>
-        <w:rPr>
-          <w:rFonts w:ascii="Times New Roman" w:hAnsi="Times New Roman" w:cs="Times New Roman"/>
-          <w:sz w:val="28"/>
-          <w:szCs w:val="28"/>
-          <w:lang w:val="ru-RU"/>
-        </w:rPr>
-      </w:pPr>
-    </w:p>
-    <w:p>
-      <w:pPr>
-        <w:jc w:val="both"/>
-        <w:rPr>
-          <w:rFonts w:ascii="Times New Roman" w:hAnsi="Times New Roman" w:cs="Times New Roman"/>
-          <w:sz w:val="28"/>
-          <w:szCs w:val="28"/>
-          <w:lang w:val="ru-RU"/>
-        </w:rPr>
-      </w:pPr>
-      <w:r>
-        <w:rPr>
-          <w:rFonts w:ascii="Times New Roman" w:hAnsi="Times New Roman" w:cs="Times New Roman"/>
-          <w:sz w:val="28"/>
-          <w:szCs w:val="28"/>
-          <w:lang w:val="ru-RU"/>
-        </w:rPr>
-        <w:t>Здесь текст задания.</w:t>
       </w:r>
     </w:p>
     <w:p>
@@ -273,25 +207,7 @@
           <w:szCs w:val="28"/>
           <w:lang w:val="ru-RU"/>
         </w:rPr>
-        <w:t>Что еще важнее – узнать</w:t>
-      </w:r>
-      <w:r>
-        <w:rPr>
-          <w:rFonts w:ascii="Times New Roman" w:hAnsi="Times New Roman" w:cs="Times New Roman"/>
-          <w:sz w:val="28"/>
-          <w:szCs w:val="28"/>
-          <w:lang w:val="ru-RU"/>
-        </w:rPr>
-        <w:t>,</w:t>
-      </w:r>
-      <w:r>
-        <w:rPr>
-          <w:rFonts w:ascii="Times New Roman" w:hAnsi="Times New Roman" w:cs="Times New Roman"/>
-          <w:sz w:val="28"/>
-          <w:szCs w:val="28"/>
-          <w:lang w:val="ru-RU"/>
-        </w:rPr>
-        <w:t xml:space="preserve"> где у </w:t>
+        <w:t xml:space="preserve">Что еще важнее – узнать, где у </w:t>
       </w:r>
       <w:r>
         <w:rPr>
@@ -319,6 +235,71 @@
           <w:lang w:val="ru-RU"/>
         </w:rPr>
         <w:t>главное меню</w:t>
+      </w:r>
+    </w:p>
+    <w:p>
+      <w:pPr>
+        <w:rPr>
+          <w:rFonts w:ascii="Times New Roman" w:hAnsi="Times New Roman" w:cs="Times New Roman"/>
+          <w:sz w:val="28"/>
+          <w:szCs w:val="28"/>
+          <w:lang w:val="ru-RU"/>
+        </w:rPr>
+      </w:pPr>
+    </w:p>
+    <w:p>
+      <w:pPr>
+        <w:jc w:val="center"/>
+        <w:rPr>
+          <w:rFonts w:ascii="Times New Roman" w:hAnsi="Times New Roman" w:cs="Times New Roman"/>
+          <w:b/>
+          <w:bCs/>
+          <w:sz w:val="36"/>
+          <w:szCs w:val="36"/>
+          <w:lang w:val="ru-RU"/>
+        </w:rPr>
+      </w:pPr>
+      <w:r>
+        <w:rPr>
+          <w:rFonts w:ascii="Times New Roman" w:hAnsi="Times New Roman" w:cs="Times New Roman"/>
+          <w:b/>
+          <w:bCs/>
+          <w:sz w:val="36"/>
+          <w:szCs w:val="36"/>
+          <w:lang w:val="ru-RU"/>
+        </w:rPr>
+        <w:t>Задание.</w:t>
+      </w:r>
+    </w:p>
+    <w:p>
+      <w:pPr>
+        <w:jc w:val="both"/>
+        <w:rPr>
+          <w:rFonts w:ascii="Times New Roman" w:hAnsi="Times New Roman" w:cs="Times New Roman"/>
+          <w:sz w:val="28"/>
+          <w:szCs w:val="28"/>
+          <w:lang w:val="ru-RU"/>
+        </w:rPr>
+      </w:pPr>
+    </w:p>
+    <w:p>
+      <w:pPr>
+        <w:jc w:val="both"/>
+        <w:rPr>
+          <w:rFonts w:ascii="Times New Roman" w:hAnsi="Times New Roman" w:cs="Times New Roman"/>
+          <w:sz w:val="28"/>
+          <w:szCs w:val="28"/>
+          <w:lang w:val="ru-RU"/>
+        </w:rPr>
+      </w:pPr>
+      <w:r>
+        <w:rPr>
+          <w:rFonts w:ascii="Times New Roman" w:hAnsi="Times New Roman" w:cs="Times New Roman"/>
+          <w:sz w:val="28"/>
+          <w:szCs w:val="28"/>
+          <w:lang w:val="ru-RU"/>
+        </w:rPr>
+        <w:t>Здесь текст задания.</w:t>
       </w:r>
     </w:p>
     <w:p>

</xml_diff>

<commit_message>
Docx file for the "sign-in-sign-out-account" exercise has been changed.
</commit_message>
<xml_diff>
--- a/lessons/vcs-github/exercises/sign-in-sign-out-account/downloads/sign-in-sign-out-account.docx
+++ b/lessons/vcs-github/exercises/sign-in-sign-out-account/downloads/sign-in-sign-out-account.docx
@@ -1,6 +1,6 @@
 
 <file path=word/document.xml><?xml version="1.0" encoding="utf-8"?>
-<w:document xmlns:wpc="http://schemas.microsoft.com/office/word/2010/wordprocessingCanvas" xmlns:cx="http://schemas.microsoft.com/office/drawing/2014/chartex" xmlns:cx1="http://schemas.microsoft.com/office/drawing/2015/9/8/chartex" xmlns:cx2="http://schemas.microsoft.com/office/drawing/2015/10/21/chartex" xmlns:cx3="http://schemas.microsoft.com/office/drawing/2016/5/9/chartex" xmlns:cx4="http://schemas.microsoft.com/office/drawing/2016/5/10/chartex" xmlns:cx5="http://schemas.microsoft.com/office/drawing/2016/5/11/chartex" xmlns:cx6="http://schemas.microsoft.com/office/drawing/2016/5/12/chartex" xmlns:cx7="http://schemas.microsoft.com/office/drawing/2016/5/13/chartex" xmlns:cx8="http://schemas.microsoft.com/office/drawing/2016/5/14/chartex" xmlns:mc="http://schemas.openxmlformats.org/markup-compatibility/2006" xmlns:aink="http://schemas.microsoft.com/office/drawing/2016/ink" xmlns:am3d="http://schemas.microsoft.com/office/drawing/2017/model3d" xmlns:o="urn:schemas-microsoft-com:office:office" xmlns:oel="http://schemas.microsoft.com/office/2019/extlst" xmlns:r="http://schemas.openxmlformats.org/officeDocument/2006/relationships" xmlns:m="http://schemas.openxmlformats.org/officeDocument/2006/math" xmlns:v="urn:schemas-microsoft-com:vml" xmlns:wp14="http://schemas.microsoft.com/office/word/2010/wordprocessingDrawing" xmlns:wp="http://schemas.openxmlformats.org/drawingml/2006/wordprocessingDrawing" xmlns:w10="urn:schemas-microsoft-com:office:word" xmlns:w="http://schemas.openxmlformats.org/wordprocessingml/2006/main" xmlns:w14="http://schemas.microsoft.com/office/word/2010/wordml" xmlns:w15="http://schemas.microsoft.com/office/word/2012/wordml" xmlns:w16cex="http://schemas.microsoft.com/office/word/2018/wordml/cex" xmlns:w16cid="http://schemas.microsoft.com/office/word/2016/wordml/cid" xmlns:w16="http://schemas.microsoft.com/office/word/2018/wordml" xmlns:w16sdtdh="http://schemas.microsoft.com/office/word/2020/wordml/sdtdatahash" xmlns:w16se="http://schemas.microsoft.com/office/word/2015/wordml/symex" xmlns:wpg="http://schemas.microsoft.com/office/word/2010/wordprocessingGroup" xmlns:wpi="http://schemas.microsoft.com/office/word/2010/wordprocessingInk" xmlns:wne="http://schemas.microsoft.com/office/word/2006/wordml" xmlns:wps="http://schemas.microsoft.com/office/word/2010/wordprocessingShape" mc:Ignorable="w14 w15 w16se w16cid w16 w16cex w16sdtdh wp14">
+<w:document xmlns:wpc="http://schemas.microsoft.com/office/word/2010/wordprocessingCanvas" xmlns:cx="http://schemas.microsoft.com/office/drawing/2014/chartex" xmlns:mc="http://schemas.openxmlformats.org/markup-compatibility/2006" xmlns:o="urn:schemas-microsoft-com:office:office" xmlns:r="http://schemas.openxmlformats.org/officeDocument/2006/relationships" xmlns:m="http://schemas.openxmlformats.org/officeDocument/2006/math" xmlns:v="urn:schemas-microsoft-com:vml" xmlns:wp14="http://schemas.microsoft.com/office/word/2010/wordprocessingDrawing" xmlns:wp="http://schemas.openxmlformats.org/drawingml/2006/wordprocessingDrawing" xmlns:w10="urn:schemas-microsoft-com:office:word" xmlns:w="http://schemas.openxmlformats.org/wordprocessingml/2006/main" xmlns:w14="http://schemas.microsoft.com/office/word/2010/wordml" xmlns:w15="http://schemas.microsoft.com/office/word/2012/wordml" xmlns:w16se="http://schemas.microsoft.com/office/word/2015/wordml/symex" xmlns:wpg="http://schemas.microsoft.com/office/word/2010/wordprocessingGroup" xmlns:wpi="http://schemas.microsoft.com/office/word/2010/wordprocessingInk" xmlns:wne="http://schemas.microsoft.com/office/word/2006/wordml" xmlns:wps="http://schemas.microsoft.com/office/word/2010/wordprocessingShape" mc:Ignorable="w14 w15 w16se wp14">
   <w:body>
     <w:p>
       <w:pPr>
@@ -118,6 +118,17 @@
     </w:p>
     <w:p>
       <w:pPr>
+        <w:jc w:val="both"/>
+        <w:rPr>
+          <w:rFonts w:ascii="Times New Roman" w:hAnsi="Times New Roman" w:cs="Times New Roman"/>
+          <w:sz w:val="28"/>
+          <w:szCs w:val="28"/>
+          <w:lang w:val="ru-RU"/>
+        </w:rPr>
+      </w:pPr>
+    </w:p>
+    <w:p>
+      <w:pPr>
         <w:jc w:val="center"/>
         <w:rPr>
           <w:rFonts w:ascii="Times New Roman" w:hAnsi="Times New Roman" w:cs="Times New Roman"/>
@@ -137,6 +148,121 @@
           <w:szCs w:val="36"/>
           <w:lang w:val="ru-RU"/>
         </w:rPr>
+        <w:t>Упражнения, которые нужно пройти перед</w:t>
+      </w:r>
+      <w:r>
+        <w:rPr>
+          <w:rFonts w:ascii="Times New Roman" w:hAnsi="Times New Roman" w:cs="Times New Roman"/>
+          <w:b/>
+          <w:bCs/>
+          <w:sz w:val="36"/>
+          <w:szCs w:val="36"/>
+          <w:lang w:val="ru-RU"/>
+        </w:rPr>
+        <w:t xml:space="preserve"> </w:t>
+      </w:r>
+      <w:r>
+        <w:rPr>
+          <w:rFonts w:ascii="Times New Roman" w:hAnsi="Times New Roman" w:cs="Times New Roman"/>
+          <w:b/>
+          <w:bCs/>
+          <w:sz w:val="36"/>
+          <w:szCs w:val="36"/>
+          <w:lang w:val="ru-RU"/>
+        </w:rPr>
+        <w:t>этим</w:t>
+      </w:r>
+      <w:r>
+        <w:rPr>
+          <w:rFonts w:ascii="Times New Roman" w:hAnsi="Times New Roman" w:cs="Times New Roman"/>
+          <w:b/>
+          <w:bCs/>
+          <w:sz w:val="36"/>
+          <w:szCs w:val="36"/>
+          <w:lang w:val="ru-RU"/>
+        </w:rPr>
+        <w:t>.</w:t>
+      </w:r>
+    </w:p>
+    <w:p>
+      <w:pPr>
+        <w:jc w:val="both"/>
+        <w:rPr>
+          <w:rFonts w:ascii="Times New Roman" w:hAnsi="Times New Roman" w:cs="Times New Roman"/>
+          <w:sz w:val="28"/>
+          <w:szCs w:val="28"/>
+          <w:lang w:val="ru-RU"/>
+        </w:rPr>
+      </w:pPr>
+    </w:p>
+    <w:p>
+      <w:pPr>
+        <w:pStyle w:val="ListParagraph"/>
+        <w:numPr>
+          <w:ilvl w:val="0"/>
+          <w:numId w:val="2"/>
+        </w:numPr>
+        <w:jc w:val="both"/>
+        <w:rPr>
+          <w:rFonts w:ascii="Times New Roman" w:hAnsi="Times New Roman" w:cs="Times New Roman"/>
+          <w:sz w:val="28"/>
+          <w:szCs w:val="28"/>
+          <w:lang w:val="ru-RU"/>
+        </w:rPr>
+      </w:pPr>
+      <w:r>
+        <w:rPr>
+          <w:rFonts w:ascii="Times New Roman" w:hAnsi="Times New Roman" w:cs="Times New Roman"/>
+          <w:sz w:val="28"/>
+          <w:szCs w:val="28"/>
+          <w:lang w:val="ru-RU"/>
+        </w:rPr>
+        <w:t>01.Создание аккаунта</w:t>
+      </w:r>
+    </w:p>
+    <w:p>
+      <w:pPr>
+        <w:jc w:val="both"/>
+        <w:rPr>
+          <w:rFonts w:ascii="Times New Roman" w:hAnsi="Times New Roman" w:cs="Times New Roman"/>
+          <w:sz w:val="28"/>
+          <w:szCs w:val="28"/>
+          <w:lang w:val="ru-RU"/>
+        </w:rPr>
+      </w:pPr>
+    </w:p>
+    <w:p>
+      <w:pPr>
+        <w:jc w:val="both"/>
+        <w:rPr>
+          <w:rFonts w:ascii="Times New Roman" w:hAnsi="Times New Roman" w:cs="Times New Roman"/>
+          <w:sz w:val="28"/>
+          <w:szCs w:val="28"/>
+          <w:lang w:val="ru-RU"/>
+        </w:rPr>
+      </w:pPr>
+    </w:p>
+    <w:p>
+      <w:pPr>
+        <w:jc w:val="center"/>
+        <w:rPr>
+          <w:rFonts w:ascii="Times New Roman" w:hAnsi="Times New Roman" w:cs="Times New Roman"/>
+          <w:b/>
+          <w:bCs/>
+          <w:sz w:val="36"/>
+          <w:szCs w:val="36"/>
+          <w:lang w:val="ru-RU"/>
+        </w:rPr>
+      </w:pPr>
+      <w:r>
+        <w:rPr>
+          <w:rFonts w:ascii="Times New Roman" w:hAnsi="Times New Roman" w:cs="Times New Roman"/>
+          <w:b/>
+          <w:bCs/>
+          <w:sz w:val="36"/>
+          <w:szCs w:val="36"/>
+          <w:lang w:val="ru-RU"/>
+        </w:rPr>
         <w:t>Цели упражнения.</w:t>
       </w:r>
     </w:p>
@@ -153,7 +279,7 @@
     </w:p>
     <w:p>
       <w:pPr>
-        <w:pStyle w:val="a3"/>
+        <w:pStyle w:val="ListParagraph"/>
         <w:numPr>
           <w:ilvl w:val="0"/>
           <w:numId w:val="1"/>
@@ -182,12 +308,21 @@
           <w:szCs w:val="28"/>
           <w:lang w:val="ru-RU"/>
         </w:rPr>
-        <w:t>входить в свой аккаунт и выходить из него.</w:t>
-      </w:r>
-    </w:p>
-    <w:p>
-      <w:pPr>
-        <w:pStyle w:val="a3"/>
+        <w:t xml:space="preserve">входить в </w:t>
+      </w:r>
+      <w:r>
+        <w:rPr>
+          <w:rFonts w:ascii="Times New Roman" w:hAnsi="Times New Roman" w:cs="Times New Roman"/>
+          <w:sz w:val="28"/>
+          <w:szCs w:val="28"/>
+          <w:lang w:val="ru-RU"/>
+        </w:rPr>
+        <w:t>свой аккаунт и выходить из него</w:t>
+      </w:r>
+    </w:p>
+    <w:p>
+      <w:pPr>
+        <w:pStyle w:val="ListParagraph"/>
         <w:numPr>
           <w:ilvl w:val="0"/>
           <w:numId w:val="1"/>
@@ -249,6 +384,16 @@
     </w:p>
     <w:p>
       <w:pPr>
+        <w:rPr>
+          <w:rFonts w:ascii="Times New Roman" w:hAnsi="Times New Roman" w:cs="Times New Roman"/>
+          <w:sz w:val="28"/>
+          <w:szCs w:val="28"/>
+          <w:lang w:val="ru-RU"/>
+        </w:rPr>
+      </w:pPr>
+    </w:p>
+    <w:p>
+      <w:pPr>
         <w:jc w:val="center"/>
         <w:rPr>
           <w:rFonts w:ascii="Times New Roman" w:hAnsi="Times New Roman" w:cs="Times New Roman"/>
@@ -312,6 +457,19 @@
           <w:lang w:val="ru-RU"/>
         </w:rPr>
       </w:pPr>
+      <w:bookmarkStart w:id="0" w:name="_GoBack"/>
+      <w:bookmarkEnd w:id="0"/>
+    </w:p>
+    <w:p>
+      <w:pPr>
+        <w:jc w:val="both"/>
+        <w:rPr>
+          <w:rFonts w:ascii="Times New Roman" w:hAnsi="Times New Roman" w:cs="Times New Roman"/>
+          <w:sz w:val="28"/>
+          <w:szCs w:val="28"/>
+          <w:lang w:val="ru-RU"/>
+        </w:rPr>
+      </w:pPr>
     </w:p>
     <w:p>
       <w:pPr>
@@ -325,7 +483,6 @@
           <w:lang w:val="ru-RU"/>
         </w:rPr>
       </w:pPr>
-      <w:bookmarkStart w:id="0" w:name="_Hlk34099283"/>
       <w:r>
         <w:rPr>
           <w:rFonts w:ascii="Times New Roman" w:hAnsi="Times New Roman" w:cs="Times New Roman"/>
@@ -335,55 +492,9 @@
           <w:szCs w:val="36"/>
           <w:lang w:val="ru-RU"/>
         </w:rPr>
-        <w:t>Ограничения по версиям используемого ПО.</w:t>
-      </w:r>
-    </w:p>
-    <w:bookmarkEnd w:id="0"/>
-    <w:p>
-      <w:pPr>
-        <w:jc w:val="both"/>
-        <w:rPr>
-          <w:rFonts w:ascii="Times New Roman" w:hAnsi="Times New Roman" w:cs="Times New Roman"/>
-          <w:sz w:val="28"/>
-          <w:szCs w:val="28"/>
-          <w:lang w:val="ru-RU"/>
-        </w:rPr>
-      </w:pPr>
-    </w:p>
-    <w:p>
-      <w:pPr>
-        <w:jc w:val="both"/>
-        <w:rPr>
-          <w:rFonts w:ascii="Times New Roman" w:hAnsi="Times New Roman" w:cs="Times New Roman"/>
-          <w:sz w:val="28"/>
-          <w:szCs w:val="28"/>
-          <w:lang w:val="ru-RU"/>
-        </w:rPr>
-      </w:pPr>
-      <w:r>
-        <w:rPr>
-          <w:rFonts w:ascii="Times New Roman" w:hAnsi="Times New Roman" w:cs="Times New Roman"/>
-          <w:sz w:val="28"/>
-          <w:szCs w:val="28"/>
-          <w:lang w:val="ru-RU"/>
-        </w:rPr>
-        <w:t>Без ограничений.</w:t>
-      </w:r>
-    </w:p>
-    <w:p>
-      <w:pPr>
-        <w:jc w:val="both"/>
-        <w:rPr>
-          <w:rFonts w:ascii="Times New Roman" w:hAnsi="Times New Roman" w:cs="Times New Roman"/>
-          <w:sz w:val="28"/>
-          <w:szCs w:val="28"/>
-          <w:lang w:val="ru-RU"/>
-        </w:rPr>
-      </w:pPr>
-    </w:p>
-    <w:p>
-      <w:pPr>
-        <w:jc w:val="center"/>
+        <w:t>Зачем нужно это упражнение?</w:t>
+      </w:r>
+      <w:r>
         <w:rPr>
           <w:rFonts w:ascii="Times New Roman" w:hAnsi="Times New Roman" w:cs="Times New Roman"/>
           <w:b/>
@@ -392,235 +503,88 @@
           <w:szCs w:val="36"/>
           <w:lang w:val="ru-RU"/>
         </w:rPr>
-      </w:pPr>
-      <w:r>
-        <w:rPr>
-          <w:rFonts w:ascii="Times New Roman" w:hAnsi="Times New Roman" w:cs="Times New Roman"/>
-          <w:b/>
-          <w:bCs/>
-          <w:sz w:val="36"/>
-          <w:szCs w:val="36"/>
-          <w:lang w:val="ru-RU"/>
-        </w:rPr>
-        <w:t>Упражнения, которые нужно пройти перед выполнением данного.</w:t>
-      </w:r>
-    </w:p>
-    <w:p>
-      <w:pPr>
-        <w:jc w:val="both"/>
-        <w:rPr>
-          <w:rFonts w:ascii="Times New Roman" w:hAnsi="Times New Roman" w:cs="Times New Roman"/>
-          <w:sz w:val="28"/>
-          <w:szCs w:val="28"/>
-          <w:lang w:val="ru-RU"/>
-        </w:rPr>
-      </w:pPr>
-    </w:p>
-    <w:p>
-      <w:pPr>
-        <w:pStyle w:val="a3"/>
-        <w:numPr>
-          <w:ilvl w:val="0"/>
-          <w:numId w:val="2"/>
-        </w:numPr>
-        <w:jc w:val="both"/>
-        <w:rPr>
-          <w:rFonts w:ascii="Times New Roman" w:hAnsi="Times New Roman" w:cs="Times New Roman"/>
-          <w:sz w:val="28"/>
-          <w:szCs w:val="28"/>
-          <w:lang w:val="ru-RU"/>
-        </w:rPr>
-      </w:pPr>
-      <w:r>
-        <w:rPr>
-          <w:rFonts w:ascii="Times New Roman" w:hAnsi="Times New Roman" w:cs="Times New Roman"/>
-          <w:sz w:val="28"/>
-          <w:szCs w:val="28"/>
-          <w:lang w:val="ru-RU"/>
-        </w:rPr>
-        <w:t>01.Создание аккаунта</w:t>
-      </w:r>
-    </w:p>
-    <w:p>
-      <w:pPr>
-        <w:jc w:val="both"/>
-        <w:rPr>
-          <w:rFonts w:ascii="Times New Roman" w:hAnsi="Times New Roman" w:cs="Times New Roman"/>
-          <w:sz w:val="28"/>
-          <w:szCs w:val="28"/>
-          <w:lang w:val="ru-RU"/>
-        </w:rPr>
-      </w:pPr>
-    </w:p>
-    <w:p>
-      <w:pPr>
-        <w:jc w:val="both"/>
-        <w:rPr>
-          <w:rFonts w:ascii="Times New Roman" w:hAnsi="Times New Roman" w:cs="Times New Roman"/>
-          <w:sz w:val="28"/>
-          <w:szCs w:val="28"/>
-          <w:lang w:val="ru-RU"/>
-        </w:rPr>
-      </w:pPr>
-    </w:p>
-    <w:p>
-      <w:pPr>
-        <w:jc w:val="both"/>
-        <w:rPr>
-          <w:rFonts w:ascii="Times New Roman" w:hAnsi="Times New Roman" w:cs="Times New Roman"/>
-          <w:sz w:val="28"/>
-          <w:szCs w:val="28"/>
-          <w:lang w:val="ru-RU"/>
-        </w:rPr>
-      </w:pPr>
-    </w:p>
-    <w:p>
-      <w:pPr>
-        <w:jc w:val="both"/>
-        <w:rPr>
-          <w:rFonts w:ascii="Times New Roman" w:hAnsi="Times New Roman" w:cs="Times New Roman"/>
-          <w:sz w:val="28"/>
-          <w:szCs w:val="28"/>
-          <w:lang w:val="ru-RU"/>
-        </w:rPr>
-      </w:pPr>
-    </w:p>
-    <w:p>
-      <w:pPr>
-        <w:jc w:val="both"/>
-        <w:rPr>
-          <w:rFonts w:ascii="Times New Roman" w:hAnsi="Times New Roman" w:cs="Times New Roman"/>
-          <w:sz w:val="28"/>
-          <w:szCs w:val="28"/>
-          <w:lang w:val="ru-RU"/>
-        </w:rPr>
-      </w:pPr>
-    </w:p>
-    <w:p>
-      <w:pPr>
-        <w:jc w:val="both"/>
-        <w:rPr>
-          <w:rFonts w:ascii="Times New Roman" w:hAnsi="Times New Roman" w:cs="Times New Roman"/>
-          <w:sz w:val="28"/>
-          <w:szCs w:val="28"/>
-          <w:lang w:val="ru-RU"/>
-        </w:rPr>
-      </w:pPr>
-    </w:p>
-    <w:p>
-      <w:pPr>
-        <w:jc w:val="center"/>
-        <w:rPr>
-          <w:rFonts w:ascii="Times New Roman" w:hAnsi="Times New Roman" w:cs="Times New Roman"/>
-          <w:b/>
-          <w:bCs/>
-          <w:sz w:val="36"/>
-          <w:szCs w:val="36"/>
-          <w:lang w:val="ru-RU"/>
-        </w:rPr>
-      </w:pPr>
-      <w:r>
-        <w:rPr>
-          <w:rFonts w:ascii="Times New Roman" w:hAnsi="Times New Roman" w:cs="Times New Roman"/>
-          <w:b/>
-          <w:bCs/>
-          <w:sz w:val="36"/>
-          <w:szCs w:val="36"/>
-          <w:lang w:val="ru-RU"/>
+        <w:t xml:space="preserve"> Пояснения.</w:t>
+      </w:r>
+    </w:p>
+    <w:p>
+      <w:pPr>
+        <w:jc w:val="both"/>
+        <w:rPr>
+          <w:rFonts w:ascii="Times New Roman" w:hAnsi="Times New Roman" w:cs="Times New Roman"/>
+          <w:sz w:val="28"/>
+          <w:szCs w:val="28"/>
+          <w:lang w:val="ru-RU"/>
+        </w:rPr>
+      </w:pPr>
+    </w:p>
+    <w:p>
+      <w:pPr>
+        <w:jc w:val="both"/>
+        <w:rPr>
+          <w:rFonts w:ascii="Times New Roman" w:hAnsi="Times New Roman" w:cs="Times New Roman"/>
+          <w:sz w:val="28"/>
+          <w:szCs w:val="28"/>
+          <w:lang w:val="ru-RU"/>
+        </w:rPr>
+      </w:pPr>
+      <w:r>
+        <w:rPr>
+          <w:rFonts w:ascii="Times New Roman" w:hAnsi="Times New Roman" w:cs="Times New Roman"/>
+          <w:sz w:val="28"/>
+          <w:szCs w:val="28"/>
+          <w:lang w:val="ru-RU"/>
+        </w:rPr>
+        <w:t xml:space="preserve">После создания аккаунта на </w:t>
+      </w:r>
+      <w:r>
+        <w:rPr>
+          <w:rFonts w:ascii="Times New Roman" w:hAnsi="Times New Roman" w:cs="Times New Roman"/>
+          <w:sz w:val="28"/>
+          <w:szCs w:val="28"/>
+          <w:lang w:val="en-US"/>
+        </w:rPr>
+        <w:t>GitHub</w:t>
+      </w:r>
+      <w:r>
+        <w:rPr>
+          <w:rFonts w:ascii="Times New Roman" w:hAnsi="Times New Roman" w:cs="Times New Roman"/>
+          <w:sz w:val="28"/>
+          <w:szCs w:val="28"/>
+          <w:lang w:val="ru-RU"/>
+        </w:rPr>
+        <w:t>, мы увидели вот такую страницу:</w:t>
+      </w:r>
+    </w:p>
+    <w:p>
+      <w:pPr>
+        <w:jc w:val="both"/>
+        <w:rPr>
+          <w:rFonts w:ascii="Times New Roman" w:hAnsi="Times New Roman" w:cs="Times New Roman"/>
+          <w:sz w:val="28"/>
+          <w:szCs w:val="28"/>
+          <w:lang w:val="ru-RU"/>
+        </w:rPr>
+      </w:pPr>
+    </w:p>
+    <w:p>
+      <w:pPr>
+        <w:jc w:val="both"/>
+        <w:rPr>
+          <w:rFonts w:ascii="Times New Roman" w:hAnsi="Times New Roman" w:cs="Times New Roman"/>
+          <w:sz w:val="28"/>
+          <w:szCs w:val="28"/>
+          <w:lang w:val="ru-RU"/>
+        </w:rPr>
+      </w:pPr>
+      <w:r>
+        <w:rPr>
+          <w:rFonts w:ascii="Times New Roman" w:hAnsi="Times New Roman" w:cs="Times New Roman"/>
+          <w:noProof/>
+          <w:sz w:val="28"/>
+          <w:szCs w:val="28"/>
+          <w:lang w:val="en-US"/>
         </w:rPr>
         <w:lastRenderedPageBreak/>
-        <w:t>Зачем нужно это упражнение?</w:t>
-      </w:r>
-      <w:r>
-        <w:rPr>
-          <w:rFonts w:ascii="Times New Roman" w:hAnsi="Times New Roman" w:cs="Times New Roman"/>
-          <w:b/>
-          <w:bCs/>
-          <w:sz w:val="36"/>
-          <w:szCs w:val="36"/>
-          <w:lang w:val="ru-RU"/>
-        </w:rPr>
-        <w:t xml:space="preserve"> Пояснения.</w:t>
-      </w:r>
-    </w:p>
-    <w:p>
-      <w:pPr>
-        <w:jc w:val="both"/>
-        <w:rPr>
-          <w:rFonts w:ascii="Times New Roman" w:hAnsi="Times New Roman" w:cs="Times New Roman"/>
-          <w:sz w:val="28"/>
-          <w:szCs w:val="28"/>
-          <w:lang w:val="ru-RU"/>
-        </w:rPr>
-      </w:pPr>
-    </w:p>
-    <w:p>
-      <w:pPr>
-        <w:jc w:val="both"/>
-        <w:rPr>
-          <w:rFonts w:ascii="Times New Roman" w:hAnsi="Times New Roman" w:cs="Times New Roman"/>
-          <w:sz w:val="28"/>
-          <w:szCs w:val="28"/>
-          <w:lang w:val="ru-RU"/>
-        </w:rPr>
-      </w:pPr>
-      <w:r>
-        <w:rPr>
-          <w:rFonts w:ascii="Times New Roman" w:hAnsi="Times New Roman" w:cs="Times New Roman"/>
-          <w:sz w:val="28"/>
-          <w:szCs w:val="28"/>
-          <w:lang w:val="ru-RU"/>
-        </w:rPr>
-        <w:t xml:space="preserve">После создания аккаунта на </w:t>
-      </w:r>
-      <w:r>
-        <w:rPr>
-          <w:rFonts w:ascii="Times New Roman" w:hAnsi="Times New Roman" w:cs="Times New Roman"/>
-          <w:sz w:val="28"/>
-          <w:szCs w:val="28"/>
-          <w:lang w:val="en-US"/>
-        </w:rPr>
-        <w:t>GitHub</w:t>
-      </w:r>
-      <w:r>
-        <w:rPr>
-          <w:rFonts w:ascii="Times New Roman" w:hAnsi="Times New Roman" w:cs="Times New Roman"/>
-          <w:sz w:val="28"/>
-          <w:szCs w:val="28"/>
-          <w:lang w:val="ru-RU"/>
-        </w:rPr>
-        <w:t>, мы увидели вот такую страницу:</w:t>
-      </w:r>
-    </w:p>
-    <w:p>
-      <w:pPr>
-        <w:jc w:val="both"/>
-        <w:rPr>
-          <w:rFonts w:ascii="Times New Roman" w:hAnsi="Times New Roman" w:cs="Times New Roman"/>
-          <w:sz w:val="28"/>
-          <w:szCs w:val="28"/>
-          <w:lang w:val="ru-RU"/>
-        </w:rPr>
-      </w:pPr>
-    </w:p>
-    <w:p>
-      <w:pPr>
-        <w:jc w:val="both"/>
-        <w:rPr>
-          <w:rFonts w:ascii="Times New Roman" w:hAnsi="Times New Roman" w:cs="Times New Roman"/>
-          <w:sz w:val="28"/>
-          <w:szCs w:val="28"/>
-          <w:lang w:val="ru-RU"/>
-        </w:rPr>
-      </w:pPr>
-      <w:r>
-        <w:rPr>
-          <w:rFonts w:ascii="Times New Roman" w:hAnsi="Times New Roman" w:cs="Times New Roman"/>
-          <w:noProof/>
-          <w:sz w:val="28"/>
-          <w:szCs w:val="28"/>
-          <w:lang w:val="ru-RU"/>
-        </w:rPr>
         <w:drawing>
           <wp:inline distT="0" distB="0" distL="0" distR="0" wp14:anchorId="46639A7D" wp14:editId="762A8AD8">
             <wp:extent cx="5940425" cy="2847340"/>
@@ -922,61 +886,6 @@
     </w:p>
     <w:p>
       <w:pPr>
-        <w:jc w:val="both"/>
-        <w:rPr>
-          <w:rFonts w:ascii="Times New Roman" w:hAnsi="Times New Roman" w:cs="Times New Roman"/>
-          <w:sz w:val="28"/>
-          <w:szCs w:val="28"/>
-          <w:lang w:val="ru-RU"/>
-        </w:rPr>
-      </w:pPr>
-    </w:p>
-    <w:p>
-      <w:pPr>
-        <w:jc w:val="both"/>
-        <w:rPr>
-          <w:rFonts w:ascii="Times New Roman" w:hAnsi="Times New Roman" w:cs="Times New Roman"/>
-          <w:sz w:val="28"/>
-          <w:szCs w:val="28"/>
-          <w:lang w:val="ru-RU"/>
-        </w:rPr>
-      </w:pPr>
-    </w:p>
-    <w:p>
-      <w:pPr>
-        <w:jc w:val="both"/>
-        <w:rPr>
-          <w:rFonts w:ascii="Times New Roman" w:hAnsi="Times New Roman" w:cs="Times New Roman"/>
-          <w:sz w:val="28"/>
-          <w:szCs w:val="28"/>
-          <w:lang w:val="ru-RU"/>
-        </w:rPr>
-      </w:pPr>
-    </w:p>
-    <w:p>
-      <w:pPr>
-        <w:jc w:val="both"/>
-        <w:rPr>
-          <w:rFonts w:ascii="Times New Roman" w:hAnsi="Times New Roman" w:cs="Times New Roman"/>
-          <w:sz w:val="28"/>
-          <w:szCs w:val="28"/>
-          <w:lang w:val="ru-RU"/>
-        </w:rPr>
-      </w:pPr>
-    </w:p>
-    <w:p>
-      <w:pPr>
-        <w:jc w:val="both"/>
-        <w:rPr>
-          <w:rFonts w:ascii="Times New Roman" w:hAnsi="Times New Roman" w:cs="Times New Roman"/>
-          <w:sz w:val="28"/>
-          <w:szCs w:val="28"/>
-          <w:lang w:val="ru-RU"/>
-        </w:rPr>
-      </w:pPr>
-    </w:p>
-    <w:p>
-      <w:pPr>
         <w:jc w:val="center"/>
         <w:rPr>
           <w:rFonts w:ascii="Times New Roman" w:hAnsi="Times New Roman" w:cs="Times New Roman"/>
@@ -987,6 +896,7 @@
           <w:lang w:val="ru-RU"/>
         </w:rPr>
       </w:pPr>
+      <w:bookmarkStart w:id="1" w:name="_Hlk34099283"/>
       <w:r>
         <w:rPr>
           <w:rFonts w:ascii="Times New Roman" w:hAnsi="Times New Roman" w:cs="Times New Roman"/>
@@ -996,6 +906,150 @@
           <w:szCs w:val="36"/>
           <w:lang w:val="ru-RU"/>
         </w:rPr>
+        <w:t>Ограничения по версиям ПО</w:t>
+      </w:r>
+      <w:r>
+        <w:rPr>
+          <w:rFonts w:ascii="Times New Roman" w:hAnsi="Times New Roman" w:cs="Times New Roman"/>
+          <w:b/>
+          <w:bCs/>
+          <w:sz w:val="36"/>
+          <w:szCs w:val="36"/>
+          <w:lang w:val="ru-RU"/>
+        </w:rPr>
+        <w:t xml:space="preserve"> и библиотек</w:t>
+      </w:r>
+      <w:r>
+        <w:rPr>
+          <w:rFonts w:ascii="Times New Roman" w:hAnsi="Times New Roman" w:cs="Times New Roman"/>
+          <w:b/>
+          <w:bCs/>
+          <w:sz w:val="36"/>
+          <w:szCs w:val="36"/>
+          <w:lang w:val="ru-RU"/>
+        </w:rPr>
+        <w:t>.</w:t>
+      </w:r>
+    </w:p>
+    <w:bookmarkEnd w:id="1"/>
+    <w:p>
+      <w:pPr>
+        <w:jc w:val="both"/>
+        <w:rPr>
+          <w:rFonts w:ascii="Times New Roman" w:hAnsi="Times New Roman" w:cs="Times New Roman"/>
+          <w:sz w:val="28"/>
+          <w:szCs w:val="28"/>
+          <w:lang w:val="ru-RU"/>
+        </w:rPr>
+      </w:pPr>
+    </w:p>
+    <w:p>
+      <w:pPr>
+        <w:jc w:val="both"/>
+        <w:rPr>
+          <w:rFonts w:ascii="Times New Roman" w:hAnsi="Times New Roman" w:cs="Times New Roman"/>
+          <w:sz w:val="28"/>
+          <w:szCs w:val="28"/>
+          <w:lang w:val="ru-RU"/>
+        </w:rPr>
+      </w:pPr>
+      <w:r>
+        <w:rPr>
+          <w:rFonts w:ascii="Times New Roman" w:hAnsi="Times New Roman" w:cs="Times New Roman"/>
+          <w:sz w:val="28"/>
+          <w:szCs w:val="28"/>
+          <w:lang w:val="ru-RU"/>
+        </w:rPr>
+        <w:t>Без ограничений.</w:t>
+      </w:r>
+    </w:p>
+    <w:p>
+      <w:pPr>
+        <w:jc w:val="both"/>
+        <w:rPr>
+          <w:rFonts w:ascii="Times New Roman" w:hAnsi="Times New Roman" w:cs="Times New Roman"/>
+          <w:sz w:val="28"/>
+          <w:szCs w:val="28"/>
+          <w:lang w:val="ru-RU"/>
+        </w:rPr>
+      </w:pPr>
+    </w:p>
+    <w:p>
+      <w:pPr>
+        <w:jc w:val="both"/>
+        <w:rPr>
+          <w:rFonts w:ascii="Times New Roman" w:hAnsi="Times New Roman" w:cs="Times New Roman"/>
+          <w:sz w:val="28"/>
+          <w:szCs w:val="28"/>
+          <w:lang w:val="ru-RU"/>
+        </w:rPr>
+      </w:pPr>
+    </w:p>
+    <w:p>
+      <w:pPr>
+        <w:jc w:val="both"/>
+        <w:rPr>
+          <w:rFonts w:ascii="Times New Roman" w:hAnsi="Times New Roman" w:cs="Times New Roman"/>
+          <w:sz w:val="28"/>
+          <w:szCs w:val="28"/>
+          <w:lang w:val="ru-RU"/>
+        </w:rPr>
+      </w:pPr>
+    </w:p>
+    <w:p>
+      <w:pPr>
+        <w:jc w:val="both"/>
+        <w:rPr>
+          <w:rFonts w:ascii="Times New Roman" w:hAnsi="Times New Roman" w:cs="Times New Roman"/>
+          <w:sz w:val="28"/>
+          <w:szCs w:val="28"/>
+          <w:lang w:val="ru-RU"/>
+        </w:rPr>
+      </w:pPr>
+    </w:p>
+    <w:p>
+      <w:pPr>
+        <w:jc w:val="both"/>
+        <w:rPr>
+          <w:rFonts w:ascii="Times New Roman" w:hAnsi="Times New Roman" w:cs="Times New Roman"/>
+          <w:sz w:val="28"/>
+          <w:szCs w:val="28"/>
+          <w:lang w:val="ru-RU"/>
+        </w:rPr>
+      </w:pPr>
+    </w:p>
+    <w:p>
+      <w:pPr>
+        <w:jc w:val="both"/>
+        <w:rPr>
+          <w:rFonts w:ascii="Times New Roman" w:hAnsi="Times New Roman" w:cs="Times New Roman"/>
+          <w:sz w:val="28"/>
+          <w:szCs w:val="28"/>
+          <w:lang w:val="ru-RU"/>
+        </w:rPr>
+      </w:pPr>
+    </w:p>
+    <w:p>
+      <w:pPr>
+        <w:jc w:val="center"/>
+        <w:rPr>
+          <w:rFonts w:ascii="Times New Roman" w:hAnsi="Times New Roman" w:cs="Times New Roman"/>
+          <w:b/>
+          <w:bCs/>
+          <w:sz w:val="36"/>
+          <w:szCs w:val="36"/>
+          <w:lang w:val="ru-RU"/>
+        </w:rPr>
+      </w:pPr>
+      <w:r>
+        <w:rPr>
+          <w:rFonts w:ascii="Times New Roman" w:hAnsi="Times New Roman" w:cs="Times New Roman"/>
+          <w:b/>
+          <w:bCs/>
+          <w:sz w:val="36"/>
+          <w:szCs w:val="36"/>
+          <w:lang w:val="ru-RU"/>
+        </w:rPr>
         <w:lastRenderedPageBreak/>
         <w:t>Краткое решение</w:t>
       </w:r>
@@ -1883,7 +1937,7 @@
           <w:noProof/>
           <w:sz w:val="28"/>
           <w:szCs w:val="28"/>
-          <w:lang w:val="ru-RU"/>
+          <w:lang w:val="en-US"/>
         </w:rPr>
         <w:drawing>
           <wp:inline distT="0" distB="0" distL="0" distR="0" wp14:anchorId="63FB3B96" wp14:editId="6E82D8D4">
@@ -1968,7 +2022,7 @@
     </w:p>
     <w:p>
       <w:pPr>
-        <w:pStyle w:val="a3"/>
+        <w:pStyle w:val="ListParagraph"/>
         <w:numPr>
           <w:ilvl w:val="0"/>
           <w:numId w:val="3"/>
@@ -1995,7 +2049,7 @@
     </w:p>
     <w:p>
       <w:pPr>
-        <w:pStyle w:val="a3"/>
+        <w:pStyle w:val="ListParagraph"/>
         <w:numPr>
           <w:ilvl w:val="0"/>
           <w:numId w:val="3"/>
@@ -2022,7 +2076,7 @@
     </w:p>
     <w:p>
       <w:pPr>
-        <w:pStyle w:val="a3"/>
+        <w:pStyle w:val="ListParagraph"/>
         <w:numPr>
           <w:ilvl w:val="0"/>
           <w:numId w:val="3"/>
@@ -2093,7 +2147,7 @@
     </w:p>
     <w:p>
       <w:pPr>
-        <w:pStyle w:val="a3"/>
+        <w:pStyle w:val="ListParagraph"/>
         <w:numPr>
           <w:ilvl w:val="0"/>
           <w:numId w:val="4"/>
@@ -2220,7 +2274,7 @@
     </w:p>
     <w:p>
       <w:pPr>
-        <w:pStyle w:val="a3"/>
+        <w:pStyle w:val="ListParagraph"/>
         <w:numPr>
           <w:ilvl w:val="0"/>
           <w:numId w:val="4"/>
@@ -2287,7 +2341,7 @@
     </w:p>
     <w:p>
       <w:pPr>
-        <w:pStyle w:val="a3"/>
+        <w:pStyle w:val="ListParagraph"/>
         <w:numPr>
           <w:ilvl w:val="0"/>
           <w:numId w:val="4"/>
@@ -2694,7 +2748,7 @@
           <w:noProof/>
           <w:sz w:val="28"/>
           <w:szCs w:val="28"/>
-          <w:lang w:val="ru-RU"/>
+          <w:lang w:val="en-US"/>
         </w:rPr>
         <w:lastRenderedPageBreak/>
         <w:drawing>
@@ -2800,7 +2854,7 @@
           <w:noProof/>
           <w:sz w:val="28"/>
           <w:szCs w:val="28"/>
-          <w:lang w:val="ru-RU"/>
+          <w:lang w:val="en-US"/>
         </w:rPr>
         <w:drawing>
           <wp:inline distT="0" distB="0" distL="0" distR="0" wp14:anchorId="2D850506" wp14:editId="4ACCB7D0">
@@ -3367,7 +3421,7 @@
           <w:noProof/>
           <w:sz w:val="28"/>
           <w:szCs w:val="28"/>
-          <w:lang w:val="ru-RU"/>
+          <w:lang w:val="en-US"/>
         </w:rPr>
         <w:drawing>
           <wp:inline distT="0" distB="0" distL="0" distR="0" wp14:anchorId="009D707A" wp14:editId="32F0AD4C">
@@ -3443,7 +3497,7 @@
     </w:p>
     <w:p>
       <w:pPr>
-        <w:pStyle w:val="a3"/>
+        <w:pStyle w:val="ListParagraph"/>
         <w:numPr>
           <w:ilvl w:val="0"/>
           <w:numId w:val="5"/>
@@ -3500,7 +3554,7 @@
     </w:p>
     <w:p>
       <w:pPr>
-        <w:pStyle w:val="a3"/>
+        <w:pStyle w:val="ListParagraph"/>
         <w:numPr>
           <w:ilvl w:val="0"/>
           <w:numId w:val="5"/>
@@ -3592,7 +3646,7 @@
           <w:noProof/>
           <w:sz w:val="28"/>
           <w:szCs w:val="28"/>
-          <w:lang w:val="ru-RU"/>
+          <w:lang w:val="en-US"/>
         </w:rPr>
         <w:drawing>
           <wp:inline distT="0" distB="0" distL="0" distR="0" wp14:anchorId="2D2EB287" wp14:editId="7383A328">
@@ -3653,7 +3707,7 @@
     </w:p>
     <w:p>
       <w:pPr>
-        <w:pStyle w:val="a3"/>
+        <w:pStyle w:val="ListParagraph"/>
         <w:numPr>
           <w:ilvl w:val="0"/>
           <w:numId w:val="6"/>
@@ -3678,7 +3732,7 @@
     </w:p>
     <w:p>
       <w:pPr>
-        <w:pStyle w:val="a3"/>
+        <w:pStyle w:val="ListParagraph"/>
         <w:numPr>
           <w:ilvl w:val="0"/>
           <w:numId w:val="6"/>
@@ -3935,7 +3989,7 @@
           <w:noProof/>
           <w:sz w:val="28"/>
           <w:szCs w:val="28"/>
-          <w:lang w:val="ru-RU"/>
+          <w:lang w:val="en-US"/>
         </w:rPr>
         <w:drawing>
           <wp:inline distT="0" distB="0" distL="0" distR="0" wp14:anchorId="702B4852" wp14:editId="47826122">
@@ -4028,7 +4082,7 @@
           <w:noProof/>
           <w:sz w:val="28"/>
           <w:szCs w:val="28"/>
-          <w:lang w:val="ru-RU"/>
+          <w:lang w:val="en-US"/>
         </w:rPr>
         <w:lastRenderedPageBreak/>
         <w:drawing>
@@ -4110,7 +4164,7 @@
     </w:p>
     <w:p>
       <w:pPr>
-        <w:pStyle w:val="a3"/>
+        <w:pStyle w:val="ListParagraph"/>
         <w:numPr>
           <w:ilvl w:val="0"/>
           <w:numId w:val="7"/>
@@ -4135,7 +4189,7 @@
     </w:p>
     <w:p>
       <w:pPr>
-        <w:pStyle w:val="a3"/>
+        <w:pStyle w:val="ListParagraph"/>
         <w:numPr>
           <w:ilvl w:val="0"/>
           <w:numId w:val="7"/>
@@ -4380,7 +4434,7 @@
           <w:noProof/>
           <w:sz w:val="28"/>
           <w:szCs w:val="28"/>
-          <w:lang w:val="ru-RU"/>
+          <w:lang w:val="en-US"/>
         </w:rPr>
         <w:lastRenderedPageBreak/>
         <w:drawing>
@@ -4494,7 +4548,7 @@
           <w:noProof/>
           <w:sz w:val="28"/>
           <w:szCs w:val="28"/>
-          <w:lang w:val="ru-RU"/>
+          <w:lang w:val="en-US"/>
         </w:rPr>
         <w:lastRenderedPageBreak/>
         <w:drawing>
@@ -4810,7 +4864,7 @@
           <w:noProof/>
           <w:sz w:val="28"/>
           <w:szCs w:val="28"/>
-          <w:lang w:val="ru-RU"/>
+          <w:lang w:val="en-US"/>
         </w:rPr>
         <w:lastRenderedPageBreak/>
         <w:drawing>
@@ -4897,7 +4951,7 @@
           <w:noProof/>
           <w:sz w:val="28"/>
           <w:szCs w:val="28"/>
-          <w:lang w:val="ru-RU"/>
+          <w:lang w:val="en-US"/>
         </w:rPr>
         <w:drawing>
           <wp:inline distT="0" distB="0" distL="0" distR="0" wp14:anchorId="28489200" wp14:editId="0315CF17">
@@ -5052,7 +5106,7 @@
           <w:noProof/>
           <w:sz w:val="28"/>
           <w:szCs w:val="28"/>
-          <w:lang w:val="ru-RU"/>
+          <w:lang w:val="en-US"/>
         </w:rPr>
         <w:lastRenderedPageBreak/>
         <w:drawing>
@@ -5253,7 +5307,7 @@
     </w:p>
     <w:p>
       <w:pPr>
-        <w:pStyle w:val="a3"/>
+        <w:pStyle w:val="ListParagraph"/>
         <w:numPr>
           <w:ilvl w:val="0"/>
           <w:numId w:val="8"/>
@@ -5296,7 +5350,7 @@
     </w:p>
     <w:p>
       <w:pPr>
-        <w:pStyle w:val="a3"/>
+        <w:pStyle w:val="ListParagraph"/>
         <w:numPr>
           <w:ilvl w:val="0"/>
           <w:numId w:val="8"/>
@@ -5467,7 +5521,7 @@
           <w:noProof/>
           <w:sz w:val="28"/>
           <w:szCs w:val="28"/>
-          <w:lang w:val="ru-RU"/>
+          <w:lang w:val="en-US"/>
         </w:rPr>
         <w:drawing>
           <wp:inline distT="0" distB="0" distL="0" distR="0" wp14:anchorId="201EB0EF" wp14:editId="0266BFE4">
@@ -5653,7 +5707,7 @@
     </w:p>
     <w:p>
       <w:pPr>
-        <w:pStyle w:val="a3"/>
+        <w:pStyle w:val="ListParagraph"/>
         <w:numPr>
           <w:ilvl w:val="0"/>
           <w:numId w:val="9"/>
@@ -5678,7 +5732,7 @@
     </w:p>
     <w:p>
       <w:pPr>
-        <w:pStyle w:val="a3"/>
+        <w:pStyle w:val="ListParagraph"/>
         <w:numPr>
           <w:ilvl w:val="0"/>
           <w:numId w:val="9"/>
@@ -5723,7 +5777,7 @@
     </w:p>
     <w:p>
       <w:pPr>
-        <w:pStyle w:val="a3"/>
+        <w:pStyle w:val="ListParagraph"/>
         <w:numPr>
           <w:ilvl w:val="0"/>
           <w:numId w:val="10"/>
@@ -5757,7 +5811,7 @@
     </w:p>
     <w:p>
       <w:pPr>
-        <w:pStyle w:val="a3"/>
+        <w:pStyle w:val="ListParagraph"/>
         <w:numPr>
           <w:ilvl w:val="0"/>
           <w:numId w:val="10"/>
@@ -5918,7 +5972,7 @@
           <w:noProof/>
           <w:sz w:val="28"/>
           <w:szCs w:val="28"/>
-          <w:lang w:val="ru-RU"/>
+          <w:lang w:val="en-US"/>
         </w:rPr>
         <w:lastRenderedPageBreak/>
         <w:drawing>
@@ -6190,7 +6244,7 @@
           <w:noProof/>
           <w:sz w:val="28"/>
           <w:szCs w:val="28"/>
-          <w:lang w:val="ru-RU"/>
+          <w:lang w:val="en-US"/>
         </w:rPr>
         <w:lastRenderedPageBreak/>
         <w:drawing>
@@ -6295,7 +6349,7 @@
           <w:noProof/>
           <w:sz w:val="28"/>
           <w:szCs w:val="28"/>
-          <w:lang w:val="ru-RU"/>
+          <w:lang w:val="en-US"/>
         </w:rPr>
         <w:lastRenderedPageBreak/>
         <w:drawing>
@@ -6382,7 +6436,7 @@
           <w:noProof/>
           <w:sz w:val="28"/>
           <w:szCs w:val="28"/>
-          <w:lang w:val="ru-RU"/>
+          <w:lang w:val="en-US"/>
         </w:rPr>
         <w:lastRenderedPageBreak/>
         <w:drawing>
@@ -6565,7 +6619,7 @@
           <w:noProof/>
           <w:sz w:val="28"/>
           <w:szCs w:val="28"/>
-          <w:lang w:val="ru-RU"/>
+          <w:lang w:val="en-US"/>
         </w:rPr>
         <w:drawing>
           <wp:inline distT="0" distB="0" distL="0" distR="0" wp14:anchorId="03F73ECD" wp14:editId="4498E74D">
@@ -6733,7 +6787,7 @@
     </w:p>
     <w:p>
       <w:pPr>
-        <w:pStyle w:val="a3"/>
+        <w:pStyle w:val="ListParagraph"/>
         <w:numPr>
           <w:ilvl w:val="0"/>
           <w:numId w:val="11"/>
@@ -6769,7 +6823,7 @@
     </w:p>
     <w:p>
       <w:pPr>
-        <w:pStyle w:val="a3"/>
+        <w:pStyle w:val="ListParagraph"/>
         <w:numPr>
           <w:ilvl w:val="0"/>
           <w:numId w:val="11"/>
@@ -6795,7 +6849,7 @@
     </w:p>
     <w:p>
       <w:pPr>
-        <w:pStyle w:val="a3"/>
+        <w:pStyle w:val="ListParagraph"/>
         <w:numPr>
           <w:ilvl w:val="0"/>
           <w:numId w:val="11"/>
@@ -7001,7 +7055,7 @@
           <w:noProof/>
           <w:sz w:val="28"/>
           <w:szCs w:val="28"/>
-          <w:lang w:val="ru-RU"/>
+          <w:lang w:val="en-US"/>
         </w:rPr>
         <w:drawing>
           <wp:inline distT="0" distB="0" distL="0" distR="0" wp14:anchorId="3D9A0F63" wp14:editId="6859A5B7">
@@ -7524,7 +7578,7 @@
 </file>
 
 <file path=word/numbering.xml><?xml version="1.0" encoding="utf-8"?>
-<w:numbering xmlns:wpc="http://schemas.microsoft.com/office/word/2010/wordprocessingCanvas" xmlns:cx="http://schemas.microsoft.com/office/drawing/2014/chartex" xmlns:cx1="http://schemas.microsoft.com/office/drawing/2015/9/8/chartex" xmlns:cx2="http://schemas.microsoft.com/office/drawing/2015/10/21/chartex" xmlns:cx3="http://schemas.microsoft.com/office/drawing/2016/5/9/chartex" xmlns:cx4="http://schemas.microsoft.com/office/drawing/2016/5/10/chartex" xmlns:cx5="http://schemas.microsoft.com/office/drawing/2016/5/11/chartex" xmlns:cx6="http://schemas.microsoft.com/office/drawing/2016/5/12/chartex" xmlns:cx7="http://schemas.microsoft.com/office/drawing/2016/5/13/chartex" xmlns:cx8="http://schemas.microsoft.com/office/drawing/2016/5/14/chartex" xmlns:mc="http://schemas.openxmlformats.org/markup-compatibility/2006" xmlns:aink="http://schemas.microsoft.com/office/drawing/2016/ink" xmlns:am3d="http://schemas.microsoft.com/office/drawing/2017/model3d" xmlns:o="urn:schemas-microsoft-com:office:office" xmlns:oel="http://schemas.microsoft.com/office/2019/extlst" xmlns:r="http://schemas.openxmlformats.org/officeDocument/2006/relationships" xmlns:m="http://schemas.openxmlformats.org/officeDocument/2006/math" xmlns:v="urn:schemas-microsoft-com:vml" xmlns:wp14="http://schemas.microsoft.com/office/word/2010/wordprocessingDrawing" xmlns:wp="http://schemas.openxmlformats.org/drawingml/2006/wordprocessingDrawing" xmlns:w10="urn:schemas-microsoft-com:office:word" xmlns:w="http://schemas.openxmlformats.org/wordprocessingml/2006/main" xmlns:w14="http://schemas.microsoft.com/office/word/2010/wordml" xmlns:w15="http://schemas.microsoft.com/office/word/2012/wordml" xmlns:w16cex="http://schemas.microsoft.com/office/word/2018/wordml/cex" xmlns:w16cid="http://schemas.microsoft.com/office/word/2016/wordml/cid" xmlns:w16="http://schemas.microsoft.com/office/word/2018/wordml" xmlns:w16sdtdh="http://schemas.microsoft.com/office/word/2020/wordml/sdtdatahash" xmlns:w16se="http://schemas.microsoft.com/office/word/2015/wordml/symex" xmlns:wpg="http://schemas.microsoft.com/office/word/2010/wordprocessingGroup" xmlns:wpi="http://schemas.microsoft.com/office/word/2010/wordprocessingInk" xmlns:wne="http://schemas.microsoft.com/office/word/2006/wordml" xmlns:wps="http://schemas.microsoft.com/office/word/2010/wordprocessingShape" mc:Ignorable="w14 w15 w16se w16cid w16 w16cex w16sdtdh wp14">
+<w:numbering xmlns:wpc="http://schemas.microsoft.com/office/word/2010/wordprocessingCanvas" xmlns:cx="http://schemas.microsoft.com/office/drawing/2014/chartex" xmlns:mc="http://schemas.openxmlformats.org/markup-compatibility/2006" xmlns:o="urn:schemas-microsoft-com:office:office" xmlns:r="http://schemas.openxmlformats.org/officeDocument/2006/relationships" xmlns:m="http://schemas.openxmlformats.org/officeDocument/2006/math" xmlns:v="urn:schemas-microsoft-com:vml" xmlns:wp14="http://schemas.microsoft.com/office/word/2010/wordprocessingDrawing" xmlns:wp="http://schemas.openxmlformats.org/drawingml/2006/wordprocessingDrawing" xmlns:w10="urn:schemas-microsoft-com:office:word" xmlns:w="http://schemas.openxmlformats.org/wordprocessingml/2006/main" xmlns:w14="http://schemas.microsoft.com/office/word/2010/wordml" xmlns:w15="http://schemas.microsoft.com/office/word/2012/wordml" xmlns:w16se="http://schemas.microsoft.com/office/word/2015/wordml/symex" xmlns:wpg="http://schemas.microsoft.com/office/word/2010/wordprocessingGroup" xmlns:wpi="http://schemas.microsoft.com/office/word/2010/wordprocessingInk" xmlns:wne="http://schemas.microsoft.com/office/word/2006/wordml" xmlns:wps="http://schemas.microsoft.com/office/word/2010/wordprocessingShape" mc:Ignorable="w14 w15 w16se wp14">
   <w:abstractNum w:abstractNumId="0" w15:restartNumberingAfterBreak="0">
     <w:nsid w:val="0CFA0BDB"/>
     <w:multiLevelType w:val="hybridMultilevel"/>
@@ -8471,51 +8525,51 @@
       </w:pPr>
     </w:lvl>
   </w:abstractNum>
-  <w:num w:numId="1" w16cid:durableId="992291209">
+  <w:num w:numId="1">
     <w:abstractNumId w:val="2"/>
   </w:num>
-  <w:num w:numId="2" w16cid:durableId="2112628562">
+  <w:num w:numId="2">
     <w:abstractNumId w:val="10"/>
   </w:num>
-  <w:num w:numId="3" w16cid:durableId="2027781191">
+  <w:num w:numId="3">
     <w:abstractNumId w:val="0"/>
   </w:num>
-  <w:num w:numId="4" w16cid:durableId="642349274">
+  <w:num w:numId="4">
     <w:abstractNumId w:val="7"/>
   </w:num>
-  <w:num w:numId="5" w16cid:durableId="701515355">
+  <w:num w:numId="5">
     <w:abstractNumId w:val="1"/>
   </w:num>
-  <w:num w:numId="6" w16cid:durableId="1035807311">
+  <w:num w:numId="6">
     <w:abstractNumId w:val="6"/>
   </w:num>
-  <w:num w:numId="7" w16cid:durableId="1241984590">
+  <w:num w:numId="7">
     <w:abstractNumId w:val="9"/>
   </w:num>
-  <w:num w:numId="8" w16cid:durableId="306713386">
+  <w:num w:numId="8">
     <w:abstractNumId w:val="4"/>
   </w:num>
-  <w:num w:numId="9" w16cid:durableId="1215891098">
+  <w:num w:numId="9">
     <w:abstractNumId w:val="5"/>
   </w:num>
-  <w:num w:numId="10" w16cid:durableId="354695826">
+  <w:num w:numId="10">
     <w:abstractNumId w:val="8"/>
   </w:num>
-  <w:num w:numId="11" w16cid:durableId="1357196130">
+  <w:num w:numId="11">
     <w:abstractNumId w:val="3"/>
   </w:num>
 </w:numbering>
 </file>
 
 <file path=word/styles.xml><?xml version="1.0" encoding="utf-8"?>
-<w:styles xmlns:mc="http://schemas.openxmlformats.org/markup-compatibility/2006" xmlns:r="http://schemas.openxmlformats.org/officeDocument/2006/relationships" xmlns:w="http://schemas.openxmlformats.org/wordprocessingml/2006/main" xmlns:w14="http://schemas.microsoft.com/office/word/2010/wordml" xmlns:w15="http://schemas.microsoft.com/office/word/2012/wordml" xmlns:w16cex="http://schemas.microsoft.com/office/word/2018/wordml/cex" xmlns:w16cid="http://schemas.microsoft.com/office/word/2016/wordml/cid" xmlns:w16="http://schemas.microsoft.com/office/word/2018/wordml" xmlns:w16sdtdh="http://schemas.microsoft.com/office/word/2020/wordml/sdtdatahash" xmlns:w16se="http://schemas.microsoft.com/office/word/2015/wordml/symex" mc:Ignorable="w14 w15 w16se w16cid w16 w16cex w16sdtdh">
+<w:styles xmlns:mc="http://schemas.openxmlformats.org/markup-compatibility/2006" xmlns:r="http://schemas.openxmlformats.org/officeDocument/2006/relationships" xmlns:w="http://schemas.openxmlformats.org/wordprocessingml/2006/main" xmlns:w14="http://schemas.microsoft.com/office/word/2010/wordml" xmlns:w15="http://schemas.microsoft.com/office/word/2012/wordml" xmlns:w16se="http://schemas.microsoft.com/office/word/2015/wordml/symex" mc:Ignorable="w14 w15 w16se">
   <w:docDefaults>
     <w:rPrDefault>
       <w:rPr>
         <w:rFonts w:asciiTheme="minorHAnsi" w:eastAsiaTheme="minorHAnsi" w:hAnsiTheme="minorHAnsi" w:cstheme="minorBidi"/>
         <w:sz w:val="22"/>
         <w:szCs w:val="22"/>
-        <w:lang w:val="ru-BY" w:eastAsia="en-US" w:bidi="ar-SA"/>
+        <w:lang w:eastAsia="en-US" w:bidi="ar-SA"/>
       </w:rPr>
     </w:rPrDefault>
     <w:pPrDefault>
@@ -8524,7 +8578,7 @@
       </w:pPr>
     </w:pPrDefault>
   </w:docDefaults>
-  <w:latentStyles w:defLockedState="0" w:defUIPriority="99" w:defSemiHidden="0" w:defUnhideWhenUsed="0" w:defQFormat="0" w:count="376">
+  <w:latentStyles w:defLockedState="0" w:defUIPriority="99" w:defSemiHidden="0" w:defUnhideWhenUsed="0" w:defQFormat="0" w:count="371">
     <w:lsdException w:name="Normal" w:uiPriority="0" w:qFormat="1"/>
     <w:lsdException w:name="heading 1" w:uiPriority="9" w:qFormat="1"/>
     <w:lsdException w:name="heading 2" w:semiHidden="1" w:uiPriority="9" w:unhideWhenUsed="1" w:qFormat="1"/>
@@ -8896,23 +8950,18 @@
     <w:lsdException w:name="List Table 5 Dark Accent 6" w:uiPriority="50"/>
     <w:lsdException w:name="List Table 6 Colorful Accent 6" w:uiPriority="51"/>
     <w:lsdException w:name="List Table 7 Colorful Accent 6" w:uiPriority="52"/>
-    <w:lsdException w:name="Mention" w:semiHidden="1" w:unhideWhenUsed="1"/>
-    <w:lsdException w:name="Smart Hyperlink" w:semiHidden="1" w:unhideWhenUsed="1"/>
-    <w:lsdException w:name="Hashtag" w:semiHidden="1" w:unhideWhenUsed="1"/>
-    <w:lsdException w:name="Unresolved Mention" w:semiHidden="1" w:unhideWhenUsed="1"/>
-    <w:lsdException w:name="Smart Link" w:semiHidden="1" w:unhideWhenUsed="1"/>
   </w:latentStyles>
-  <w:style w:type="paragraph" w:default="1" w:styleId="a">
+  <w:style w:type="paragraph" w:default="1" w:styleId="Normal">
     <w:name w:val="Normal"/>
     <w:qFormat/>
   </w:style>
-  <w:style w:type="character" w:default="1" w:styleId="a0">
+  <w:style w:type="character" w:default="1" w:styleId="DefaultParagraphFont">
     <w:name w:val="Default Paragraph Font"/>
     <w:uiPriority w:val="1"/>
     <w:semiHidden/>
     <w:unhideWhenUsed/>
   </w:style>
-  <w:style w:type="table" w:default="1" w:styleId="a1">
+  <w:style w:type="table" w:default="1" w:styleId="TableNormal">
     <w:name w:val="Normal Table"/>
     <w:uiPriority w:val="99"/>
     <w:semiHidden/>
@@ -8927,15 +8976,15 @@
       </w:tblCellMar>
     </w:tblPr>
   </w:style>
-  <w:style w:type="numbering" w:default="1" w:styleId="a2">
+  <w:style w:type="numbering" w:default="1" w:styleId="NoList">
     <w:name w:val="No List"/>
     <w:uiPriority w:val="99"/>
     <w:semiHidden/>
     <w:unhideWhenUsed/>
   </w:style>
-  <w:style w:type="paragraph" w:styleId="a3">
+  <w:style w:type="paragraph" w:styleId="ListParagraph">
     <w:name w:val="List Paragraph"/>
-    <w:basedOn w:val="a"/>
+    <w:basedOn w:val="Normal"/>
     <w:uiPriority w:val="34"/>
     <w:qFormat/>
     <w:rsid w:val="008B56E2"/>
@@ -9247,7 +9296,7 @@
 </file>
 
 <file path=customXml/itemProps1.xml><?xml version="1.0" encoding="utf-8"?>
-<ds:datastoreItem xmlns:ds="http://schemas.openxmlformats.org/officeDocument/2006/customXml" ds:itemID="{24F0CD5E-2CB2-4E16-8FE9-42D8BBDC0B5F}">
+<ds:datastoreItem xmlns:ds="http://schemas.openxmlformats.org/officeDocument/2006/customXml" ds:itemID="{A64F2E81-02A7-4711-A55F-F9EAE9368510}">
   <ds:schemaRefs>
     <ds:schemaRef ds:uri="http://schemas.openxmlformats.org/officeDocument/2006/bibliography"/>
   </ds:schemaRefs>

</xml_diff>

<commit_message>
Step-3 for the "sign-in-sign-out-account" exercise has been created.
</commit_message>
<xml_diff>
--- a/lessons/vcs-github/exercises/sign-in-sign-out-account/downloads/sign-in-sign-out-account.docx
+++ b/lessons/vcs-github/exercises/sign-in-sign-out-account/downloads/sign-in-sign-out-account.docx
@@ -1,6 +1,6 @@
 
 <file path=word/document.xml><?xml version="1.0" encoding="utf-8"?>
-<w:document xmlns:wpc="http://schemas.microsoft.com/office/word/2010/wordprocessingCanvas" xmlns:cx="http://schemas.microsoft.com/office/drawing/2014/chartex" xmlns:mc="http://schemas.openxmlformats.org/markup-compatibility/2006" xmlns:o="urn:schemas-microsoft-com:office:office" xmlns:r="http://schemas.openxmlformats.org/officeDocument/2006/relationships" xmlns:m="http://schemas.openxmlformats.org/officeDocument/2006/math" xmlns:v="urn:schemas-microsoft-com:vml" xmlns:wp14="http://schemas.microsoft.com/office/word/2010/wordprocessingDrawing" xmlns:wp="http://schemas.openxmlformats.org/drawingml/2006/wordprocessingDrawing" xmlns:w10="urn:schemas-microsoft-com:office:word" xmlns:w="http://schemas.openxmlformats.org/wordprocessingml/2006/main" xmlns:w14="http://schemas.microsoft.com/office/word/2010/wordml" xmlns:w15="http://schemas.microsoft.com/office/word/2012/wordml" xmlns:w16se="http://schemas.microsoft.com/office/word/2015/wordml/symex" xmlns:wpg="http://schemas.microsoft.com/office/word/2010/wordprocessingGroup" xmlns:wpi="http://schemas.microsoft.com/office/word/2010/wordprocessingInk" xmlns:wne="http://schemas.microsoft.com/office/word/2006/wordml" xmlns:wps="http://schemas.microsoft.com/office/word/2010/wordprocessingShape" mc:Ignorable="w14 w15 w16se wp14">
+<w:document xmlns:wpc="http://schemas.microsoft.com/office/word/2010/wordprocessingCanvas" xmlns:cx="http://schemas.microsoft.com/office/drawing/2014/chartex" xmlns:cx1="http://schemas.microsoft.com/office/drawing/2015/9/8/chartex" xmlns:cx2="http://schemas.microsoft.com/office/drawing/2015/10/21/chartex" xmlns:cx3="http://schemas.microsoft.com/office/drawing/2016/5/9/chartex" xmlns:cx4="http://schemas.microsoft.com/office/drawing/2016/5/10/chartex" xmlns:cx5="http://schemas.microsoft.com/office/drawing/2016/5/11/chartex" xmlns:cx6="http://schemas.microsoft.com/office/drawing/2016/5/12/chartex" xmlns:cx7="http://schemas.microsoft.com/office/drawing/2016/5/13/chartex" xmlns:cx8="http://schemas.microsoft.com/office/drawing/2016/5/14/chartex" xmlns:mc="http://schemas.openxmlformats.org/markup-compatibility/2006" xmlns:aink="http://schemas.microsoft.com/office/drawing/2016/ink" xmlns:am3d="http://schemas.microsoft.com/office/drawing/2017/model3d" xmlns:o="urn:schemas-microsoft-com:office:office" xmlns:oel="http://schemas.microsoft.com/office/2019/extlst" xmlns:r="http://schemas.openxmlformats.org/officeDocument/2006/relationships" xmlns:m="http://schemas.openxmlformats.org/officeDocument/2006/math" xmlns:v="urn:schemas-microsoft-com:vml" xmlns:wp14="http://schemas.microsoft.com/office/word/2010/wordprocessingDrawing" xmlns:wp="http://schemas.openxmlformats.org/drawingml/2006/wordprocessingDrawing" xmlns:w10="urn:schemas-microsoft-com:office:word" xmlns:w="http://schemas.openxmlformats.org/wordprocessingml/2006/main" xmlns:w14="http://schemas.microsoft.com/office/word/2010/wordml" xmlns:w15="http://schemas.microsoft.com/office/word/2012/wordml" xmlns:w16cex="http://schemas.microsoft.com/office/word/2018/wordml/cex" xmlns:w16cid="http://schemas.microsoft.com/office/word/2016/wordml/cid" xmlns:w16="http://schemas.microsoft.com/office/word/2018/wordml" xmlns:w16sdtdh="http://schemas.microsoft.com/office/word/2020/wordml/sdtdatahash" xmlns:w16se="http://schemas.microsoft.com/office/word/2015/wordml/symex" xmlns:wpg="http://schemas.microsoft.com/office/word/2010/wordprocessingGroup" xmlns:wpi="http://schemas.microsoft.com/office/word/2010/wordprocessingInk" xmlns:wne="http://schemas.microsoft.com/office/word/2006/wordml" xmlns:wps="http://schemas.microsoft.com/office/word/2010/wordprocessingShape" mc:Ignorable="w14 w15 w16se w16cid w16 w16cex w16sdtdh wp14">
   <w:body>
     <w:p>
       <w:pPr>
@@ -197,7 +197,7 @@
     </w:p>
     <w:p>
       <w:pPr>
-        <w:pStyle w:val="ListParagraph"/>
+        <w:pStyle w:val="a3"/>
         <w:numPr>
           <w:ilvl w:val="0"/>
           <w:numId w:val="2"/>
@@ -279,7 +279,7 @@
     </w:p>
     <w:p>
       <w:pPr>
-        <w:pStyle w:val="ListParagraph"/>
+        <w:pStyle w:val="a3"/>
         <w:numPr>
           <w:ilvl w:val="0"/>
           <w:numId w:val="1"/>
@@ -322,7 +322,7 @@
     </w:p>
     <w:p>
       <w:pPr>
-        <w:pStyle w:val="ListParagraph"/>
+        <w:pStyle w:val="a3"/>
         <w:numPr>
           <w:ilvl w:val="0"/>
           <w:numId w:val="1"/>
@@ -457,8 +457,6 @@
           <w:lang w:val="ru-RU"/>
         </w:rPr>
       </w:pPr>
-      <w:bookmarkStart w:id="0" w:name="_GoBack"/>
-      <w:bookmarkEnd w:id="0"/>
     </w:p>
     <w:p>
       <w:pPr>
@@ -896,7 +894,7 @@
           <w:lang w:val="ru-RU"/>
         </w:rPr>
       </w:pPr>
-      <w:bookmarkStart w:id="1" w:name="_Hlk34099283"/>
+      <w:bookmarkStart w:id="0" w:name="_Hlk34099283"/>
       <w:r>
         <w:rPr>
           <w:rFonts w:ascii="Times New Roman" w:hAnsi="Times New Roman" w:cs="Times New Roman"/>
@@ -931,7 +929,7 @@
         <w:t>.</w:t>
       </w:r>
     </w:p>
-    <w:bookmarkEnd w:id="1"/>
+    <w:bookmarkEnd w:id="0"/>
     <w:p>
       <w:pPr>
         <w:jc w:val="both"/>
@@ -2022,7 +2020,7 @@
     </w:p>
     <w:p>
       <w:pPr>
-        <w:pStyle w:val="ListParagraph"/>
+        <w:pStyle w:val="a3"/>
         <w:numPr>
           <w:ilvl w:val="0"/>
           <w:numId w:val="3"/>
@@ -2049,7 +2047,7 @@
     </w:p>
     <w:p>
       <w:pPr>
-        <w:pStyle w:val="ListParagraph"/>
+        <w:pStyle w:val="a3"/>
         <w:numPr>
           <w:ilvl w:val="0"/>
           <w:numId w:val="3"/>
@@ -2076,7 +2074,7 @@
     </w:p>
     <w:p>
       <w:pPr>
-        <w:pStyle w:val="ListParagraph"/>
+        <w:pStyle w:val="a3"/>
         <w:numPr>
           <w:ilvl w:val="0"/>
           <w:numId w:val="3"/>
@@ -2147,7 +2145,7 @@
     </w:p>
     <w:p>
       <w:pPr>
-        <w:pStyle w:val="ListParagraph"/>
+        <w:pStyle w:val="a3"/>
         <w:numPr>
           <w:ilvl w:val="0"/>
           <w:numId w:val="4"/>
@@ -2274,7 +2272,7 @@
     </w:p>
     <w:p>
       <w:pPr>
-        <w:pStyle w:val="ListParagraph"/>
+        <w:pStyle w:val="a3"/>
         <w:numPr>
           <w:ilvl w:val="0"/>
           <w:numId w:val="4"/>
@@ -2341,7 +2339,7 @@
     </w:p>
     <w:p>
       <w:pPr>
-        <w:pStyle w:val="ListParagraph"/>
+        <w:pStyle w:val="a3"/>
         <w:numPr>
           <w:ilvl w:val="0"/>
           <w:numId w:val="4"/>
@@ -3497,7 +3495,7 @@
     </w:p>
     <w:p>
       <w:pPr>
-        <w:pStyle w:val="ListParagraph"/>
+        <w:pStyle w:val="a3"/>
         <w:numPr>
           <w:ilvl w:val="0"/>
           <w:numId w:val="5"/>
@@ -3554,7 +3552,7 @@
     </w:p>
     <w:p>
       <w:pPr>
-        <w:pStyle w:val="ListParagraph"/>
+        <w:pStyle w:val="a3"/>
         <w:numPr>
           <w:ilvl w:val="0"/>
           <w:numId w:val="5"/>
@@ -3707,7 +3705,7 @@
     </w:p>
     <w:p>
       <w:pPr>
-        <w:pStyle w:val="ListParagraph"/>
+        <w:pStyle w:val="a3"/>
         <w:numPr>
           <w:ilvl w:val="0"/>
           <w:numId w:val="6"/>
@@ -3732,7 +3730,7 @@
     </w:p>
     <w:p>
       <w:pPr>
-        <w:pStyle w:val="ListParagraph"/>
+        <w:pStyle w:val="a3"/>
         <w:numPr>
           <w:ilvl w:val="0"/>
           <w:numId w:val="6"/>
@@ -3772,7 +3770,34 @@
           <w:szCs w:val="28"/>
           <w:lang w:val="ru-RU"/>
         </w:rPr>
-        <w:t xml:space="preserve">Но поскольку целью данного упражнения является «по пялиться на кнопки», а не сделать хоть что-нибудь полезное, то мы, увидев всплывающее меню «плюсика», временно с ним прощаемся и переходим к следующей, самой главной кнопке! </w:t>
+        <w:t>Но поскольку целью данного упражнения является</w:t>
+      </w:r>
+      <w:r>
+        <w:rPr>
+          <w:rFonts w:ascii="Times New Roman" w:hAnsi="Times New Roman" w:cs="Times New Roman"/>
+          <w:sz w:val="28"/>
+          <w:szCs w:val="28"/>
+          <w:lang w:val="ru-RU"/>
+        </w:rPr>
+        <w:t xml:space="preserve"> </w:t>
+      </w:r>
+      <w:r>
+        <w:rPr>
+          <w:rFonts w:ascii="Times New Roman" w:hAnsi="Times New Roman" w:cs="Times New Roman"/>
+          <w:sz w:val="28"/>
+          <w:szCs w:val="28"/>
+          <w:lang w:val="ru-RU"/>
+        </w:rPr>
+        <w:t xml:space="preserve">просто «пялиться на кнопки глазами», а не сделать хоть что-нибудь полезное, то мы, увидев всплывающее меню «плюсика», временно с ним прощаемся и переходим к следующей, самой главной кнопке! </w:t>
+      </w:r>
+      <w:r>
+        <w:rPr>
+          <w:rFonts w:ascii="Times New Roman" w:hAnsi="Times New Roman" w:cs="Times New Roman"/>
+          <w:sz w:val="28"/>
+          <w:szCs w:val="28"/>
+          <w:lang w:val="ru-RU"/>
+        </w:rPr>
+        <w:t xml:space="preserve"> </w:t>
       </w:r>
     </w:p>
     <w:p>
@@ -4164,7 +4189,7 @@
     </w:p>
     <w:p>
       <w:pPr>
-        <w:pStyle w:val="ListParagraph"/>
+        <w:pStyle w:val="a3"/>
         <w:numPr>
           <w:ilvl w:val="0"/>
           <w:numId w:val="7"/>
@@ -4189,7 +4214,7 @@
     </w:p>
     <w:p>
       <w:pPr>
-        <w:pStyle w:val="ListParagraph"/>
+        <w:pStyle w:val="a3"/>
         <w:numPr>
           <w:ilvl w:val="0"/>
           <w:numId w:val="7"/>
@@ -5307,7 +5332,7 @@
     </w:p>
     <w:p>
       <w:pPr>
-        <w:pStyle w:val="ListParagraph"/>
+        <w:pStyle w:val="a3"/>
         <w:numPr>
           <w:ilvl w:val="0"/>
           <w:numId w:val="8"/>
@@ -5350,7 +5375,7 @@
     </w:p>
     <w:p>
       <w:pPr>
-        <w:pStyle w:val="ListParagraph"/>
+        <w:pStyle w:val="a3"/>
         <w:numPr>
           <w:ilvl w:val="0"/>
           <w:numId w:val="8"/>
@@ -5707,7 +5732,7 @@
     </w:p>
     <w:p>
       <w:pPr>
-        <w:pStyle w:val="ListParagraph"/>
+        <w:pStyle w:val="a3"/>
         <w:numPr>
           <w:ilvl w:val="0"/>
           <w:numId w:val="9"/>
@@ -5732,7 +5757,7 @@
     </w:p>
     <w:p>
       <w:pPr>
-        <w:pStyle w:val="ListParagraph"/>
+        <w:pStyle w:val="a3"/>
         <w:numPr>
           <w:ilvl w:val="0"/>
           <w:numId w:val="9"/>
@@ -5777,7 +5802,7 @@
     </w:p>
     <w:p>
       <w:pPr>
-        <w:pStyle w:val="ListParagraph"/>
+        <w:pStyle w:val="a3"/>
         <w:numPr>
           <w:ilvl w:val="0"/>
           <w:numId w:val="10"/>
@@ -5811,7 +5836,7 @@
     </w:p>
     <w:p>
       <w:pPr>
-        <w:pStyle w:val="ListParagraph"/>
+        <w:pStyle w:val="a3"/>
         <w:numPr>
           <w:ilvl w:val="0"/>
           <w:numId w:val="10"/>
@@ -6787,7 +6812,7 @@
     </w:p>
     <w:p>
       <w:pPr>
-        <w:pStyle w:val="ListParagraph"/>
+        <w:pStyle w:val="a3"/>
         <w:numPr>
           <w:ilvl w:val="0"/>
           <w:numId w:val="11"/>
@@ -6823,7 +6848,7 @@
     </w:p>
     <w:p>
       <w:pPr>
-        <w:pStyle w:val="ListParagraph"/>
+        <w:pStyle w:val="a3"/>
         <w:numPr>
           <w:ilvl w:val="0"/>
           <w:numId w:val="11"/>
@@ -6849,7 +6874,7 @@
     </w:p>
     <w:p>
       <w:pPr>
-        <w:pStyle w:val="ListParagraph"/>
+        <w:pStyle w:val="a3"/>
         <w:numPr>
           <w:ilvl w:val="0"/>
           <w:numId w:val="11"/>
@@ -7158,27 +7183,7 @@
           <w:szCs w:val="28"/>
           <w:lang w:val="ru-RU"/>
         </w:rPr>
-        <w:t xml:space="preserve"> сына маминой </w:t>
-      </w:r>
-      <w:proofErr w:type="gramStart"/>
-      <w:r>
-        <w:rPr>
-          <w:rFonts w:ascii="Times New Roman" w:hAnsi="Times New Roman" w:cs="Times New Roman"/>
-          <w:sz w:val="28"/>
-          <w:szCs w:val="28"/>
-          <w:lang w:val="ru-RU"/>
-        </w:rPr>
-        <w:t>подруги»…</w:t>
-      </w:r>
-      <w:proofErr w:type="gramEnd"/>
-      <w:r>
-        <w:rPr>
-          <w:rFonts w:ascii="Times New Roman" w:hAnsi="Times New Roman" w:cs="Times New Roman"/>
-          <w:sz w:val="28"/>
-          <w:szCs w:val="28"/>
-          <w:lang w:val="ru-RU"/>
-        </w:rPr>
-        <w:t xml:space="preserve"> Но про нее не будет отдельного упражнения. Это будет ваше собственное упражнение длинною во всю вашу </w:t>
+        <w:t xml:space="preserve"> сына маминой подруги»… Но про нее не будет отдельного упражнения. Это будет ваше собственное упражнение длинною во всю вашу </w:t>
       </w:r>
       <w:r>
         <w:rPr>
@@ -7578,7 +7583,7 @@
 </file>
 
 <file path=word/numbering.xml><?xml version="1.0" encoding="utf-8"?>
-<w:numbering xmlns:wpc="http://schemas.microsoft.com/office/word/2010/wordprocessingCanvas" xmlns:cx="http://schemas.microsoft.com/office/drawing/2014/chartex" xmlns:mc="http://schemas.openxmlformats.org/markup-compatibility/2006" xmlns:o="urn:schemas-microsoft-com:office:office" xmlns:r="http://schemas.openxmlformats.org/officeDocument/2006/relationships" xmlns:m="http://schemas.openxmlformats.org/officeDocument/2006/math" xmlns:v="urn:schemas-microsoft-com:vml" xmlns:wp14="http://schemas.microsoft.com/office/word/2010/wordprocessingDrawing" xmlns:wp="http://schemas.openxmlformats.org/drawingml/2006/wordprocessingDrawing" xmlns:w10="urn:schemas-microsoft-com:office:word" xmlns:w="http://schemas.openxmlformats.org/wordprocessingml/2006/main" xmlns:w14="http://schemas.microsoft.com/office/word/2010/wordml" xmlns:w15="http://schemas.microsoft.com/office/word/2012/wordml" xmlns:w16se="http://schemas.microsoft.com/office/word/2015/wordml/symex" xmlns:wpg="http://schemas.microsoft.com/office/word/2010/wordprocessingGroup" xmlns:wpi="http://schemas.microsoft.com/office/word/2010/wordprocessingInk" xmlns:wne="http://schemas.microsoft.com/office/word/2006/wordml" xmlns:wps="http://schemas.microsoft.com/office/word/2010/wordprocessingShape" mc:Ignorable="w14 w15 w16se wp14">
+<w:numbering xmlns:wpc="http://schemas.microsoft.com/office/word/2010/wordprocessingCanvas" xmlns:cx="http://schemas.microsoft.com/office/drawing/2014/chartex" xmlns:cx1="http://schemas.microsoft.com/office/drawing/2015/9/8/chartex" xmlns:cx2="http://schemas.microsoft.com/office/drawing/2015/10/21/chartex" xmlns:cx3="http://schemas.microsoft.com/office/drawing/2016/5/9/chartex" xmlns:cx4="http://schemas.microsoft.com/office/drawing/2016/5/10/chartex" xmlns:cx5="http://schemas.microsoft.com/office/drawing/2016/5/11/chartex" xmlns:cx6="http://schemas.microsoft.com/office/drawing/2016/5/12/chartex" xmlns:cx7="http://schemas.microsoft.com/office/drawing/2016/5/13/chartex" xmlns:cx8="http://schemas.microsoft.com/office/drawing/2016/5/14/chartex" xmlns:mc="http://schemas.openxmlformats.org/markup-compatibility/2006" xmlns:aink="http://schemas.microsoft.com/office/drawing/2016/ink" xmlns:am3d="http://schemas.microsoft.com/office/drawing/2017/model3d" xmlns:o="urn:schemas-microsoft-com:office:office" xmlns:oel="http://schemas.microsoft.com/office/2019/extlst" xmlns:r="http://schemas.openxmlformats.org/officeDocument/2006/relationships" xmlns:m="http://schemas.openxmlformats.org/officeDocument/2006/math" xmlns:v="urn:schemas-microsoft-com:vml" xmlns:wp14="http://schemas.microsoft.com/office/word/2010/wordprocessingDrawing" xmlns:wp="http://schemas.openxmlformats.org/drawingml/2006/wordprocessingDrawing" xmlns:w10="urn:schemas-microsoft-com:office:word" xmlns:w="http://schemas.openxmlformats.org/wordprocessingml/2006/main" xmlns:w14="http://schemas.microsoft.com/office/word/2010/wordml" xmlns:w15="http://schemas.microsoft.com/office/word/2012/wordml" xmlns:w16cex="http://schemas.microsoft.com/office/word/2018/wordml/cex" xmlns:w16cid="http://schemas.microsoft.com/office/word/2016/wordml/cid" xmlns:w16="http://schemas.microsoft.com/office/word/2018/wordml" xmlns:w16sdtdh="http://schemas.microsoft.com/office/word/2020/wordml/sdtdatahash" xmlns:w16se="http://schemas.microsoft.com/office/word/2015/wordml/symex" xmlns:wpg="http://schemas.microsoft.com/office/word/2010/wordprocessingGroup" xmlns:wpi="http://schemas.microsoft.com/office/word/2010/wordprocessingInk" xmlns:wne="http://schemas.microsoft.com/office/word/2006/wordml" xmlns:wps="http://schemas.microsoft.com/office/word/2010/wordprocessingShape" mc:Ignorable="w14 w15 w16se w16cid w16 w16cex w16sdtdh wp14">
   <w:abstractNum w:abstractNumId="0" w15:restartNumberingAfterBreak="0">
     <w:nsid w:val="0CFA0BDB"/>
     <w:multiLevelType w:val="hybridMultilevel"/>
@@ -8525,51 +8530,51 @@
       </w:pPr>
     </w:lvl>
   </w:abstractNum>
-  <w:num w:numId="1">
+  <w:num w:numId="1" w16cid:durableId="2050569380">
     <w:abstractNumId w:val="2"/>
   </w:num>
-  <w:num w:numId="2">
+  <w:num w:numId="2" w16cid:durableId="817233987">
     <w:abstractNumId w:val="10"/>
   </w:num>
-  <w:num w:numId="3">
+  <w:num w:numId="3" w16cid:durableId="1847206529">
     <w:abstractNumId w:val="0"/>
   </w:num>
-  <w:num w:numId="4">
+  <w:num w:numId="4" w16cid:durableId="1172064956">
     <w:abstractNumId w:val="7"/>
   </w:num>
-  <w:num w:numId="5">
+  <w:num w:numId="5" w16cid:durableId="247234120">
     <w:abstractNumId w:val="1"/>
   </w:num>
-  <w:num w:numId="6">
+  <w:num w:numId="6" w16cid:durableId="709307253">
     <w:abstractNumId w:val="6"/>
   </w:num>
-  <w:num w:numId="7">
+  <w:num w:numId="7" w16cid:durableId="2114477696">
     <w:abstractNumId w:val="9"/>
   </w:num>
-  <w:num w:numId="8">
+  <w:num w:numId="8" w16cid:durableId="1977024805">
     <w:abstractNumId w:val="4"/>
   </w:num>
-  <w:num w:numId="9">
+  <w:num w:numId="9" w16cid:durableId="1386484370">
     <w:abstractNumId w:val="5"/>
   </w:num>
-  <w:num w:numId="10">
+  <w:num w:numId="10" w16cid:durableId="414018324">
     <w:abstractNumId w:val="8"/>
   </w:num>
-  <w:num w:numId="11">
+  <w:num w:numId="11" w16cid:durableId="169032474">
     <w:abstractNumId w:val="3"/>
   </w:num>
 </w:numbering>
 </file>
 
 <file path=word/styles.xml><?xml version="1.0" encoding="utf-8"?>
-<w:styles xmlns:mc="http://schemas.openxmlformats.org/markup-compatibility/2006" xmlns:r="http://schemas.openxmlformats.org/officeDocument/2006/relationships" xmlns:w="http://schemas.openxmlformats.org/wordprocessingml/2006/main" xmlns:w14="http://schemas.microsoft.com/office/word/2010/wordml" xmlns:w15="http://schemas.microsoft.com/office/word/2012/wordml" xmlns:w16se="http://schemas.microsoft.com/office/word/2015/wordml/symex" mc:Ignorable="w14 w15 w16se">
+<w:styles xmlns:mc="http://schemas.openxmlformats.org/markup-compatibility/2006" xmlns:r="http://schemas.openxmlformats.org/officeDocument/2006/relationships" xmlns:w="http://schemas.openxmlformats.org/wordprocessingml/2006/main" xmlns:w14="http://schemas.microsoft.com/office/word/2010/wordml" xmlns:w15="http://schemas.microsoft.com/office/word/2012/wordml" xmlns:w16cex="http://schemas.microsoft.com/office/word/2018/wordml/cex" xmlns:w16cid="http://schemas.microsoft.com/office/word/2016/wordml/cid" xmlns:w16="http://schemas.microsoft.com/office/word/2018/wordml" xmlns:w16sdtdh="http://schemas.microsoft.com/office/word/2020/wordml/sdtdatahash" xmlns:w16se="http://schemas.microsoft.com/office/word/2015/wordml/symex" mc:Ignorable="w14 w15 w16se w16cid w16 w16cex w16sdtdh">
   <w:docDefaults>
     <w:rPrDefault>
       <w:rPr>
         <w:rFonts w:asciiTheme="minorHAnsi" w:eastAsiaTheme="minorHAnsi" w:hAnsiTheme="minorHAnsi" w:cstheme="minorBidi"/>
         <w:sz w:val="22"/>
         <w:szCs w:val="22"/>
-        <w:lang w:eastAsia="en-US" w:bidi="ar-SA"/>
+        <w:lang w:val="ru-BY" w:eastAsia="en-US" w:bidi="ar-SA"/>
       </w:rPr>
     </w:rPrDefault>
     <w:pPrDefault>
@@ -8578,7 +8583,7 @@
       </w:pPr>
     </w:pPrDefault>
   </w:docDefaults>
-  <w:latentStyles w:defLockedState="0" w:defUIPriority="99" w:defSemiHidden="0" w:defUnhideWhenUsed="0" w:defQFormat="0" w:count="371">
+  <w:latentStyles w:defLockedState="0" w:defUIPriority="99" w:defSemiHidden="0" w:defUnhideWhenUsed="0" w:defQFormat="0" w:count="376">
     <w:lsdException w:name="Normal" w:uiPriority="0" w:qFormat="1"/>
     <w:lsdException w:name="heading 1" w:uiPriority="9" w:qFormat="1"/>
     <w:lsdException w:name="heading 2" w:semiHidden="1" w:uiPriority="9" w:unhideWhenUsed="1" w:qFormat="1"/>
@@ -8684,7 +8689,6 @@
     <w:lsdException w:name="HTML Sample" w:semiHidden="1" w:unhideWhenUsed="1"/>
     <w:lsdException w:name="HTML Typewriter" w:semiHidden="1" w:unhideWhenUsed="1"/>
     <w:lsdException w:name="HTML Variable" w:semiHidden="1" w:unhideWhenUsed="1"/>
-    <w:lsdException w:name="Normal Table" w:semiHidden="1" w:unhideWhenUsed="1"/>
     <w:lsdException w:name="annotation subject" w:semiHidden="1" w:unhideWhenUsed="1"/>
     <w:lsdException w:name="No List" w:semiHidden="1" w:unhideWhenUsed="1"/>
     <w:lsdException w:name="Outline List 1" w:semiHidden="1" w:unhideWhenUsed="1"/>
@@ -8727,11 +8731,8 @@
     <w:lsdException w:name="Table Contemporary" w:semiHidden="1" w:unhideWhenUsed="1"/>
     <w:lsdException w:name="Table Elegant" w:semiHidden="1" w:unhideWhenUsed="1"/>
     <w:lsdException w:name="Table Professional" w:semiHidden="1" w:unhideWhenUsed="1"/>
-    <w:lsdException w:name="Table Subtle 1" w:semiHidden="1" w:unhideWhenUsed="1"/>
     <w:lsdException w:name="Table Subtle 2" w:semiHidden="1" w:unhideWhenUsed="1"/>
     <w:lsdException w:name="Table Web 1" w:semiHidden="1" w:unhideWhenUsed="1"/>
-    <w:lsdException w:name="Table Web 2" w:semiHidden="1" w:unhideWhenUsed="1"/>
-    <w:lsdException w:name="Table Web 3" w:semiHidden="1" w:unhideWhenUsed="1"/>
     <w:lsdException w:name="Balloon Text" w:semiHidden="1" w:unhideWhenUsed="1"/>
     <w:lsdException w:name="Table Grid" w:uiPriority="39"/>
     <w:lsdException w:name="Table Theme" w:semiHidden="1" w:unhideWhenUsed="1"/>
@@ -8950,18 +8951,23 @@
     <w:lsdException w:name="List Table 5 Dark Accent 6" w:uiPriority="50"/>
     <w:lsdException w:name="List Table 6 Colorful Accent 6" w:uiPriority="51"/>
     <w:lsdException w:name="List Table 7 Colorful Accent 6" w:uiPriority="52"/>
+    <w:lsdException w:name="Mention" w:semiHidden="1" w:unhideWhenUsed="1"/>
+    <w:lsdException w:name="Smart Hyperlink" w:semiHidden="1" w:unhideWhenUsed="1"/>
+    <w:lsdException w:name="Hashtag" w:semiHidden="1" w:unhideWhenUsed="1"/>
+    <w:lsdException w:name="Unresolved Mention" w:semiHidden="1" w:unhideWhenUsed="1"/>
+    <w:lsdException w:name="Smart Link" w:semiHidden="1" w:unhideWhenUsed="1"/>
   </w:latentStyles>
-  <w:style w:type="paragraph" w:default="1" w:styleId="Normal">
+  <w:style w:type="paragraph" w:default="1" w:styleId="a">
     <w:name w:val="Normal"/>
     <w:qFormat/>
   </w:style>
-  <w:style w:type="character" w:default="1" w:styleId="DefaultParagraphFont">
+  <w:style w:type="character" w:default="1" w:styleId="a0">
     <w:name w:val="Default Paragraph Font"/>
     <w:uiPriority w:val="1"/>
     <w:semiHidden/>
     <w:unhideWhenUsed/>
   </w:style>
-  <w:style w:type="table" w:default="1" w:styleId="TableNormal">
+  <w:style w:type="table" w:default="1" w:styleId="a1">
     <w:name w:val="Normal Table"/>
     <w:uiPriority w:val="99"/>
     <w:semiHidden/>
@@ -8976,15 +8982,15 @@
       </w:tblCellMar>
     </w:tblPr>
   </w:style>
-  <w:style w:type="numbering" w:default="1" w:styleId="NoList">
+  <w:style w:type="numbering" w:default="1" w:styleId="a2">
     <w:name w:val="No List"/>
     <w:uiPriority w:val="99"/>
     <w:semiHidden/>
     <w:unhideWhenUsed/>
   </w:style>
-  <w:style w:type="paragraph" w:styleId="ListParagraph">
+  <w:style w:type="paragraph" w:styleId="a3">
     <w:name w:val="List Paragraph"/>
-    <w:basedOn w:val="Normal"/>
+    <w:basedOn w:val="a"/>
     <w:uiPriority w:val="34"/>
     <w:qFormat/>
     <w:rsid w:val="008B56E2"/>

</xml_diff>

<commit_message>
Step-4 for the "sign-in-sign-out-account" exercise has been created.
</commit_message>
<xml_diff>
--- a/lessons/vcs-github/exercises/sign-in-sign-out-account/downloads/sign-in-sign-out-account.docx
+++ b/lessons/vcs-github/exercises/sign-in-sign-out-account/downloads/sign-in-sign-out-account.docx
@@ -3959,7 +3959,25 @@
           <w:lang w:val="ru-RU"/>
         </w:rPr>
         <w:lastRenderedPageBreak/>
-        <w:t>У нее так же, как и у «</w:t>
+        <w:t>У нее так же, как и у</w:t>
+      </w:r>
+      <w:r>
+        <w:rPr>
+          <w:rFonts w:ascii="Times New Roman" w:hAnsi="Times New Roman" w:cs="Times New Roman"/>
+          <w:sz w:val="28"/>
+          <w:szCs w:val="28"/>
+          <w:lang w:val="ru-RU"/>
+        </w:rPr>
+        <w:t xml:space="preserve"> </w:t>
+      </w:r>
+      <w:r>
+        <w:rPr>
+          <w:rFonts w:ascii="Times New Roman" w:hAnsi="Times New Roman" w:cs="Times New Roman"/>
+          <w:sz w:val="28"/>
+          <w:szCs w:val="28"/>
+          <w:lang w:val="ru-RU"/>
+        </w:rPr>
+        <w:t>кнопки «</w:t>
       </w:r>
       <w:r>
         <w:rPr>
@@ -4281,7 +4299,25 @@
           <w:szCs w:val="28"/>
           <w:lang w:val="ru-RU"/>
         </w:rPr>
-        <w:t>Ну, все, погнали выходить из аккаунта.</w:t>
+        <w:t>Ну</w:t>
+      </w:r>
+      <w:r>
+        <w:rPr>
+          <w:rFonts w:ascii="Times New Roman" w:hAnsi="Times New Roman" w:cs="Times New Roman"/>
+          <w:sz w:val="28"/>
+          <w:szCs w:val="28"/>
+          <w:lang w:val="ru-RU"/>
+        </w:rPr>
+        <w:t xml:space="preserve"> </w:t>
+      </w:r>
+      <w:r>
+        <w:rPr>
+          <w:rFonts w:ascii="Times New Roman" w:hAnsi="Times New Roman" w:cs="Times New Roman"/>
+          <w:sz w:val="28"/>
+          <w:szCs w:val="28"/>
+          <w:lang w:val="ru-RU"/>
+        </w:rPr>
+        <w:t>все, погнали выходить из аккаунта.</w:t>
       </w:r>
     </w:p>
     <w:p>
@@ -7183,7 +7219,27 @@
           <w:szCs w:val="28"/>
           <w:lang w:val="ru-RU"/>
         </w:rPr>
-        <w:t xml:space="preserve"> сына маминой подруги»… Но про нее не будет отдельного упражнения. Это будет ваше собственное упражнение длинною во всю вашу </w:t>
+        <w:t xml:space="preserve"> сына маминой </w:t>
+      </w:r>
+      <w:proofErr w:type="gramStart"/>
+      <w:r>
+        <w:rPr>
+          <w:rFonts w:ascii="Times New Roman" w:hAnsi="Times New Roman" w:cs="Times New Roman"/>
+          <w:sz w:val="28"/>
+          <w:szCs w:val="28"/>
+          <w:lang w:val="ru-RU"/>
+        </w:rPr>
+        <w:t>подруги»…</w:t>
+      </w:r>
+      <w:proofErr w:type="gramEnd"/>
+      <w:r>
+        <w:rPr>
+          <w:rFonts w:ascii="Times New Roman" w:hAnsi="Times New Roman" w:cs="Times New Roman"/>
+          <w:sz w:val="28"/>
+          <w:szCs w:val="28"/>
+          <w:lang w:val="ru-RU"/>
+        </w:rPr>
+        <w:t xml:space="preserve"> Но про нее не будет отдельного упражнения. Это будет ваше собственное упражнение длинною во всю вашу </w:t>
       </w:r>
       <w:r>
         <w:rPr>
@@ -8689,6 +8745,7 @@
     <w:lsdException w:name="HTML Sample" w:semiHidden="1" w:unhideWhenUsed="1"/>
     <w:lsdException w:name="HTML Typewriter" w:semiHidden="1" w:unhideWhenUsed="1"/>
     <w:lsdException w:name="HTML Variable" w:semiHidden="1" w:unhideWhenUsed="1"/>
+    <w:lsdException w:name="Normal Table" w:semiHidden="1" w:unhideWhenUsed="1"/>
     <w:lsdException w:name="annotation subject" w:semiHidden="1" w:unhideWhenUsed="1"/>
     <w:lsdException w:name="No List" w:semiHidden="1" w:unhideWhenUsed="1"/>
     <w:lsdException w:name="Outline List 1" w:semiHidden="1" w:unhideWhenUsed="1"/>
@@ -8731,8 +8788,11 @@
     <w:lsdException w:name="Table Contemporary" w:semiHidden="1" w:unhideWhenUsed="1"/>
     <w:lsdException w:name="Table Elegant" w:semiHidden="1" w:unhideWhenUsed="1"/>
     <w:lsdException w:name="Table Professional" w:semiHidden="1" w:unhideWhenUsed="1"/>
+    <w:lsdException w:name="Table Subtle 1" w:semiHidden="1" w:unhideWhenUsed="1"/>
     <w:lsdException w:name="Table Subtle 2" w:semiHidden="1" w:unhideWhenUsed="1"/>
     <w:lsdException w:name="Table Web 1" w:semiHidden="1" w:unhideWhenUsed="1"/>
+    <w:lsdException w:name="Table Web 2" w:semiHidden="1" w:unhideWhenUsed="1"/>
+    <w:lsdException w:name="Table Web 3" w:semiHidden="1" w:unhideWhenUsed="1"/>
     <w:lsdException w:name="Balloon Text" w:semiHidden="1" w:unhideWhenUsed="1"/>
     <w:lsdException w:name="Table Grid" w:uiPriority="39"/>
     <w:lsdException w:name="Table Theme" w:semiHidden="1" w:unhideWhenUsed="1"/>

</xml_diff>

<commit_message>
Step-6 for the "sign-in-sign-out-account" exercise has been created.
</commit_message>
<xml_diff>
--- a/lessons/vcs-github/exercises/sign-in-sign-out-account/downloads/sign-in-sign-out-account.docx
+++ b/lessons/vcs-github/exercises/sign-in-sign-out-account/downloads/sign-in-sign-out-account.docx
@@ -80,7 +80,6 @@
         </w:rPr>
         <w:t xml:space="preserve"> выход из аккаунта. Главное меню </w:t>
       </w:r>
-      <w:proofErr w:type="spellStart"/>
       <w:r>
         <w:rPr>
           <w:rFonts w:ascii="Times New Roman" w:hAnsi="Times New Roman" w:cs="Times New Roman"/>
@@ -92,7 +91,6 @@
         </w:rPr>
         <w:t>Github</w:t>
       </w:r>
-      <w:proofErr w:type="spellEnd"/>
       <w:r>
         <w:rPr>
           <w:rFonts w:ascii="Times New Roman" w:hAnsi="Times New Roman" w:cs="Times New Roman"/>
@@ -1993,29 +1991,7 @@
           <w:szCs w:val="28"/>
           <w:lang w:val="ru-RU"/>
         </w:rPr>
-        <w:t xml:space="preserve">«Не </w:t>
-      </w:r>
-      <w:proofErr w:type="spellStart"/>
-      <w:r>
-        <w:rPr>
-          <w:rFonts w:ascii="Times New Roman" w:hAnsi="Times New Roman" w:cs="Times New Roman"/>
-          <w:bCs/>
-          <w:sz w:val="28"/>
-          <w:szCs w:val="28"/>
-          <w:lang w:val="ru-RU"/>
-        </w:rPr>
-        <w:t>по-програмисстски</w:t>
-      </w:r>
-      <w:proofErr w:type="spellEnd"/>
-      <w:r>
-        <w:rPr>
-          <w:rFonts w:ascii="Times New Roman" w:hAnsi="Times New Roman" w:cs="Times New Roman"/>
-          <w:bCs/>
-          <w:sz w:val="28"/>
-          <w:szCs w:val="28"/>
-          <w:lang w:val="ru-RU"/>
-        </w:rPr>
-        <w:t>» их можно назвать:</w:t>
+        <w:t>«Не по-програмисстски» их можно назвать:</w:t>
       </w:r>
     </w:p>
     <w:p>
@@ -2118,29 +2094,7 @@
           <w:szCs w:val="28"/>
           <w:lang w:val="ru-RU"/>
         </w:rPr>
-        <w:t>Давайте подберем для них «</w:t>
-      </w:r>
-      <w:proofErr w:type="spellStart"/>
-      <w:r>
-        <w:rPr>
-          <w:rFonts w:ascii="Times New Roman" w:hAnsi="Times New Roman" w:cs="Times New Roman"/>
-          <w:bCs/>
-          <w:sz w:val="28"/>
-          <w:szCs w:val="28"/>
-          <w:lang w:val="ru-RU"/>
-        </w:rPr>
-        <w:t>програмистские</w:t>
-      </w:r>
-      <w:proofErr w:type="spellEnd"/>
-      <w:r>
-        <w:rPr>
-          <w:rFonts w:ascii="Times New Roman" w:hAnsi="Times New Roman" w:cs="Times New Roman"/>
-          <w:bCs/>
-          <w:sz w:val="28"/>
-          <w:szCs w:val="28"/>
-          <w:lang w:val="ru-RU"/>
-        </w:rPr>
-        <w:t>» имена:</w:t>
+        <w:t>Давайте подберем для них «програмистские» имена:</w:t>
       </w:r>
     </w:p>
     <w:p>
@@ -2539,7 +2493,6 @@
         </w:rPr>
         <w:t xml:space="preserve">, такие как – новости, сообщения о подозрительном входе с другого устройства, сообщения о том, что другой </w:t>
       </w:r>
-      <w:proofErr w:type="spellStart"/>
       <w:r>
         <w:rPr>
           <w:rFonts w:ascii="Times New Roman" w:hAnsi="Times New Roman" w:cs="Times New Roman"/>
@@ -2550,38 +2503,15 @@
         </w:rPr>
         <w:t>github</w:t>
       </w:r>
-      <w:proofErr w:type="spellEnd"/>
-      <w:r>
-        <w:rPr>
-          <w:rFonts w:ascii="Times New Roman" w:hAnsi="Times New Roman" w:cs="Times New Roman"/>
-          <w:bCs/>
-          <w:sz w:val="28"/>
-          <w:szCs w:val="28"/>
-          <w:lang w:val="ru-RU"/>
-        </w:rPr>
-        <w:t xml:space="preserve">-пользователь добавил вас </w:t>
-      </w:r>
-      <w:proofErr w:type="spellStart"/>
-      <w:r>
-        <w:rPr>
-          <w:rFonts w:ascii="Times New Roman" w:hAnsi="Times New Roman" w:cs="Times New Roman"/>
-          <w:bCs/>
-          <w:sz w:val="28"/>
-          <w:szCs w:val="28"/>
-          <w:lang w:val="ru-RU"/>
-        </w:rPr>
-        <w:t>коллаборатором</w:t>
-      </w:r>
-      <w:proofErr w:type="spellEnd"/>
-      <w:r>
-        <w:rPr>
-          <w:rFonts w:ascii="Times New Roman" w:hAnsi="Times New Roman" w:cs="Times New Roman"/>
-          <w:bCs/>
-          <w:sz w:val="28"/>
-          <w:szCs w:val="28"/>
-          <w:lang w:val="ru-RU"/>
-        </w:rPr>
-        <w:t xml:space="preserve"> в свой проект и так далее. </w:t>
+      <w:r>
+        <w:rPr>
+          <w:rFonts w:ascii="Times New Roman" w:hAnsi="Times New Roman" w:cs="Times New Roman"/>
+          <w:bCs/>
+          <w:sz w:val="28"/>
+          <w:szCs w:val="28"/>
+          <w:lang w:val="ru-RU"/>
+        </w:rPr>
+        <w:t xml:space="preserve">-пользователь добавил вас коллаборатором в свой проект и так далее. </w:t>
       </w:r>
     </w:p>
     <w:p>
@@ -5068,79 +4998,35 @@
           <w:szCs w:val="28"/>
           <w:lang w:val="ru-RU"/>
         </w:rPr>
-        <w:t>Сразу же скажем про спойлеры! Обратите внимание на строку – «</w:t>
-      </w:r>
-      <w:proofErr w:type="spellStart"/>
-      <w:r>
-        <w:rPr>
-          <w:rFonts w:ascii="Times New Roman" w:hAnsi="Times New Roman" w:cs="Times New Roman"/>
-          <w:sz w:val="28"/>
-          <w:szCs w:val="28"/>
-          <w:lang w:val="ru-RU"/>
-        </w:rPr>
-        <w:t>Username</w:t>
-      </w:r>
-      <w:proofErr w:type="spellEnd"/>
-      <w:r>
-        <w:rPr>
-          <w:rFonts w:ascii="Times New Roman" w:hAnsi="Times New Roman" w:cs="Times New Roman"/>
-          <w:sz w:val="28"/>
-          <w:szCs w:val="28"/>
-          <w:lang w:val="ru-RU"/>
-        </w:rPr>
-        <w:t xml:space="preserve"> </w:t>
-      </w:r>
-      <w:proofErr w:type="spellStart"/>
-      <w:r>
-        <w:rPr>
-          <w:rFonts w:ascii="Times New Roman" w:hAnsi="Times New Roman" w:cs="Times New Roman"/>
-          <w:sz w:val="28"/>
-          <w:szCs w:val="28"/>
-          <w:lang w:val="ru-RU"/>
-        </w:rPr>
-        <w:t>or</w:t>
-      </w:r>
-      <w:proofErr w:type="spellEnd"/>
-      <w:r>
-        <w:rPr>
-          <w:rFonts w:ascii="Times New Roman" w:hAnsi="Times New Roman" w:cs="Times New Roman"/>
-          <w:sz w:val="28"/>
-          <w:szCs w:val="28"/>
-          <w:lang w:val="ru-RU"/>
-        </w:rPr>
-        <w:t xml:space="preserve"> </w:t>
-      </w:r>
-      <w:proofErr w:type="spellStart"/>
-      <w:r>
-        <w:rPr>
-          <w:rFonts w:ascii="Times New Roman" w:hAnsi="Times New Roman" w:cs="Times New Roman"/>
-          <w:sz w:val="28"/>
-          <w:szCs w:val="28"/>
-          <w:lang w:val="ru-RU"/>
-        </w:rPr>
-        <w:t>email</w:t>
-      </w:r>
-      <w:proofErr w:type="spellEnd"/>
-      <w:r>
-        <w:rPr>
-          <w:rFonts w:ascii="Times New Roman" w:hAnsi="Times New Roman" w:cs="Times New Roman"/>
-          <w:sz w:val="28"/>
-          <w:szCs w:val="28"/>
-          <w:lang w:val="ru-RU"/>
-        </w:rPr>
-        <w:t xml:space="preserve"> </w:t>
-      </w:r>
-      <w:proofErr w:type="spellStart"/>
-      <w:r>
-        <w:rPr>
-          <w:rFonts w:ascii="Times New Roman" w:hAnsi="Times New Roman" w:cs="Times New Roman"/>
-          <w:sz w:val="28"/>
-          <w:szCs w:val="28"/>
-          <w:lang w:val="ru-RU"/>
-        </w:rPr>
-        <w:t>address</w:t>
-      </w:r>
-      <w:proofErr w:type="spellEnd"/>
+        <w:t xml:space="preserve">Сразу же скажем про спойлеры! Обратите внимание на </w:t>
+      </w:r>
+      <w:r>
+        <w:rPr>
+          <w:rFonts w:ascii="Times New Roman" w:hAnsi="Times New Roman" w:cs="Times New Roman"/>
+          <w:sz w:val="28"/>
+          <w:szCs w:val="28"/>
+          <w:lang w:val="ru-RU"/>
+        </w:rPr>
+        <w:t>заголовок</w:t>
+      </w:r>
+      <w:r>
+        <w:rPr>
+          <w:rFonts w:ascii="Times New Roman" w:hAnsi="Times New Roman" w:cs="Times New Roman"/>
+          <w:sz w:val="28"/>
+          <w:szCs w:val="28"/>
+          <w:lang w:val="ru-RU"/>
+        </w:rPr>
+        <w:t xml:space="preserve"> – «</w:t>
+      </w:r>
+      <w:r>
+        <w:rPr>
+          <w:rFonts w:ascii="Times New Roman" w:hAnsi="Times New Roman" w:cs="Times New Roman"/>
+          <w:sz w:val="28"/>
+          <w:szCs w:val="28"/>
+          <w:lang w:val="ru-RU"/>
+        </w:rPr>
+        <w:t>Username or email address</w:t>
+      </w:r>
       <w:r>
         <w:rPr>
           <w:rFonts w:ascii="Times New Roman" w:hAnsi="Times New Roman" w:cs="Times New Roman"/>
@@ -5243,7 +5129,25 @@
           <w:szCs w:val="28"/>
           <w:lang w:val="ru-RU"/>
         </w:rPr>
-        <w:t>-у под которым вы зарегистрировались, та и по имени пользователя (</w:t>
+        <w:t>-у под которым вы зарегистрировались, та</w:t>
+      </w:r>
+      <w:r>
+        <w:rPr>
+          <w:rFonts w:ascii="Times New Roman" w:hAnsi="Times New Roman" w:cs="Times New Roman"/>
+          <w:sz w:val="28"/>
+          <w:szCs w:val="28"/>
+          <w:lang w:val="ru-RU"/>
+        </w:rPr>
+        <w:t>к</w:t>
+      </w:r>
+      <w:r>
+        <w:rPr>
+          <w:rFonts w:ascii="Times New Roman" w:hAnsi="Times New Roman" w:cs="Times New Roman"/>
+          <w:sz w:val="28"/>
+          <w:szCs w:val="28"/>
+          <w:lang w:val="ru-RU"/>
+        </w:rPr>
+        <w:t xml:space="preserve"> и по имени пользователя (</w:t>
       </w:r>
       <w:r>
         <w:rPr>
@@ -5543,27 +5447,7 @@
           <w:szCs w:val="28"/>
           <w:lang w:val="ru-RU"/>
         </w:rPr>
-        <w:t xml:space="preserve">», и </w:t>
-      </w:r>
-      <w:proofErr w:type="spellStart"/>
-      <w:r>
-        <w:rPr>
-          <w:rFonts w:ascii="Times New Roman" w:hAnsi="Times New Roman" w:cs="Times New Roman"/>
-          <w:sz w:val="28"/>
-          <w:szCs w:val="28"/>
-          <w:lang w:val="ru-RU"/>
-        </w:rPr>
-        <w:t>биг</w:t>
-      </w:r>
-      <w:proofErr w:type="spellEnd"/>
-      <w:r>
-        <w:rPr>
-          <w:rFonts w:ascii="Times New Roman" w:hAnsi="Times New Roman" w:cs="Times New Roman"/>
-          <w:sz w:val="28"/>
-          <w:szCs w:val="28"/>
-          <w:lang w:val="ru-RU"/>
-        </w:rPr>
-        <w:t>-бара-бум – вы снова в аккаунте!</w:t>
+        <w:t>», и биг-бара-бум – вы снова в аккаунте!</w:t>
       </w:r>
     </w:p>
     <w:p>
@@ -6747,27 +6631,7 @@
           <w:szCs w:val="28"/>
           <w:lang w:val="ru-RU"/>
         </w:rPr>
-        <w:t xml:space="preserve">Именно эта ссылка и есть – «ваше публичное имя на </w:t>
-      </w:r>
-      <w:proofErr w:type="spellStart"/>
-      <w:r>
-        <w:rPr>
-          <w:rFonts w:ascii="Times New Roman" w:hAnsi="Times New Roman" w:cs="Times New Roman"/>
-          <w:sz w:val="28"/>
-          <w:szCs w:val="28"/>
-          <w:lang w:val="ru-RU"/>
-        </w:rPr>
-        <w:t>гитхабе</w:t>
-      </w:r>
-      <w:proofErr w:type="spellEnd"/>
-      <w:r>
-        <w:rPr>
-          <w:rFonts w:ascii="Times New Roman" w:hAnsi="Times New Roman" w:cs="Times New Roman"/>
-          <w:sz w:val="28"/>
-          <w:szCs w:val="28"/>
-          <w:lang w:val="ru-RU"/>
-        </w:rPr>
-        <w:t>»!</w:t>
+        <w:t>Именно эта ссылка и есть – «ваше публичное имя на гитхабе»!</w:t>
       </w:r>
     </w:p>
     <w:p>
@@ -6868,19 +6732,8 @@
           <w:szCs w:val="28"/>
           <w:lang w:val="ru-RU"/>
         </w:rPr>
-        <w:t xml:space="preserve">Пришлите ваш аккаунт на </w:t>
-      </w:r>
-      <w:proofErr w:type="spellStart"/>
-      <w:r>
-        <w:rPr>
-          <w:rFonts w:ascii="Times New Roman" w:hAnsi="Times New Roman" w:cs="Times New Roman"/>
-          <w:sz w:val="28"/>
-          <w:szCs w:val="28"/>
-          <w:lang w:val="ru-RU"/>
-        </w:rPr>
-        <w:t>гитхаб</w:t>
-      </w:r>
-      <w:proofErr w:type="spellEnd"/>
+        <w:t>Пришлите ваш аккаунт на гитхаб</w:t>
+      </w:r>
     </w:p>
     <w:p>
       <w:pPr>
@@ -6930,19 +6783,8 @@
           <w:szCs w:val="28"/>
           <w:lang w:val="ru-RU"/>
         </w:rPr>
-        <w:t xml:space="preserve">или пришлите ваш </w:t>
-      </w:r>
-      <w:proofErr w:type="spellStart"/>
-      <w:r>
-        <w:rPr>
-          <w:rFonts w:ascii="Times New Roman" w:hAnsi="Times New Roman" w:cs="Times New Roman"/>
-          <w:sz w:val="28"/>
-          <w:szCs w:val="28"/>
-          <w:lang w:val="ru-RU"/>
-        </w:rPr>
-        <w:t>гитхаб</w:t>
-      </w:r>
-      <w:proofErr w:type="spellEnd"/>
+        <w:t>или пришлите ваш гитхаб</w:t>
+      </w:r>
     </w:p>
     <w:p>
       <w:pPr>
@@ -7219,27 +7061,7 @@
           <w:szCs w:val="28"/>
           <w:lang w:val="ru-RU"/>
         </w:rPr>
-        <w:t xml:space="preserve"> сына маминой </w:t>
-      </w:r>
-      <w:proofErr w:type="gramStart"/>
-      <w:r>
-        <w:rPr>
-          <w:rFonts w:ascii="Times New Roman" w:hAnsi="Times New Roman" w:cs="Times New Roman"/>
-          <w:sz w:val="28"/>
-          <w:szCs w:val="28"/>
-          <w:lang w:val="ru-RU"/>
-        </w:rPr>
-        <w:t>подруги»…</w:t>
-      </w:r>
-      <w:proofErr w:type="gramEnd"/>
-      <w:r>
-        <w:rPr>
-          <w:rFonts w:ascii="Times New Roman" w:hAnsi="Times New Roman" w:cs="Times New Roman"/>
-          <w:sz w:val="28"/>
-          <w:szCs w:val="28"/>
-          <w:lang w:val="ru-RU"/>
-        </w:rPr>
-        <w:t xml:space="preserve"> Но про нее не будет отдельного упражнения. Это будет ваше собственное упражнение длинною во всю вашу </w:t>
+        <w:t xml:space="preserve"> сына маминой подруги»… Но про нее не будет отдельного упражнения. Это будет ваше собственное упражнение длинною во всю вашу </w:t>
       </w:r>
       <w:r>
         <w:rPr>
@@ -7433,7 +7255,6 @@
         </w:rPr>
         <w:t xml:space="preserve">Здесь приводятся полезные ссылки, как на разделы сайта </w:t>
       </w:r>
-      <w:proofErr w:type="spellStart"/>
       <w:r>
         <w:rPr>
           <w:rFonts w:ascii="Times New Roman" w:hAnsi="Times New Roman" w:cs="Times New Roman"/>
@@ -7443,7 +7264,6 @@
         </w:rPr>
         <w:t>skillsimprover</w:t>
       </w:r>
-      <w:proofErr w:type="spellEnd"/>
       <w:r>
         <w:rPr>
           <w:rFonts w:ascii="Times New Roman" w:hAnsi="Times New Roman" w:cs="Times New Roman"/>
@@ -7603,21 +7423,8 @@
           <w:szCs w:val="28"/>
           <w:lang w:val="ru-RU"/>
         </w:rPr>
-        <w:t xml:space="preserve">есть </w:t>
-      </w:r>
-      <w:proofErr w:type="spellStart"/>
-      <w:r>
-        <w:rPr>
-          <w:rFonts w:ascii="Times New Roman" w:hAnsi="Times New Roman" w:cs="Times New Roman"/>
-          <w:i/>
-          <w:iCs/>
-          <w:sz w:val="28"/>
-          <w:szCs w:val="28"/>
-          <w:lang w:val="ru-RU"/>
-        </w:rPr>
-        <w:t>чё</w:t>
-      </w:r>
-      <w:proofErr w:type="spellEnd"/>
+        <w:t>есть чё</w:t>
+      </w:r>
       <w:r>
         <w:rPr>
           <w:rFonts w:ascii="Times New Roman" w:hAnsi="Times New Roman" w:cs="Times New Roman"/>

</xml_diff>

<commit_message>
Step-8 for the "sign-in-sign-out-account" exercise has been created.
</commit_message>
<xml_diff>
--- a/lessons/vcs-github/exercises/sign-in-sign-out-account/downloads/sign-in-sign-out-account.docx
+++ b/lessons/vcs-github/exercises/sign-in-sign-out-account/downloads/sign-in-sign-out-account.docx
@@ -1,6 +1,6 @@
 
 <file path=word/document.xml><?xml version="1.0" encoding="utf-8"?>
-<w:document xmlns:wpc="http://schemas.microsoft.com/office/word/2010/wordprocessingCanvas" xmlns:cx="http://schemas.microsoft.com/office/drawing/2014/chartex" xmlns:cx1="http://schemas.microsoft.com/office/drawing/2015/9/8/chartex" xmlns:cx2="http://schemas.microsoft.com/office/drawing/2015/10/21/chartex" xmlns:cx3="http://schemas.microsoft.com/office/drawing/2016/5/9/chartex" xmlns:cx4="http://schemas.microsoft.com/office/drawing/2016/5/10/chartex" xmlns:cx5="http://schemas.microsoft.com/office/drawing/2016/5/11/chartex" xmlns:cx6="http://schemas.microsoft.com/office/drawing/2016/5/12/chartex" xmlns:cx7="http://schemas.microsoft.com/office/drawing/2016/5/13/chartex" xmlns:cx8="http://schemas.microsoft.com/office/drawing/2016/5/14/chartex" xmlns:mc="http://schemas.openxmlformats.org/markup-compatibility/2006" xmlns:aink="http://schemas.microsoft.com/office/drawing/2016/ink" xmlns:am3d="http://schemas.microsoft.com/office/drawing/2017/model3d" xmlns:o="urn:schemas-microsoft-com:office:office" xmlns:oel="http://schemas.microsoft.com/office/2019/extlst" xmlns:r="http://schemas.openxmlformats.org/officeDocument/2006/relationships" xmlns:m="http://schemas.openxmlformats.org/officeDocument/2006/math" xmlns:v="urn:schemas-microsoft-com:vml" xmlns:wp14="http://schemas.microsoft.com/office/word/2010/wordprocessingDrawing" xmlns:wp="http://schemas.openxmlformats.org/drawingml/2006/wordprocessingDrawing" xmlns:w10="urn:schemas-microsoft-com:office:word" xmlns:w="http://schemas.openxmlformats.org/wordprocessingml/2006/main" xmlns:w14="http://schemas.microsoft.com/office/word/2010/wordml" xmlns:w15="http://schemas.microsoft.com/office/word/2012/wordml" xmlns:w16cex="http://schemas.microsoft.com/office/word/2018/wordml/cex" xmlns:w16cid="http://schemas.microsoft.com/office/word/2016/wordml/cid" xmlns:w16="http://schemas.microsoft.com/office/word/2018/wordml" xmlns:w16sdtdh="http://schemas.microsoft.com/office/word/2020/wordml/sdtdatahash" xmlns:w16se="http://schemas.microsoft.com/office/word/2015/wordml/symex" xmlns:wpg="http://schemas.microsoft.com/office/word/2010/wordprocessingGroup" xmlns:wpi="http://schemas.microsoft.com/office/word/2010/wordprocessingInk" xmlns:wne="http://schemas.microsoft.com/office/word/2006/wordml" xmlns:wps="http://schemas.microsoft.com/office/word/2010/wordprocessingShape" mc:Ignorable="w14 w15 w16se w16cid w16 w16cex w16sdtdh wp14">
+<w:document xmlns:wpc="http://schemas.microsoft.com/office/word/2010/wordprocessingCanvas" xmlns:cx="http://schemas.microsoft.com/office/drawing/2014/chartex" xmlns:mc="http://schemas.openxmlformats.org/markup-compatibility/2006" xmlns:o="urn:schemas-microsoft-com:office:office" xmlns:r="http://schemas.openxmlformats.org/officeDocument/2006/relationships" xmlns:m="http://schemas.openxmlformats.org/officeDocument/2006/math" xmlns:v="urn:schemas-microsoft-com:vml" xmlns:wp14="http://schemas.microsoft.com/office/word/2010/wordprocessingDrawing" xmlns:wp="http://schemas.openxmlformats.org/drawingml/2006/wordprocessingDrawing" xmlns:w10="urn:schemas-microsoft-com:office:word" xmlns:w="http://schemas.openxmlformats.org/wordprocessingml/2006/main" xmlns:w14="http://schemas.microsoft.com/office/word/2010/wordml" xmlns:w15="http://schemas.microsoft.com/office/word/2012/wordml" xmlns:w16se="http://schemas.microsoft.com/office/word/2015/wordml/symex" xmlns:wpg="http://schemas.microsoft.com/office/word/2010/wordprocessingGroup" xmlns:wpi="http://schemas.microsoft.com/office/word/2010/wordprocessingInk" xmlns:wne="http://schemas.microsoft.com/office/word/2006/wordml" xmlns:wps="http://schemas.microsoft.com/office/word/2010/wordprocessingShape" mc:Ignorable="w14 w15 w16se wp14">
   <w:body>
     <w:p>
       <w:pPr>
@@ -80,6 +80,7 @@
         </w:rPr>
         <w:t xml:space="preserve"> выход из аккаунта. Главное меню </w:t>
       </w:r>
+      <w:proofErr w:type="spellStart"/>
       <w:r>
         <w:rPr>
           <w:rFonts w:ascii="Times New Roman" w:hAnsi="Times New Roman" w:cs="Times New Roman"/>
@@ -91,6 +92,7 @@
         </w:rPr>
         <w:t>Github</w:t>
       </w:r>
+      <w:proofErr w:type="spellEnd"/>
       <w:r>
         <w:rPr>
           <w:rFonts w:ascii="Times New Roman" w:hAnsi="Times New Roman" w:cs="Times New Roman"/>
@@ -195,7 +197,7 @@
     </w:p>
     <w:p>
       <w:pPr>
-        <w:pStyle w:val="a3"/>
+        <w:pStyle w:val="ListParagraph"/>
         <w:numPr>
           <w:ilvl w:val="0"/>
           <w:numId w:val="2"/>
@@ -277,7 +279,7 @@
     </w:p>
     <w:p>
       <w:pPr>
-        <w:pStyle w:val="a3"/>
+        <w:pStyle w:val="ListParagraph"/>
         <w:numPr>
           <w:ilvl w:val="0"/>
           <w:numId w:val="1"/>
@@ -320,7 +322,7 @@
     </w:p>
     <w:p>
       <w:pPr>
-        <w:pStyle w:val="a3"/>
+        <w:pStyle w:val="ListParagraph"/>
         <w:numPr>
           <w:ilvl w:val="0"/>
           <w:numId w:val="1"/>
@@ -1991,12 +1993,34 @@
           <w:szCs w:val="28"/>
           <w:lang w:val="ru-RU"/>
         </w:rPr>
-        <w:t>«Не по-програмисстски» их можно назвать:</w:t>
-      </w:r>
-    </w:p>
-    <w:p>
-      <w:pPr>
-        <w:pStyle w:val="a3"/>
+        <w:t xml:space="preserve">«Не </w:t>
+      </w:r>
+      <w:proofErr w:type="spellStart"/>
+      <w:r>
+        <w:rPr>
+          <w:rFonts w:ascii="Times New Roman" w:hAnsi="Times New Roman" w:cs="Times New Roman"/>
+          <w:bCs/>
+          <w:sz w:val="28"/>
+          <w:szCs w:val="28"/>
+          <w:lang w:val="ru-RU"/>
+        </w:rPr>
+        <w:t>по-програмисстски</w:t>
+      </w:r>
+      <w:proofErr w:type="spellEnd"/>
+      <w:r>
+        <w:rPr>
+          <w:rFonts w:ascii="Times New Roman" w:hAnsi="Times New Roman" w:cs="Times New Roman"/>
+          <w:bCs/>
+          <w:sz w:val="28"/>
+          <w:szCs w:val="28"/>
+          <w:lang w:val="ru-RU"/>
+        </w:rPr>
+        <w:t>» их можно назвать:</w:t>
+      </w:r>
+    </w:p>
+    <w:p>
+      <w:pPr>
+        <w:pStyle w:val="ListParagraph"/>
         <w:numPr>
           <w:ilvl w:val="0"/>
           <w:numId w:val="3"/>
@@ -2023,7 +2047,7 @@
     </w:p>
     <w:p>
       <w:pPr>
-        <w:pStyle w:val="a3"/>
+        <w:pStyle w:val="ListParagraph"/>
         <w:numPr>
           <w:ilvl w:val="0"/>
           <w:numId w:val="3"/>
@@ -2050,7 +2074,7 @@
     </w:p>
     <w:p>
       <w:pPr>
-        <w:pStyle w:val="a3"/>
+        <w:pStyle w:val="ListParagraph"/>
         <w:numPr>
           <w:ilvl w:val="0"/>
           <w:numId w:val="3"/>
@@ -2094,12 +2118,34 @@
           <w:szCs w:val="28"/>
           <w:lang w:val="ru-RU"/>
         </w:rPr>
-        <w:t>Давайте подберем для них «програмистские» имена:</w:t>
-      </w:r>
-    </w:p>
-    <w:p>
-      <w:pPr>
-        <w:pStyle w:val="a3"/>
+        <w:t>Давайте подберем для них «</w:t>
+      </w:r>
+      <w:proofErr w:type="spellStart"/>
+      <w:r>
+        <w:rPr>
+          <w:rFonts w:ascii="Times New Roman" w:hAnsi="Times New Roman" w:cs="Times New Roman"/>
+          <w:bCs/>
+          <w:sz w:val="28"/>
+          <w:szCs w:val="28"/>
+          <w:lang w:val="ru-RU"/>
+        </w:rPr>
+        <w:t>програмистские</w:t>
+      </w:r>
+      <w:proofErr w:type="spellEnd"/>
+      <w:r>
+        <w:rPr>
+          <w:rFonts w:ascii="Times New Roman" w:hAnsi="Times New Roman" w:cs="Times New Roman"/>
+          <w:bCs/>
+          <w:sz w:val="28"/>
+          <w:szCs w:val="28"/>
+          <w:lang w:val="ru-RU"/>
+        </w:rPr>
+        <w:t>» имена:</w:t>
+      </w:r>
+    </w:p>
+    <w:p>
+      <w:pPr>
+        <w:pStyle w:val="ListParagraph"/>
         <w:numPr>
           <w:ilvl w:val="0"/>
           <w:numId w:val="4"/>
@@ -2226,7 +2272,7 @@
     </w:p>
     <w:p>
       <w:pPr>
-        <w:pStyle w:val="a3"/>
+        <w:pStyle w:val="ListParagraph"/>
         <w:numPr>
           <w:ilvl w:val="0"/>
           <w:numId w:val="4"/>
@@ -2293,7 +2339,7 @@
     </w:p>
     <w:p>
       <w:pPr>
-        <w:pStyle w:val="a3"/>
+        <w:pStyle w:val="ListParagraph"/>
         <w:numPr>
           <w:ilvl w:val="0"/>
           <w:numId w:val="4"/>
@@ -2493,6 +2539,7 @@
         </w:rPr>
         <w:t xml:space="preserve">, такие как – новости, сообщения о подозрительном входе с другого устройства, сообщения о том, что другой </w:t>
       </w:r>
+      <w:proofErr w:type="spellStart"/>
       <w:r>
         <w:rPr>
           <w:rFonts w:ascii="Times New Roman" w:hAnsi="Times New Roman" w:cs="Times New Roman"/>
@@ -2503,15 +2550,38 @@
         </w:rPr>
         <w:t>github</w:t>
       </w:r>
-      <w:r>
-        <w:rPr>
-          <w:rFonts w:ascii="Times New Roman" w:hAnsi="Times New Roman" w:cs="Times New Roman"/>
-          <w:bCs/>
-          <w:sz w:val="28"/>
-          <w:szCs w:val="28"/>
-          <w:lang w:val="ru-RU"/>
-        </w:rPr>
-        <w:t xml:space="preserve">-пользователь добавил вас коллаборатором в свой проект и так далее. </w:t>
+      <w:proofErr w:type="spellEnd"/>
+      <w:r>
+        <w:rPr>
+          <w:rFonts w:ascii="Times New Roman" w:hAnsi="Times New Roman" w:cs="Times New Roman"/>
+          <w:bCs/>
+          <w:sz w:val="28"/>
+          <w:szCs w:val="28"/>
+          <w:lang w:val="ru-RU"/>
+        </w:rPr>
+        <w:t xml:space="preserve">-пользователь добавил вас </w:t>
+      </w:r>
+      <w:proofErr w:type="spellStart"/>
+      <w:r>
+        <w:rPr>
+          <w:rFonts w:ascii="Times New Roman" w:hAnsi="Times New Roman" w:cs="Times New Roman"/>
+          <w:bCs/>
+          <w:sz w:val="28"/>
+          <w:szCs w:val="28"/>
+          <w:lang w:val="ru-RU"/>
+        </w:rPr>
+        <w:t>коллаборатором</w:t>
+      </w:r>
+      <w:proofErr w:type="spellEnd"/>
+      <w:r>
+        <w:rPr>
+          <w:rFonts w:ascii="Times New Roman" w:hAnsi="Times New Roman" w:cs="Times New Roman"/>
+          <w:bCs/>
+          <w:sz w:val="28"/>
+          <w:szCs w:val="28"/>
+          <w:lang w:val="ru-RU"/>
+        </w:rPr>
+        <w:t xml:space="preserve"> в свой проект и так далее. </w:t>
       </w:r>
     </w:p>
     <w:p>
@@ -2745,7 +2815,27 @@
           <w:lang w:val="ru-RU"/>
         </w:rPr>
         <w:tab/>
-        <w:t xml:space="preserve">А если вы нажмете на эту кнопку, то вам откроется страница, очень похожая на почтовый ящик. Так и есть! У </w:t>
+        <w:t xml:space="preserve">А если вы нажмете на эту кнопку, то вам откроется страница, очень похожая на почтовый ящик. Так и есть! </w:t>
+      </w:r>
+      <w:proofErr w:type="gramStart"/>
+      <w:r>
+        <w:rPr>
+          <w:rFonts w:ascii="Times New Roman" w:hAnsi="Times New Roman" w:cs="Times New Roman"/>
+          <w:sz w:val="28"/>
+          <w:szCs w:val="28"/>
+          <w:lang w:val="ru-RU"/>
+        </w:rPr>
+        <w:t>У</w:t>
+      </w:r>
+      <w:proofErr w:type="gramEnd"/>
+      <w:r>
+        <w:rPr>
+          <w:rFonts w:ascii="Times New Roman" w:hAnsi="Times New Roman" w:cs="Times New Roman"/>
+          <w:sz w:val="28"/>
+          <w:szCs w:val="28"/>
+          <w:lang w:val="ru-RU"/>
+        </w:rPr>
+        <w:t xml:space="preserve"> </w:t>
       </w:r>
       <w:r>
         <w:rPr>
@@ -3420,12 +3510,34 @@
           <w:lang w:val="ru-RU"/>
         </w:rPr>
         <w:lastRenderedPageBreak/>
-        <w:t>На скрине выше, вы можете видеть, что кнопка состоит из двух иконок:</w:t>
-      </w:r>
-    </w:p>
-    <w:p>
-      <w:pPr>
-        <w:pStyle w:val="a3"/>
+        <w:t xml:space="preserve">На </w:t>
+      </w:r>
+      <w:proofErr w:type="spellStart"/>
+      <w:r>
+        <w:rPr>
+          <w:rFonts w:ascii="Times New Roman" w:hAnsi="Times New Roman" w:cs="Times New Roman"/>
+          <w:bCs/>
+          <w:sz w:val="28"/>
+          <w:szCs w:val="28"/>
+          <w:lang w:val="ru-RU"/>
+        </w:rPr>
+        <w:t>скрине</w:t>
+      </w:r>
+      <w:proofErr w:type="spellEnd"/>
+      <w:r>
+        <w:rPr>
+          <w:rFonts w:ascii="Times New Roman" w:hAnsi="Times New Roman" w:cs="Times New Roman"/>
+          <w:bCs/>
+          <w:sz w:val="28"/>
+          <w:szCs w:val="28"/>
+          <w:lang w:val="ru-RU"/>
+        </w:rPr>
+        <w:t xml:space="preserve"> выше, вы можете видеть, что кнопка состоит из двух иконок:</w:t>
+      </w:r>
+    </w:p>
+    <w:p>
+      <w:pPr>
+        <w:pStyle w:val="ListParagraph"/>
         <w:numPr>
           <w:ilvl w:val="0"/>
           <w:numId w:val="5"/>
@@ -3482,7 +3594,7 @@
     </w:p>
     <w:p>
       <w:pPr>
-        <w:pStyle w:val="a3"/>
+        <w:pStyle w:val="ListParagraph"/>
         <w:numPr>
           <w:ilvl w:val="0"/>
           <w:numId w:val="5"/>
@@ -3635,7 +3747,7 @@
     </w:p>
     <w:p>
       <w:pPr>
-        <w:pStyle w:val="a3"/>
+        <w:pStyle w:val="ListParagraph"/>
         <w:numPr>
           <w:ilvl w:val="0"/>
           <w:numId w:val="6"/>
@@ -3660,7 +3772,7 @@
     </w:p>
     <w:p>
       <w:pPr>
-        <w:pStyle w:val="a3"/>
+        <w:pStyle w:val="ListParagraph"/>
         <w:numPr>
           <w:ilvl w:val="0"/>
           <w:numId w:val="6"/>
@@ -4137,7 +4249,7 @@
     </w:p>
     <w:p>
       <w:pPr>
-        <w:pStyle w:val="a3"/>
+        <w:pStyle w:val="ListParagraph"/>
         <w:numPr>
           <w:ilvl w:val="0"/>
           <w:numId w:val="7"/>
@@ -4162,7 +4274,7 @@
     </w:p>
     <w:p>
       <w:pPr>
-        <w:pStyle w:val="a3"/>
+        <w:pStyle w:val="ListParagraph"/>
         <w:numPr>
           <w:ilvl w:val="0"/>
           <w:numId w:val="7"/>
@@ -4482,7 +4594,27 @@
           <w:szCs w:val="28"/>
           <w:lang w:val="ru-RU"/>
         </w:rPr>
-        <w:t xml:space="preserve">После чего вы выйдете из аккаунта, и страница </w:t>
+        <w:t xml:space="preserve">После чего вы выйдете из аккаунта, и </w:t>
+      </w:r>
+      <w:proofErr w:type="gramStart"/>
+      <w:r>
+        <w:rPr>
+          <w:rFonts w:ascii="Times New Roman" w:hAnsi="Times New Roman" w:cs="Times New Roman"/>
+          <w:sz w:val="28"/>
+          <w:szCs w:val="28"/>
+          <w:lang w:val="ru-RU"/>
+        </w:rPr>
+        <w:t>страница</w:t>
+      </w:r>
+      <w:proofErr w:type="gramEnd"/>
+      <w:r>
+        <w:rPr>
+          <w:rFonts w:ascii="Times New Roman" w:hAnsi="Times New Roman" w:cs="Times New Roman"/>
+          <w:sz w:val="28"/>
+          <w:szCs w:val="28"/>
+          <w:lang w:val="ru-RU"/>
+        </w:rPr>
+        <w:t xml:space="preserve"> </w:t>
       </w:r>
       <w:r>
         <w:rPr>
@@ -4998,7 +5130,27 @@
           <w:szCs w:val="28"/>
           <w:lang w:val="ru-RU"/>
         </w:rPr>
-        <w:t xml:space="preserve">Сразу же скажем про спойлеры! Обратите внимание на </w:t>
+        <w:t xml:space="preserve">Сразу же скажем про </w:t>
+      </w:r>
+      <w:proofErr w:type="spellStart"/>
+      <w:r>
+        <w:rPr>
+          <w:rFonts w:ascii="Times New Roman" w:hAnsi="Times New Roman" w:cs="Times New Roman"/>
+          <w:sz w:val="28"/>
+          <w:szCs w:val="28"/>
+          <w:lang w:val="ru-RU"/>
+        </w:rPr>
+        <w:t>спойлеры</w:t>
+      </w:r>
+      <w:proofErr w:type="spellEnd"/>
+      <w:r>
+        <w:rPr>
+          <w:rFonts w:ascii="Times New Roman" w:hAnsi="Times New Roman" w:cs="Times New Roman"/>
+          <w:sz w:val="28"/>
+          <w:szCs w:val="28"/>
+          <w:lang w:val="ru-RU"/>
+        </w:rPr>
+        <w:t xml:space="preserve">! Обратите внимание на </w:t>
       </w:r>
       <w:r>
         <w:rPr>
@@ -5018,15 +5170,77 @@
         </w:rPr>
         <w:t xml:space="preserve"> – «</w:t>
       </w:r>
-      <w:r>
-        <w:rPr>
-          <w:rFonts w:ascii="Times New Roman" w:hAnsi="Times New Roman" w:cs="Times New Roman"/>
-          <w:sz w:val="28"/>
-          <w:szCs w:val="28"/>
-          <w:lang w:val="ru-RU"/>
-        </w:rPr>
-        <w:t>Username or email address</w:t>
-      </w:r>
+      <w:proofErr w:type="spellStart"/>
+      <w:r>
+        <w:rPr>
+          <w:rFonts w:ascii="Times New Roman" w:hAnsi="Times New Roman" w:cs="Times New Roman"/>
+          <w:sz w:val="28"/>
+          <w:szCs w:val="28"/>
+          <w:lang w:val="ru-RU"/>
+        </w:rPr>
+        <w:t>Username</w:t>
+      </w:r>
+      <w:proofErr w:type="spellEnd"/>
+      <w:r>
+        <w:rPr>
+          <w:rFonts w:ascii="Times New Roman" w:hAnsi="Times New Roman" w:cs="Times New Roman"/>
+          <w:sz w:val="28"/>
+          <w:szCs w:val="28"/>
+          <w:lang w:val="ru-RU"/>
+        </w:rPr>
+        <w:t xml:space="preserve"> </w:t>
+      </w:r>
+      <w:proofErr w:type="spellStart"/>
+      <w:r>
+        <w:rPr>
+          <w:rFonts w:ascii="Times New Roman" w:hAnsi="Times New Roman" w:cs="Times New Roman"/>
+          <w:sz w:val="28"/>
+          <w:szCs w:val="28"/>
+          <w:lang w:val="ru-RU"/>
+        </w:rPr>
+        <w:t>or</w:t>
+      </w:r>
+      <w:proofErr w:type="spellEnd"/>
+      <w:r>
+        <w:rPr>
+          <w:rFonts w:ascii="Times New Roman" w:hAnsi="Times New Roman" w:cs="Times New Roman"/>
+          <w:sz w:val="28"/>
+          <w:szCs w:val="28"/>
+          <w:lang w:val="ru-RU"/>
+        </w:rPr>
+        <w:t xml:space="preserve"> </w:t>
+      </w:r>
+      <w:proofErr w:type="spellStart"/>
+      <w:r>
+        <w:rPr>
+          <w:rFonts w:ascii="Times New Roman" w:hAnsi="Times New Roman" w:cs="Times New Roman"/>
+          <w:sz w:val="28"/>
+          <w:szCs w:val="28"/>
+          <w:lang w:val="ru-RU"/>
+        </w:rPr>
+        <w:t>email</w:t>
+      </w:r>
+      <w:proofErr w:type="spellEnd"/>
+      <w:r>
+        <w:rPr>
+          <w:rFonts w:ascii="Times New Roman" w:hAnsi="Times New Roman" w:cs="Times New Roman"/>
+          <w:sz w:val="28"/>
+          <w:szCs w:val="28"/>
+          <w:lang w:val="ru-RU"/>
+        </w:rPr>
+        <w:t xml:space="preserve"> </w:t>
+      </w:r>
+      <w:proofErr w:type="spellStart"/>
+      <w:r>
+        <w:rPr>
+          <w:rFonts w:ascii="Times New Roman" w:hAnsi="Times New Roman" w:cs="Times New Roman"/>
+          <w:sz w:val="28"/>
+          <w:szCs w:val="28"/>
+          <w:lang w:val="ru-RU"/>
+        </w:rPr>
+        <w:t>address</w:t>
+      </w:r>
+      <w:proofErr w:type="spellEnd"/>
       <w:r>
         <w:rPr>
           <w:rFonts w:ascii="Times New Roman" w:hAnsi="Times New Roman" w:cs="Times New Roman"/>
@@ -5111,7 +5325,27 @@
           <w:lang w:val="ru-RU"/>
         </w:rPr>
         <w:tab/>
-        <w:t xml:space="preserve">Внимание, спойлеры: вы можете абсолютно одинаково войти в ваш аккаунт, как по </w:t>
+        <w:t xml:space="preserve">Внимание, </w:t>
+      </w:r>
+      <w:proofErr w:type="spellStart"/>
+      <w:r>
+        <w:rPr>
+          <w:rFonts w:ascii="Times New Roman" w:hAnsi="Times New Roman" w:cs="Times New Roman"/>
+          <w:sz w:val="28"/>
+          <w:szCs w:val="28"/>
+          <w:lang w:val="ru-RU"/>
+        </w:rPr>
+        <w:t>спойлеры</w:t>
+      </w:r>
+      <w:proofErr w:type="spellEnd"/>
+      <w:r>
+        <w:rPr>
+          <w:rFonts w:ascii="Times New Roman" w:hAnsi="Times New Roman" w:cs="Times New Roman"/>
+          <w:sz w:val="28"/>
+          <w:szCs w:val="28"/>
+          <w:lang w:val="ru-RU"/>
+        </w:rPr>
+        <w:t xml:space="preserve">: вы можете абсолютно одинаково войти в ваш аккаунт, как по </w:t>
       </w:r>
       <w:r>
         <w:rPr>
@@ -5272,7 +5506,7 @@
     </w:p>
     <w:p>
       <w:pPr>
-        <w:pStyle w:val="a3"/>
+        <w:pStyle w:val="ListParagraph"/>
         <w:numPr>
           <w:ilvl w:val="0"/>
           <w:numId w:val="8"/>
@@ -5315,7 +5549,7 @@
     </w:p>
     <w:p>
       <w:pPr>
-        <w:pStyle w:val="a3"/>
+        <w:pStyle w:val="ListParagraph"/>
         <w:numPr>
           <w:ilvl w:val="0"/>
           <w:numId w:val="8"/>
@@ -5447,7 +5681,27 @@
           <w:szCs w:val="28"/>
           <w:lang w:val="ru-RU"/>
         </w:rPr>
-        <w:t>», и биг-бара-бум – вы снова в аккаунте!</w:t>
+        <w:t xml:space="preserve">», и </w:t>
+      </w:r>
+      <w:proofErr w:type="spellStart"/>
+      <w:r>
+        <w:rPr>
+          <w:rFonts w:ascii="Times New Roman" w:hAnsi="Times New Roman" w:cs="Times New Roman"/>
+          <w:sz w:val="28"/>
+          <w:szCs w:val="28"/>
+          <w:lang w:val="ru-RU"/>
+        </w:rPr>
+        <w:t>биг</w:t>
+      </w:r>
+      <w:proofErr w:type="spellEnd"/>
+      <w:r>
+        <w:rPr>
+          <w:rFonts w:ascii="Times New Roman" w:hAnsi="Times New Roman" w:cs="Times New Roman"/>
+          <w:sz w:val="28"/>
+          <w:szCs w:val="28"/>
+          <w:lang w:val="ru-RU"/>
+        </w:rPr>
+        <w:t>-бара-бум – вы снова в аккаунте!</w:t>
       </w:r>
     </w:p>
     <w:p>
@@ -5560,7 +5814,7 @@
     </w:p>
     <w:p>
       <w:pPr>
-        <w:jc w:val="both"/>
+        <w:jc w:val="center"/>
         <w:rPr>
           <w:rFonts w:ascii="Times New Roman" w:hAnsi="Times New Roman" w:cs="Times New Roman"/>
           <w:sz w:val="28"/>
@@ -5598,27 +5852,7 @@
           <w:szCs w:val="28"/>
           <w:lang w:val="ru-RU"/>
         </w:rPr>
-        <w:t xml:space="preserve">Войдите в аккаунт по </w:t>
-      </w:r>
-      <w:r>
-        <w:rPr>
-          <w:rFonts w:ascii="Times New Roman" w:hAnsi="Times New Roman" w:cs="Times New Roman"/>
-          <w:bCs/>
-          <w:sz w:val="28"/>
-          <w:szCs w:val="28"/>
-          <w:lang w:val="en-US"/>
-        </w:rPr>
-        <w:t>email</w:t>
-      </w:r>
-      <w:r>
-        <w:rPr>
-          <w:rFonts w:ascii="Times New Roman" w:hAnsi="Times New Roman" w:cs="Times New Roman"/>
-          <w:bCs/>
-          <w:sz w:val="28"/>
-          <w:szCs w:val="28"/>
-          <w:lang w:val="ru-RU"/>
-        </w:rPr>
-        <w:t>-у и паролю</w:t>
+        <w:t>Войдите в аккаунт по имени пользователя и паролю</w:t>
       </w:r>
       <w:r>
         <w:rPr>
@@ -5647,12 +5881,30 @@
           <w:szCs w:val="28"/>
           <w:lang w:val="ru-RU"/>
         </w:rPr>
-        <w:t>Для того, чтобы проверить, работает ли вход по имени пользователя:</w:t>
-      </w:r>
-    </w:p>
-    <w:p>
-      <w:pPr>
-        <w:pStyle w:val="a3"/>
+        <w:t>Для того, чтобы проверить, работает ли вход по имени пользователя</w:t>
+      </w:r>
+      <w:r>
+        <w:rPr>
+          <w:rFonts w:ascii="Times New Roman" w:hAnsi="Times New Roman" w:cs="Times New Roman"/>
+          <w:sz w:val="28"/>
+          <w:szCs w:val="28"/>
+          <w:lang w:val="ru-RU"/>
+        </w:rPr>
+        <w:t>, выполните следующие действия</w:t>
+      </w:r>
+      <w:r>
+        <w:rPr>
+          <w:rFonts w:ascii="Times New Roman" w:hAnsi="Times New Roman" w:cs="Times New Roman"/>
+          <w:sz w:val="28"/>
+          <w:szCs w:val="28"/>
+          <w:lang w:val="ru-RU"/>
+        </w:rPr>
+        <w:t>:</w:t>
+      </w:r>
+    </w:p>
+    <w:p>
+      <w:pPr>
+        <w:pStyle w:val="ListParagraph"/>
         <w:numPr>
           <w:ilvl w:val="0"/>
           <w:numId w:val="9"/>
@@ -5672,12 +5924,84 @@
           <w:szCs w:val="28"/>
           <w:lang w:val="ru-RU"/>
         </w:rPr>
-        <w:t>Снова выйдите из аккаунта – здесь ничего не буду писать, просто смотрите Шаг-Х</w:t>
-      </w:r>
-    </w:p>
-    <w:p>
-      <w:pPr>
-        <w:pStyle w:val="a3"/>
+        <w:t>Снова выйдите из аккаунта</w:t>
+      </w:r>
+      <w:r>
+        <w:rPr>
+          <w:rFonts w:ascii="Times New Roman" w:hAnsi="Times New Roman" w:cs="Times New Roman"/>
+          <w:sz w:val="28"/>
+          <w:szCs w:val="28"/>
+          <w:lang w:val="ru-RU"/>
+        </w:rPr>
+        <w:t>.</w:t>
+      </w:r>
+      <w:r>
+        <w:rPr>
+          <w:rFonts w:ascii="Times New Roman" w:hAnsi="Times New Roman" w:cs="Times New Roman"/>
+          <w:sz w:val="28"/>
+          <w:szCs w:val="28"/>
+          <w:lang w:val="ru-RU"/>
+        </w:rPr>
+        <w:t xml:space="preserve"> </w:t>
+      </w:r>
+      <w:r>
+        <w:rPr>
+          <w:rFonts w:ascii="Times New Roman" w:hAnsi="Times New Roman" w:cs="Times New Roman"/>
+          <w:sz w:val="28"/>
+          <w:szCs w:val="28"/>
+          <w:lang w:val="ru-RU"/>
+        </w:rPr>
+        <w:t>З</w:t>
+      </w:r>
+      <w:r>
+        <w:rPr>
+          <w:rFonts w:ascii="Times New Roman" w:hAnsi="Times New Roman" w:cs="Times New Roman"/>
+          <w:sz w:val="28"/>
+          <w:szCs w:val="28"/>
+          <w:lang w:val="ru-RU"/>
+        </w:rPr>
+        <w:t>десь ничего не буду писать, просто</w:t>
+      </w:r>
+      <w:r>
+        <w:rPr>
+          <w:rFonts w:ascii="Times New Roman" w:hAnsi="Times New Roman" w:cs="Times New Roman"/>
+          <w:sz w:val="28"/>
+          <w:szCs w:val="28"/>
+          <w:lang w:val="ru-RU"/>
+        </w:rPr>
+        <w:t xml:space="preserve"> еще раз</w:t>
+      </w:r>
+      <w:r>
+        <w:rPr>
+          <w:rFonts w:ascii="Times New Roman" w:hAnsi="Times New Roman" w:cs="Times New Roman"/>
+          <w:sz w:val="28"/>
+          <w:szCs w:val="28"/>
+          <w:lang w:val="ru-RU"/>
+        </w:rPr>
+        <w:t xml:space="preserve"> смотрите Шаг-</w:t>
+      </w:r>
+      <w:r>
+        <w:rPr>
+          <w:rFonts w:ascii="Times New Roman" w:hAnsi="Times New Roman" w:cs="Times New Roman"/>
+          <w:sz w:val="28"/>
+          <w:szCs w:val="28"/>
+          <w:lang w:val="ru-RU"/>
+        </w:rPr>
+        <w:t>5</w:t>
+      </w:r>
+      <w:r>
+        <w:rPr>
+          <w:rFonts w:ascii="Times New Roman" w:hAnsi="Times New Roman" w:cs="Times New Roman"/>
+          <w:sz w:val="28"/>
+          <w:szCs w:val="28"/>
+          <w:lang w:val="ru-RU"/>
+        </w:rPr>
+        <w:t>, если что-то забыли.</w:t>
+      </w:r>
+    </w:p>
+    <w:p>
+      <w:pPr>
+        <w:pStyle w:val="ListParagraph"/>
         <w:numPr>
           <w:ilvl w:val="0"/>
           <w:numId w:val="9"/>
@@ -5697,32 +6021,77 @@
           <w:szCs w:val="28"/>
           <w:lang w:val="ru-RU"/>
         </w:rPr>
-        <w:t>И перейдите на страницу входа – снова без описания, просто смотрите Шаг-Х</w:t>
-      </w:r>
-    </w:p>
-    <w:p>
-      <w:pPr>
-        <w:jc w:val="both"/>
-        <w:rPr>
-          <w:rFonts w:ascii="Times New Roman" w:hAnsi="Times New Roman" w:cs="Times New Roman"/>
-          <w:sz w:val="28"/>
-          <w:szCs w:val="28"/>
-          <w:lang w:val="ru-RU"/>
-        </w:rPr>
-      </w:pPr>
-      <w:r>
-        <w:rPr>
-          <w:rFonts w:ascii="Times New Roman" w:hAnsi="Times New Roman" w:cs="Times New Roman"/>
-          <w:sz w:val="28"/>
-          <w:szCs w:val="28"/>
-          <w:lang w:val="ru-RU"/>
-        </w:rPr>
-        <w:t>На странице входа введите в поля</w:t>
-      </w:r>
-    </w:p>
-    <w:p>
-      <w:pPr>
-        <w:pStyle w:val="a3"/>
+        <w:t>И перейдите на страницу входа</w:t>
+      </w:r>
+      <w:r>
+        <w:rPr>
+          <w:rFonts w:ascii="Times New Roman" w:hAnsi="Times New Roman" w:cs="Times New Roman"/>
+          <w:sz w:val="28"/>
+          <w:szCs w:val="28"/>
+          <w:lang w:val="ru-RU"/>
+        </w:rPr>
+        <w:t>. Это тоже оставляем без описания</w:t>
+      </w:r>
+      <w:r>
+        <w:rPr>
+          <w:rFonts w:ascii="Times New Roman" w:hAnsi="Times New Roman" w:cs="Times New Roman"/>
+          <w:sz w:val="28"/>
+          <w:szCs w:val="28"/>
+          <w:lang w:val="ru-RU"/>
+        </w:rPr>
+        <w:t>, просто смотрите Шаг-</w:t>
+      </w:r>
+      <w:r>
+        <w:rPr>
+          <w:rFonts w:ascii="Times New Roman" w:hAnsi="Times New Roman" w:cs="Times New Roman"/>
+          <w:sz w:val="28"/>
+          <w:szCs w:val="28"/>
+          <w:lang w:val="ru-RU"/>
+        </w:rPr>
+        <w:t>6</w:t>
+      </w:r>
+    </w:p>
+    <w:p>
+      <w:pPr>
+        <w:jc w:val="both"/>
+        <w:rPr>
+          <w:rFonts w:ascii="Times New Roman" w:hAnsi="Times New Roman" w:cs="Times New Roman"/>
+          <w:sz w:val="28"/>
+          <w:szCs w:val="28"/>
+          <w:lang w:val="ru-RU"/>
+        </w:rPr>
+      </w:pPr>
+      <w:r>
+        <w:rPr>
+          <w:rFonts w:ascii="Times New Roman" w:hAnsi="Times New Roman" w:cs="Times New Roman"/>
+          <w:sz w:val="28"/>
+          <w:szCs w:val="28"/>
+          <w:lang w:val="ru-RU"/>
+        </w:rPr>
+        <w:t xml:space="preserve">После того, как страница входа снова появится на вашем экране, </w:t>
+      </w:r>
+      <w:r>
+        <w:rPr>
+          <w:rFonts w:ascii="Times New Roman" w:hAnsi="Times New Roman" w:cs="Times New Roman"/>
+          <w:sz w:val="28"/>
+          <w:szCs w:val="28"/>
+          <w:lang w:val="ru-RU"/>
+        </w:rPr>
+        <w:t>введите в поля</w:t>
+      </w:r>
+      <w:r>
+        <w:rPr>
+          <w:rFonts w:ascii="Times New Roman" w:hAnsi="Times New Roman" w:cs="Times New Roman"/>
+          <w:sz w:val="28"/>
+          <w:szCs w:val="28"/>
+          <w:lang w:val="ru-RU"/>
+        </w:rPr>
+        <w:t>:</w:t>
+      </w:r>
+    </w:p>
+    <w:p>
+      <w:pPr>
+        <w:pStyle w:val="ListParagraph"/>
         <w:numPr>
           <w:ilvl w:val="0"/>
           <w:numId w:val="10"/>
@@ -5756,7 +6125,7 @@
     </w:p>
     <w:p>
       <w:pPr>
-        <w:pStyle w:val="a3"/>
+        <w:pStyle w:val="ListParagraph"/>
         <w:numPr>
           <w:ilvl w:val="0"/>
           <w:numId w:val="10"/>
@@ -5792,7 +6161,7 @@
     </w:p>
     <w:p>
       <w:pPr>
-        <w:jc w:val="both"/>
+        <w:jc w:val="center"/>
         <w:rPr>
           <w:rFonts w:ascii="Times New Roman" w:hAnsi="Times New Roman" w:cs="Times New Roman"/>
           <w:sz w:val="28"/>
@@ -5986,7 +6355,38 @@
           <w:lang w:val="ru-RU"/>
         </w:rPr>
         <w:tab/>
-        <w:t xml:space="preserve">Возникает резонный и важный вопрос – «В чем разница между двумя этими типами входа?» </w:t>
+        <w:t>Возникает резонный и важный вопрос</w:t>
+      </w:r>
+      <w:r>
+        <w:rPr>
+          <w:rFonts w:ascii="Times New Roman" w:hAnsi="Times New Roman" w:cs="Times New Roman"/>
+          <w:sz w:val="28"/>
+          <w:szCs w:val="28"/>
+          <w:lang w:val="ru-RU"/>
+        </w:rPr>
+        <w:t>:</w:t>
+      </w:r>
+    </w:p>
+    <w:p>
+      <w:pPr>
+        <w:jc w:val="center"/>
+        <w:rPr>
+          <w:rFonts w:ascii="Times New Roman" w:hAnsi="Times New Roman" w:cs="Times New Roman"/>
+          <w:b/>
+          <w:sz w:val="28"/>
+          <w:szCs w:val="28"/>
+          <w:lang w:val="ru-RU"/>
+        </w:rPr>
+      </w:pPr>
+      <w:r>
+        <w:rPr>
+          <w:rFonts w:ascii="Times New Roman" w:hAnsi="Times New Roman" w:cs="Times New Roman"/>
+          <w:b/>
+          <w:sz w:val="28"/>
+          <w:szCs w:val="28"/>
+          <w:lang w:val="ru-RU"/>
+        </w:rPr>
+        <w:t>«В чем разница между двумя этими типами входа?»</w:t>
       </w:r>
     </w:p>
     <w:p>
@@ -6007,7 +6407,47 @@
           <w:lang w:val="ru-RU"/>
         </w:rPr>
         <w:tab/>
-        <w:t>Ответ очень прост – «Разницы нет никакой! Входите, как вам удобно!»</w:t>
+        <w:t>Ответ очень прост</w:t>
+      </w:r>
+      <w:r>
+        <w:rPr>
+          <w:rFonts w:ascii="Times New Roman" w:hAnsi="Times New Roman" w:cs="Times New Roman"/>
+          <w:sz w:val="28"/>
+          <w:szCs w:val="28"/>
+          <w:lang w:val="ru-RU"/>
+        </w:rPr>
+        <w:t>:</w:t>
+      </w:r>
+      <w:r>
+        <w:rPr>
+          <w:rFonts w:ascii="Times New Roman" w:hAnsi="Times New Roman" w:cs="Times New Roman"/>
+          <w:sz w:val="28"/>
+          <w:szCs w:val="28"/>
+          <w:lang w:val="ru-RU"/>
+        </w:rPr>
+        <w:t xml:space="preserve"> </w:t>
+      </w:r>
+    </w:p>
+    <w:p>
+      <w:pPr>
+        <w:jc w:val="center"/>
+        <w:rPr>
+          <w:rFonts w:ascii="Times New Roman" w:hAnsi="Times New Roman" w:cs="Times New Roman"/>
+          <w:b/>
+          <w:sz w:val="28"/>
+          <w:szCs w:val="28"/>
+          <w:lang w:val="ru-RU"/>
+        </w:rPr>
+      </w:pPr>
+      <w:r>
+        <w:rPr>
+          <w:rFonts w:ascii="Times New Roman" w:hAnsi="Times New Roman" w:cs="Times New Roman"/>
+          <w:b/>
+          <w:sz w:val="28"/>
+          <w:szCs w:val="28"/>
+          <w:lang w:val="ru-RU"/>
+        </w:rPr>
+        <w:t>«Разницы нет никакой! Входите, как вам удобно!»</w:t>
       </w:r>
     </w:p>
     <w:p>
@@ -6039,7 +6479,25 @@
           <w:lang w:val="ru-RU"/>
         </w:rPr>
         <w:tab/>
-        <w:t>Ну и продел</w:t>
+      </w:r>
+      <w:bookmarkStart w:id="1" w:name="_GoBack"/>
+      <w:r>
+        <w:rPr>
+          <w:rFonts w:ascii="Times New Roman" w:hAnsi="Times New Roman" w:cs="Times New Roman"/>
+          <w:sz w:val="28"/>
+          <w:szCs w:val="28"/>
+          <w:lang w:val="ru-RU"/>
+        </w:rPr>
+        <w:t xml:space="preserve">И после того, как мы </w:t>
+      </w:r>
+      <w:r>
+        <w:rPr>
+          <w:rFonts w:ascii="Times New Roman" w:hAnsi="Times New Roman" w:cs="Times New Roman"/>
+          <w:sz w:val="28"/>
+          <w:szCs w:val="28"/>
+          <w:lang w:val="ru-RU"/>
+        </w:rPr>
+        <w:t>продел</w:t>
       </w:r>
       <w:r>
         <w:rPr>
@@ -6057,9 +6515,37 @@
           <w:szCs w:val="28"/>
           <w:lang w:val="ru-RU"/>
         </w:rPr>
-        <w:t>в кучу бесполезных вещей в этом упражнении, давайте наконец уже сделаем хоть что-нибудь, что принесет нам пользу! Давайте откроем страницу нашего профиля!</w:t>
-      </w:r>
-    </w:p>
+        <w:t>ли</w:t>
+      </w:r>
+      <w:r>
+        <w:rPr>
+          <w:rFonts w:ascii="Times New Roman" w:hAnsi="Times New Roman" w:cs="Times New Roman"/>
+          <w:sz w:val="28"/>
+          <w:szCs w:val="28"/>
+          <w:lang w:val="ru-RU"/>
+        </w:rPr>
+        <w:t xml:space="preserve"> кучу бесполезных вещей в этом упражнении, давайте наконец уже сделаем хоть что-нибудь, что принесет нам пользу</w:t>
+      </w:r>
+      <w:r>
+        <w:rPr>
+          <w:rFonts w:ascii="Times New Roman" w:hAnsi="Times New Roman" w:cs="Times New Roman"/>
+          <w:sz w:val="28"/>
+          <w:szCs w:val="28"/>
+          <w:lang w:val="ru-RU"/>
+        </w:rPr>
+        <w:t>.</w:t>
+      </w:r>
+      <w:r>
+        <w:rPr>
+          <w:rFonts w:ascii="Times New Roman" w:hAnsi="Times New Roman" w:cs="Times New Roman"/>
+          <w:sz w:val="28"/>
+          <w:szCs w:val="28"/>
+          <w:lang w:val="ru-RU"/>
+        </w:rPr>
+        <w:t xml:space="preserve"> Давайте откроем страницу нашего профиля!</w:t>
+      </w:r>
+    </w:p>
+    <w:bookmarkEnd w:id="1"/>
     <w:p>
       <w:pPr>
         <w:jc w:val="both"/>
@@ -6631,7 +7117,27 @@
           <w:szCs w:val="28"/>
           <w:lang w:val="ru-RU"/>
         </w:rPr>
-        <w:t>Именно эта ссылка и есть – «ваше публичное имя на гитхабе»!</w:t>
+        <w:t xml:space="preserve">Именно эта ссылка и есть – «ваше публичное имя на </w:t>
+      </w:r>
+      <w:proofErr w:type="spellStart"/>
+      <w:r>
+        <w:rPr>
+          <w:rFonts w:ascii="Times New Roman" w:hAnsi="Times New Roman" w:cs="Times New Roman"/>
+          <w:sz w:val="28"/>
+          <w:szCs w:val="28"/>
+          <w:lang w:val="ru-RU"/>
+        </w:rPr>
+        <w:t>гитхабе</w:t>
+      </w:r>
+      <w:proofErr w:type="spellEnd"/>
+      <w:r>
+        <w:rPr>
+          <w:rFonts w:ascii="Times New Roman" w:hAnsi="Times New Roman" w:cs="Times New Roman"/>
+          <w:sz w:val="28"/>
+          <w:szCs w:val="28"/>
+          <w:lang w:val="ru-RU"/>
+        </w:rPr>
+        <w:t>»!</w:t>
       </w:r>
     </w:p>
     <w:p>
@@ -6712,7 +7218,7 @@
     </w:p>
     <w:p>
       <w:pPr>
-        <w:pStyle w:val="a3"/>
+        <w:pStyle w:val="ListParagraph"/>
         <w:numPr>
           <w:ilvl w:val="0"/>
           <w:numId w:val="11"/>
@@ -6732,12 +7238,23 @@
           <w:szCs w:val="28"/>
           <w:lang w:val="ru-RU"/>
         </w:rPr>
-        <w:t>Пришлите ваш аккаунт на гитхаб</w:t>
-      </w:r>
-    </w:p>
-    <w:p>
-      <w:pPr>
-        <w:pStyle w:val="a3"/>
+        <w:t xml:space="preserve">Пришлите ваш аккаунт на </w:t>
+      </w:r>
+      <w:proofErr w:type="spellStart"/>
+      <w:r>
+        <w:rPr>
+          <w:rFonts w:ascii="Times New Roman" w:hAnsi="Times New Roman" w:cs="Times New Roman"/>
+          <w:sz w:val="28"/>
+          <w:szCs w:val="28"/>
+          <w:lang w:val="ru-RU"/>
+        </w:rPr>
+        <w:t>гитхаб</w:t>
+      </w:r>
+      <w:proofErr w:type="spellEnd"/>
+    </w:p>
+    <w:p>
+      <w:pPr>
+        <w:pStyle w:val="ListParagraph"/>
         <w:numPr>
           <w:ilvl w:val="0"/>
           <w:numId w:val="11"/>
@@ -6758,12 +7275,23 @@
           <w:lang w:val="ru-RU"/>
         </w:rPr>
         <w:lastRenderedPageBreak/>
-        <w:t>Или пришлите ваш профиль на гит хаб</w:t>
-      </w:r>
-    </w:p>
-    <w:p>
-      <w:pPr>
-        <w:pStyle w:val="a3"/>
+        <w:t xml:space="preserve">Или пришлите ваш профиль на гит </w:t>
+      </w:r>
+      <w:proofErr w:type="spellStart"/>
+      <w:r>
+        <w:rPr>
+          <w:rFonts w:ascii="Times New Roman" w:hAnsi="Times New Roman" w:cs="Times New Roman"/>
+          <w:sz w:val="28"/>
+          <w:szCs w:val="28"/>
+          <w:lang w:val="ru-RU"/>
+        </w:rPr>
+        <w:t>хаб</w:t>
+      </w:r>
+      <w:proofErr w:type="spellEnd"/>
+    </w:p>
+    <w:p>
+      <w:pPr>
+        <w:pStyle w:val="ListParagraph"/>
         <w:numPr>
           <w:ilvl w:val="0"/>
           <w:numId w:val="11"/>
@@ -6783,8 +7311,19 @@
           <w:szCs w:val="28"/>
           <w:lang w:val="ru-RU"/>
         </w:rPr>
-        <w:t>или пришлите ваш гитхаб</w:t>
-      </w:r>
+        <w:t xml:space="preserve">или пришлите ваш </w:t>
+      </w:r>
+      <w:proofErr w:type="spellStart"/>
+      <w:r>
+        <w:rPr>
+          <w:rFonts w:ascii="Times New Roman" w:hAnsi="Times New Roman" w:cs="Times New Roman"/>
+          <w:sz w:val="28"/>
+          <w:szCs w:val="28"/>
+          <w:lang w:val="ru-RU"/>
+        </w:rPr>
+        <w:t>гитхаб</w:t>
+      </w:r>
+      <w:proofErr w:type="spellEnd"/>
     </w:p>
     <w:p>
       <w:pPr>
@@ -7043,7 +7582,27 @@
           <w:szCs w:val="28"/>
           <w:lang w:val="ru-RU"/>
         </w:rPr>
-        <w:t>О-о-о, это прекрасная сеточка для того, чтобы стимулировать эрогенные зоны вашего ЧСВ! И с ней связано множество мемов про «</w:t>
+        <w:t xml:space="preserve">О-о-о, это прекрасная сеточка для того, чтобы стимулировать эрогенные зоны вашего ЧСВ! И с ней связано множество </w:t>
+      </w:r>
+      <w:proofErr w:type="spellStart"/>
+      <w:r>
+        <w:rPr>
+          <w:rFonts w:ascii="Times New Roman" w:hAnsi="Times New Roman" w:cs="Times New Roman"/>
+          <w:sz w:val="28"/>
+          <w:szCs w:val="28"/>
+          <w:lang w:val="ru-RU"/>
+        </w:rPr>
+        <w:t>мемов</w:t>
+      </w:r>
+      <w:proofErr w:type="spellEnd"/>
+      <w:r>
+        <w:rPr>
+          <w:rFonts w:ascii="Times New Roman" w:hAnsi="Times New Roman" w:cs="Times New Roman"/>
+          <w:sz w:val="28"/>
+          <w:szCs w:val="28"/>
+          <w:lang w:val="ru-RU"/>
+        </w:rPr>
+        <w:t xml:space="preserve"> про «</w:t>
       </w:r>
       <w:r>
         <w:rPr>
@@ -7061,7 +7620,27 @@
           <w:szCs w:val="28"/>
           <w:lang w:val="ru-RU"/>
         </w:rPr>
-        <w:t xml:space="preserve"> сына маминой подруги»… Но про нее не будет отдельного упражнения. Это будет ваше собственное упражнение длинною во всю вашу </w:t>
+        <w:t xml:space="preserve"> сына маминой </w:t>
+      </w:r>
+      <w:proofErr w:type="gramStart"/>
+      <w:r>
+        <w:rPr>
+          <w:rFonts w:ascii="Times New Roman" w:hAnsi="Times New Roman" w:cs="Times New Roman"/>
+          <w:sz w:val="28"/>
+          <w:szCs w:val="28"/>
+          <w:lang w:val="ru-RU"/>
+        </w:rPr>
+        <w:t>подруги»…</w:t>
+      </w:r>
+      <w:proofErr w:type="gramEnd"/>
+      <w:r>
+        <w:rPr>
+          <w:rFonts w:ascii="Times New Roman" w:hAnsi="Times New Roman" w:cs="Times New Roman"/>
+          <w:sz w:val="28"/>
+          <w:szCs w:val="28"/>
+          <w:lang w:val="ru-RU"/>
+        </w:rPr>
+        <w:t xml:space="preserve"> Но про нее не будет отдельного упражнения. Это будет ваше собственное упражнение длинною во всю вашу </w:t>
       </w:r>
       <w:r>
         <w:rPr>
@@ -7255,6 +7834,7 @@
         </w:rPr>
         <w:t xml:space="preserve">Здесь приводятся полезные ссылки, как на разделы сайта </w:t>
       </w:r>
+      <w:proofErr w:type="spellStart"/>
       <w:r>
         <w:rPr>
           <w:rFonts w:ascii="Times New Roman" w:hAnsi="Times New Roman" w:cs="Times New Roman"/>
@@ -7264,6 +7844,7 @@
         </w:rPr>
         <w:t>skillsimprover</w:t>
       </w:r>
+      <w:proofErr w:type="spellEnd"/>
       <w:r>
         <w:rPr>
           <w:rFonts w:ascii="Times New Roman" w:hAnsi="Times New Roman" w:cs="Times New Roman"/>
@@ -7423,8 +8004,21 @@
           <w:szCs w:val="28"/>
           <w:lang w:val="ru-RU"/>
         </w:rPr>
-        <w:t>есть чё</w:t>
-      </w:r>
+        <w:t xml:space="preserve">есть </w:t>
+      </w:r>
+      <w:proofErr w:type="spellStart"/>
+      <w:r>
+        <w:rPr>
+          <w:rFonts w:ascii="Times New Roman" w:hAnsi="Times New Roman" w:cs="Times New Roman"/>
+          <w:i/>
+          <w:iCs/>
+          <w:sz w:val="28"/>
+          <w:szCs w:val="28"/>
+          <w:lang w:val="ru-RU"/>
+        </w:rPr>
+        <w:t>чё</w:t>
+      </w:r>
+      <w:proofErr w:type="spellEnd"/>
       <w:r>
         <w:rPr>
           <w:rFonts w:ascii="Times New Roman" w:hAnsi="Times New Roman" w:cs="Times New Roman"/>
@@ -7446,7 +8040,7 @@
 </file>
 
 <file path=word/numbering.xml><?xml version="1.0" encoding="utf-8"?>
-<w:numbering xmlns:wpc="http://schemas.microsoft.com/office/word/2010/wordprocessingCanvas" xmlns:cx="http://schemas.microsoft.com/office/drawing/2014/chartex" xmlns:cx1="http://schemas.microsoft.com/office/drawing/2015/9/8/chartex" xmlns:cx2="http://schemas.microsoft.com/office/drawing/2015/10/21/chartex" xmlns:cx3="http://schemas.microsoft.com/office/drawing/2016/5/9/chartex" xmlns:cx4="http://schemas.microsoft.com/office/drawing/2016/5/10/chartex" xmlns:cx5="http://schemas.microsoft.com/office/drawing/2016/5/11/chartex" xmlns:cx6="http://schemas.microsoft.com/office/drawing/2016/5/12/chartex" xmlns:cx7="http://schemas.microsoft.com/office/drawing/2016/5/13/chartex" xmlns:cx8="http://schemas.microsoft.com/office/drawing/2016/5/14/chartex" xmlns:mc="http://schemas.openxmlformats.org/markup-compatibility/2006" xmlns:aink="http://schemas.microsoft.com/office/drawing/2016/ink" xmlns:am3d="http://schemas.microsoft.com/office/drawing/2017/model3d" xmlns:o="urn:schemas-microsoft-com:office:office" xmlns:oel="http://schemas.microsoft.com/office/2019/extlst" xmlns:r="http://schemas.openxmlformats.org/officeDocument/2006/relationships" xmlns:m="http://schemas.openxmlformats.org/officeDocument/2006/math" xmlns:v="urn:schemas-microsoft-com:vml" xmlns:wp14="http://schemas.microsoft.com/office/word/2010/wordprocessingDrawing" xmlns:wp="http://schemas.openxmlformats.org/drawingml/2006/wordprocessingDrawing" xmlns:w10="urn:schemas-microsoft-com:office:word" xmlns:w="http://schemas.openxmlformats.org/wordprocessingml/2006/main" xmlns:w14="http://schemas.microsoft.com/office/word/2010/wordml" xmlns:w15="http://schemas.microsoft.com/office/word/2012/wordml" xmlns:w16cex="http://schemas.microsoft.com/office/word/2018/wordml/cex" xmlns:w16cid="http://schemas.microsoft.com/office/word/2016/wordml/cid" xmlns:w16="http://schemas.microsoft.com/office/word/2018/wordml" xmlns:w16sdtdh="http://schemas.microsoft.com/office/word/2020/wordml/sdtdatahash" xmlns:w16se="http://schemas.microsoft.com/office/word/2015/wordml/symex" xmlns:wpg="http://schemas.microsoft.com/office/word/2010/wordprocessingGroup" xmlns:wpi="http://schemas.microsoft.com/office/word/2010/wordprocessingInk" xmlns:wne="http://schemas.microsoft.com/office/word/2006/wordml" xmlns:wps="http://schemas.microsoft.com/office/word/2010/wordprocessingShape" mc:Ignorable="w14 w15 w16se w16cid w16 w16cex w16sdtdh wp14">
+<w:numbering xmlns:wpc="http://schemas.microsoft.com/office/word/2010/wordprocessingCanvas" xmlns:cx="http://schemas.microsoft.com/office/drawing/2014/chartex" xmlns:mc="http://schemas.openxmlformats.org/markup-compatibility/2006" xmlns:o="urn:schemas-microsoft-com:office:office" xmlns:r="http://schemas.openxmlformats.org/officeDocument/2006/relationships" xmlns:m="http://schemas.openxmlformats.org/officeDocument/2006/math" xmlns:v="urn:schemas-microsoft-com:vml" xmlns:wp14="http://schemas.microsoft.com/office/word/2010/wordprocessingDrawing" xmlns:wp="http://schemas.openxmlformats.org/drawingml/2006/wordprocessingDrawing" xmlns:w10="urn:schemas-microsoft-com:office:word" xmlns:w="http://schemas.openxmlformats.org/wordprocessingml/2006/main" xmlns:w14="http://schemas.microsoft.com/office/word/2010/wordml" xmlns:w15="http://schemas.microsoft.com/office/word/2012/wordml" xmlns:w16se="http://schemas.microsoft.com/office/word/2015/wordml/symex" xmlns:wpg="http://schemas.microsoft.com/office/word/2010/wordprocessingGroup" xmlns:wpi="http://schemas.microsoft.com/office/word/2010/wordprocessingInk" xmlns:wne="http://schemas.microsoft.com/office/word/2006/wordml" xmlns:wps="http://schemas.microsoft.com/office/word/2010/wordprocessingShape" mc:Ignorable="w14 w15 w16se wp14">
   <w:abstractNum w:abstractNumId="0" w15:restartNumberingAfterBreak="0">
     <w:nsid w:val="0CFA0BDB"/>
     <w:multiLevelType w:val="hybridMultilevel"/>
@@ -8393,51 +8987,51 @@
       </w:pPr>
     </w:lvl>
   </w:abstractNum>
-  <w:num w:numId="1" w16cid:durableId="2050569380">
+  <w:num w:numId="1">
     <w:abstractNumId w:val="2"/>
   </w:num>
-  <w:num w:numId="2" w16cid:durableId="817233987">
+  <w:num w:numId="2">
     <w:abstractNumId w:val="10"/>
   </w:num>
-  <w:num w:numId="3" w16cid:durableId="1847206529">
+  <w:num w:numId="3">
     <w:abstractNumId w:val="0"/>
   </w:num>
-  <w:num w:numId="4" w16cid:durableId="1172064956">
+  <w:num w:numId="4">
     <w:abstractNumId w:val="7"/>
   </w:num>
-  <w:num w:numId="5" w16cid:durableId="247234120">
+  <w:num w:numId="5">
     <w:abstractNumId w:val="1"/>
   </w:num>
-  <w:num w:numId="6" w16cid:durableId="709307253">
+  <w:num w:numId="6">
     <w:abstractNumId w:val="6"/>
   </w:num>
-  <w:num w:numId="7" w16cid:durableId="2114477696">
+  <w:num w:numId="7">
     <w:abstractNumId w:val="9"/>
   </w:num>
-  <w:num w:numId="8" w16cid:durableId="1977024805">
+  <w:num w:numId="8">
     <w:abstractNumId w:val="4"/>
   </w:num>
-  <w:num w:numId="9" w16cid:durableId="1386484370">
+  <w:num w:numId="9">
     <w:abstractNumId w:val="5"/>
   </w:num>
-  <w:num w:numId="10" w16cid:durableId="414018324">
+  <w:num w:numId="10">
     <w:abstractNumId w:val="8"/>
   </w:num>
-  <w:num w:numId="11" w16cid:durableId="169032474">
+  <w:num w:numId="11">
     <w:abstractNumId w:val="3"/>
   </w:num>
 </w:numbering>
 </file>
 
 <file path=word/styles.xml><?xml version="1.0" encoding="utf-8"?>
-<w:styles xmlns:mc="http://schemas.openxmlformats.org/markup-compatibility/2006" xmlns:r="http://schemas.openxmlformats.org/officeDocument/2006/relationships" xmlns:w="http://schemas.openxmlformats.org/wordprocessingml/2006/main" xmlns:w14="http://schemas.microsoft.com/office/word/2010/wordml" xmlns:w15="http://schemas.microsoft.com/office/word/2012/wordml" xmlns:w16cex="http://schemas.microsoft.com/office/word/2018/wordml/cex" xmlns:w16cid="http://schemas.microsoft.com/office/word/2016/wordml/cid" xmlns:w16="http://schemas.microsoft.com/office/word/2018/wordml" xmlns:w16sdtdh="http://schemas.microsoft.com/office/word/2020/wordml/sdtdatahash" xmlns:w16se="http://schemas.microsoft.com/office/word/2015/wordml/symex" mc:Ignorable="w14 w15 w16se w16cid w16 w16cex w16sdtdh">
+<w:styles xmlns:mc="http://schemas.openxmlformats.org/markup-compatibility/2006" xmlns:r="http://schemas.openxmlformats.org/officeDocument/2006/relationships" xmlns:w="http://schemas.openxmlformats.org/wordprocessingml/2006/main" xmlns:w14="http://schemas.microsoft.com/office/word/2010/wordml" xmlns:w15="http://schemas.microsoft.com/office/word/2012/wordml" xmlns:w16se="http://schemas.microsoft.com/office/word/2015/wordml/symex" mc:Ignorable="w14 w15 w16se">
   <w:docDefaults>
     <w:rPrDefault>
       <w:rPr>
         <w:rFonts w:asciiTheme="minorHAnsi" w:eastAsiaTheme="minorHAnsi" w:hAnsiTheme="minorHAnsi" w:cstheme="minorBidi"/>
         <w:sz w:val="22"/>
         <w:szCs w:val="22"/>
-        <w:lang w:val="ru-BY" w:eastAsia="en-US" w:bidi="ar-SA"/>
+        <w:lang w:eastAsia="en-US" w:bidi="ar-SA"/>
       </w:rPr>
     </w:rPrDefault>
     <w:pPrDefault>
@@ -8446,7 +9040,7 @@
       </w:pPr>
     </w:pPrDefault>
   </w:docDefaults>
-  <w:latentStyles w:defLockedState="0" w:defUIPriority="99" w:defSemiHidden="0" w:defUnhideWhenUsed="0" w:defQFormat="0" w:count="376">
+  <w:latentStyles w:defLockedState="0" w:defUIPriority="99" w:defSemiHidden="0" w:defUnhideWhenUsed="0" w:defQFormat="0" w:count="371">
     <w:lsdException w:name="Normal" w:uiPriority="0" w:qFormat="1"/>
     <w:lsdException w:name="heading 1" w:uiPriority="9" w:qFormat="1"/>
     <w:lsdException w:name="heading 2" w:semiHidden="1" w:uiPriority="9" w:unhideWhenUsed="1" w:qFormat="1"/>
@@ -8818,23 +9412,18 @@
     <w:lsdException w:name="List Table 5 Dark Accent 6" w:uiPriority="50"/>
     <w:lsdException w:name="List Table 6 Colorful Accent 6" w:uiPriority="51"/>
     <w:lsdException w:name="List Table 7 Colorful Accent 6" w:uiPriority="52"/>
-    <w:lsdException w:name="Mention" w:semiHidden="1" w:unhideWhenUsed="1"/>
-    <w:lsdException w:name="Smart Hyperlink" w:semiHidden="1" w:unhideWhenUsed="1"/>
-    <w:lsdException w:name="Hashtag" w:semiHidden="1" w:unhideWhenUsed="1"/>
-    <w:lsdException w:name="Unresolved Mention" w:semiHidden="1" w:unhideWhenUsed="1"/>
-    <w:lsdException w:name="Smart Link" w:semiHidden="1" w:unhideWhenUsed="1"/>
   </w:latentStyles>
-  <w:style w:type="paragraph" w:default="1" w:styleId="a">
+  <w:style w:type="paragraph" w:default="1" w:styleId="Normal">
     <w:name w:val="Normal"/>
     <w:qFormat/>
   </w:style>
-  <w:style w:type="character" w:default="1" w:styleId="a0">
+  <w:style w:type="character" w:default="1" w:styleId="DefaultParagraphFont">
     <w:name w:val="Default Paragraph Font"/>
     <w:uiPriority w:val="1"/>
     <w:semiHidden/>
     <w:unhideWhenUsed/>
   </w:style>
-  <w:style w:type="table" w:default="1" w:styleId="a1">
+  <w:style w:type="table" w:default="1" w:styleId="TableNormal">
     <w:name w:val="Normal Table"/>
     <w:uiPriority w:val="99"/>
     <w:semiHidden/>
@@ -8849,15 +9438,15 @@
       </w:tblCellMar>
     </w:tblPr>
   </w:style>
-  <w:style w:type="numbering" w:default="1" w:styleId="a2">
+  <w:style w:type="numbering" w:default="1" w:styleId="NoList">
     <w:name w:val="No List"/>
     <w:uiPriority w:val="99"/>
     <w:semiHidden/>
     <w:unhideWhenUsed/>
   </w:style>
-  <w:style w:type="paragraph" w:styleId="a3">
+  <w:style w:type="paragraph" w:styleId="ListParagraph">
     <w:name w:val="List Paragraph"/>
-    <w:basedOn w:val="a"/>
+    <w:basedOn w:val="Normal"/>
     <w:uiPriority w:val="34"/>
     <w:qFormat/>
     <w:rsid w:val="008B56E2"/>
@@ -9169,7 +9758,7 @@
 </file>
 
 <file path=customXml/itemProps1.xml><?xml version="1.0" encoding="utf-8"?>
-<ds:datastoreItem xmlns:ds="http://schemas.openxmlformats.org/officeDocument/2006/customXml" ds:itemID="{A64F2E81-02A7-4711-A55F-F9EAE9368510}">
+<ds:datastoreItem xmlns:ds="http://schemas.openxmlformats.org/officeDocument/2006/customXml" ds:itemID="{E45C33DB-AB05-42C6-A773-2A4CE5CA40B0}">
   <ds:schemaRefs>
     <ds:schemaRef ds:uri="http://schemas.openxmlformats.org/officeDocument/2006/bibliography"/>
   </ds:schemaRefs>

</xml_diff>

<commit_message>
Step-9 for the "sign-in-sign-out-account" exercise has been created.
</commit_message>
<xml_diff>
--- a/lessons/vcs-github/exercises/sign-in-sign-out-account/downloads/sign-in-sign-out-account.docx
+++ b/lessons/vcs-github/exercises/sign-in-sign-out-account/downloads/sign-in-sign-out-account.docx
@@ -1,6 +1,6 @@
 
 <file path=word/document.xml><?xml version="1.0" encoding="utf-8"?>
-<w:document xmlns:wpc="http://schemas.microsoft.com/office/word/2010/wordprocessingCanvas" xmlns:cx="http://schemas.microsoft.com/office/drawing/2014/chartex" xmlns:mc="http://schemas.openxmlformats.org/markup-compatibility/2006" xmlns:o="urn:schemas-microsoft-com:office:office" xmlns:r="http://schemas.openxmlformats.org/officeDocument/2006/relationships" xmlns:m="http://schemas.openxmlformats.org/officeDocument/2006/math" xmlns:v="urn:schemas-microsoft-com:vml" xmlns:wp14="http://schemas.microsoft.com/office/word/2010/wordprocessingDrawing" xmlns:wp="http://schemas.openxmlformats.org/drawingml/2006/wordprocessingDrawing" xmlns:w10="urn:schemas-microsoft-com:office:word" xmlns:w="http://schemas.openxmlformats.org/wordprocessingml/2006/main" xmlns:w14="http://schemas.microsoft.com/office/word/2010/wordml" xmlns:w15="http://schemas.microsoft.com/office/word/2012/wordml" xmlns:w16se="http://schemas.microsoft.com/office/word/2015/wordml/symex" xmlns:wpg="http://schemas.microsoft.com/office/word/2010/wordprocessingGroup" xmlns:wpi="http://schemas.microsoft.com/office/word/2010/wordprocessingInk" xmlns:wne="http://schemas.microsoft.com/office/word/2006/wordml" xmlns:wps="http://schemas.microsoft.com/office/word/2010/wordprocessingShape" mc:Ignorable="w14 w15 w16se wp14">
+<w:document xmlns:wpc="http://schemas.microsoft.com/office/word/2010/wordprocessingCanvas" xmlns:cx="http://schemas.microsoft.com/office/drawing/2014/chartex" xmlns:cx1="http://schemas.microsoft.com/office/drawing/2015/9/8/chartex" xmlns:cx2="http://schemas.microsoft.com/office/drawing/2015/10/21/chartex" xmlns:cx3="http://schemas.microsoft.com/office/drawing/2016/5/9/chartex" xmlns:cx4="http://schemas.microsoft.com/office/drawing/2016/5/10/chartex" xmlns:cx5="http://schemas.microsoft.com/office/drawing/2016/5/11/chartex" xmlns:cx6="http://schemas.microsoft.com/office/drawing/2016/5/12/chartex" xmlns:cx7="http://schemas.microsoft.com/office/drawing/2016/5/13/chartex" xmlns:cx8="http://schemas.microsoft.com/office/drawing/2016/5/14/chartex" xmlns:mc="http://schemas.openxmlformats.org/markup-compatibility/2006" xmlns:aink="http://schemas.microsoft.com/office/drawing/2016/ink" xmlns:am3d="http://schemas.microsoft.com/office/drawing/2017/model3d" xmlns:o="urn:schemas-microsoft-com:office:office" xmlns:oel="http://schemas.microsoft.com/office/2019/extlst" xmlns:r="http://schemas.openxmlformats.org/officeDocument/2006/relationships" xmlns:m="http://schemas.openxmlformats.org/officeDocument/2006/math" xmlns:v="urn:schemas-microsoft-com:vml" xmlns:wp14="http://schemas.microsoft.com/office/word/2010/wordprocessingDrawing" xmlns:wp="http://schemas.openxmlformats.org/drawingml/2006/wordprocessingDrawing" xmlns:w10="urn:schemas-microsoft-com:office:word" xmlns:w="http://schemas.openxmlformats.org/wordprocessingml/2006/main" xmlns:w14="http://schemas.microsoft.com/office/word/2010/wordml" xmlns:w15="http://schemas.microsoft.com/office/word/2012/wordml" xmlns:w16cex="http://schemas.microsoft.com/office/word/2018/wordml/cex" xmlns:w16cid="http://schemas.microsoft.com/office/word/2016/wordml/cid" xmlns:w16="http://schemas.microsoft.com/office/word/2018/wordml" xmlns:w16sdtdh="http://schemas.microsoft.com/office/word/2020/wordml/sdtdatahash" xmlns:w16se="http://schemas.microsoft.com/office/word/2015/wordml/symex" xmlns:wpg="http://schemas.microsoft.com/office/word/2010/wordprocessingGroup" xmlns:wpi="http://schemas.microsoft.com/office/word/2010/wordprocessingInk" xmlns:wne="http://schemas.microsoft.com/office/word/2006/wordml" xmlns:wps="http://schemas.microsoft.com/office/word/2010/wordprocessingShape" mc:Ignorable="w14 w15 w16se w16cid w16 w16cex w16sdtdh wp14">
   <w:body>
     <w:p>
       <w:pPr>
@@ -80,7 +80,6 @@
         </w:rPr>
         <w:t xml:space="preserve"> выход из аккаунта. Главное меню </w:t>
       </w:r>
-      <w:proofErr w:type="spellStart"/>
       <w:r>
         <w:rPr>
           <w:rFonts w:ascii="Times New Roman" w:hAnsi="Times New Roman" w:cs="Times New Roman"/>
@@ -92,7 +91,6 @@
         </w:rPr>
         <w:t>Github</w:t>
       </w:r>
-      <w:proofErr w:type="spellEnd"/>
       <w:r>
         <w:rPr>
           <w:rFonts w:ascii="Times New Roman" w:hAnsi="Times New Roman" w:cs="Times New Roman"/>
@@ -197,7 +195,7 @@
     </w:p>
     <w:p>
       <w:pPr>
-        <w:pStyle w:val="ListParagraph"/>
+        <w:pStyle w:val="a3"/>
         <w:numPr>
           <w:ilvl w:val="0"/>
           <w:numId w:val="2"/>
@@ -279,7 +277,7 @@
     </w:p>
     <w:p>
       <w:pPr>
-        <w:pStyle w:val="ListParagraph"/>
+        <w:pStyle w:val="a3"/>
         <w:numPr>
           <w:ilvl w:val="0"/>
           <w:numId w:val="1"/>
@@ -322,7 +320,7 @@
     </w:p>
     <w:p>
       <w:pPr>
-        <w:pStyle w:val="ListParagraph"/>
+        <w:pStyle w:val="a3"/>
         <w:numPr>
           <w:ilvl w:val="0"/>
           <w:numId w:val="1"/>
@@ -1993,34 +1991,12 @@
           <w:szCs w:val="28"/>
           <w:lang w:val="ru-RU"/>
         </w:rPr>
-        <w:t xml:space="preserve">«Не </w:t>
-      </w:r>
-      <w:proofErr w:type="spellStart"/>
-      <w:r>
-        <w:rPr>
-          <w:rFonts w:ascii="Times New Roman" w:hAnsi="Times New Roman" w:cs="Times New Roman"/>
-          <w:bCs/>
-          <w:sz w:val="28"/>
-          <w:szCs w:val="28"/>
-          <w:lang w:val="ru-RU"/>
-        </w:rPr>
-        <w:t>по-програмисстски</w:t>
-      </w:r>
-      <w:proofErr w:type="spellEnd"/>
-      <w:r>
-        <w:rPr>
-          <w:rFonts w:ascii="Times New Roman" w:hAnsi="Times New Roman" w:cs="Times New Roman"/>
-          <w:bCs/>
-          <w:sz w:val="28"/>
-          <w:szCs w:val="28"/>
-          <w:lang w:val="ru-RU"/>
-        </w:rPr>
-        <w:t>» их можно назвать:</w:t>
-      </w:r>
-    </w:p>
-    <w:p>
-      <w:pPr>
-        <w:pStyle w:val="ListParagraph"/>
+        <w:t>«Не по-програмисстски» их можно назвать:</w:t>
+      </w:r>
+    </w:p>
+    <w:p>
+      <w:pPr>
+        <w:pStyle w:val="a3"/>
         <w:numPr>
           <w:ilvl w:val="0"/>
           <w:numId w:val="3"/>
@@ -2047,7 +2023,7 @@
     </w:p>
     <w:p>
       <w:pPr>
-        <w:pStyle w:val="ListParagraph"/>
+        <w:pStyle w:val="a3"/>
         <w:numPr>
           <w:ilvl w:val="0"/>
           <w:numId w:val="3"/>
@@ -2074,7 +2050,7 @@
     </w:p>
     <w:p>
       <w:pPr>
-        <w:pStyle w:val="ListParagraph"/>
+        <w:pStyle w:val="a3"/>
         <w:numPr>
           <w:ilvl w:val="0"/>
           <w:numId w:val="3"/>
@@ -2118,34 +2094,12 @@
           <w:szCs w:val="28"/>
           <w:lang w:val="ru-RU"/>
         </w:rPr>
-        <w:t>Давайте подберем для них «</w:t>
-      </w:r>
-      <w:proofErr w:type="spellStart"/>
-      <w:r>
-        <w:rPr>
-          <w:rFonts w:ascii="Times New Roman" w:hAnsi="Times New Roman" w:cs="Times New Roman"/>
-          <w:bCs/>
-          <w:sz w:val="28"/>
-          <w:szCs w:val="28"/>
-          <w:lang w:val="ru-RU"/>
-        </w:rPr>
-        <w:t>програмистские</w:t>
-      </w:r>
-      <w:proofErr w:type="spellEnd"/>
-      <w:r>
-        <w:rPr>
-          <w:rFonts w:ascii="Times New Roman" w:hAnsi="Times New Roman" w:cs="Times New Roman"/>
-          <w:bCs/>
-          <w:sz w:val="28"/>
-          <w:szCs w:val="28"/>
-          <w:lang w:val="ru-RU"/>
-        </w:rPr>
-        <w:t>» имена:</w:t>
-      </w:r>
-    </w:p>
-    <w:p>
-      <w:pPr>
-        <w:pStyle w:val="ListParagraph"/>
+        <w:t>Давайте подберем для них «програмистские» имена:</w:t>
+      </w:r>
+    </w:p>
+    <w:p>
+      <w:pPr>
+        <w:pStyle w:val="a3"/>
         <w:numPr>
           <w:ilvl w:val="0"/>
           <w:numId w:val="4"/>
@@ -2272,7 +2226,7 @@
     </w:p>
     <w:p>
       <w:pPr>
-        <w:pStyle w:val="ListParagraph"/>
+        <w:pStyle w:val="a3"/>
         <w:numPr>
           <w:ilvl w:val="0"/>
           <w:numId w:val="4"/>
@@ -2339,7 +2293,7 @@
     </w:p>
     <w:p>
       <w:pPr>
-        <w:pStyle w:val="ListParagraph"/>
+        <w:pStyle w:val="a3"/>
         <w:numPr>
           <w:ilvl w:val="0"/>
           <w:numId w:val="4"/>
@@ -2539,7 +2493,6 @@
         </w:rPr>
         <w:t xml:space="preserve">, такие как – новости, сообщения о подозрительном входе с другого устройства, сообщения о том, что другой </w:t>
       </w:r>
-      <w:proofErr w:type="spellStart"/>
       <w:r>
         <w:rPr>
           <w:rFonts w:ascii="Times New Roman" w:hAnsi="Times New Roman" w:cs="Times New Roman"/>
@@ -2550,38 +2503,15 @@
         </w:rPr>
         <w:t>github</w:t>
       </w:r>
-      <w:proofErr w:type="spellEnd"/>
-      <w:r>
-        <w:rPr>
-          <w:rFonts w:ascii="Times New Roman" w:hAnsi="Times New Roman" w:cs="Times New Roman"/>
-          <w:bCs/>
-          <w:sz w:val="28"/>
-          <w:szCs w:val="28"/>
-          <w:lang w:val="ru-RU"/>
-        </w:rPr>
-        <w:t xml:space="preserve">-пользователь добавил вас </w:t>
-      </w:r>
-      <w:proofErr w:type="spellStart"/>
-      <w:r>
-        <w:rPr>
-          <w:rFonts w:ascii="Times New Roman" w:hAnsi="Times New Roman" w:cs="Times New Roman"/>
-          <w:bCs/>
-          <w:sz w:val="28"/>
-          <w:szCs w:val="28"/>
-          <w:lang w:val="ru-RU"/>
-        </w:rPr>
-        <w:t>коллаборатором</w:t>
-      </w:r>
-      <w:proofErr w:type="spellEnd"/>
-      <w:r>
-        <w:rPr>
-          <w:rFonts w:ascii="Times New Roman" w:hAnsi="Times New Roman" w:cs="Times New Roman"/>
-          <w:bCs/>
-          <w:sz w:val="28"/>
-          <w:szCs w:val="28"/>
-          <w:lang w:val="ru-RU"/>
-        </w:rPr>
-        <w:t xml:space="preserve"> в свой проект и так далее. </w:t>
+      <w:r>
+        <w:rPr>
+          <w:rFonts w:ascii="Times New Roman" w:hAnsi="Times New Roman" w:cs="Times New Roman"/>
+          <w:bCs/>
+          <w:sz w:val="28"/>
+          <w:szCs w:val="28"/>
+          <w:lang w:val="ru-RU"/>
+        </w:rPr>
+        <w:t xml:space="preserve">-пользователь добавил вас коллаборатором в свой проект и так далее. </w:t>
       </w:r>
     </w:p>
     <w:p>
@@ -2815,27 +2745,7 @@
           <w:lang w:val="ru-RU"/>
         </w:rPr>
         <w:tab/>
-        <w:t xml:space="preserve">А если вы нажмете на эту кнопку, то вам откроется страница, очень похожая на почтовый ящик. Так и есть! </w:t>
-      </w:r>
-      <w:proofErr w:type="gramStart"/>
-      <w:r>
-        <w:rPr>
-          <w:rFonts w:ascii="Times New Roman" w:hAnsi="Times New Roman" w:cs="Times New Roman"/>
-          <w:sz w:val="28"/>
-          <w:szCs w:val="28"/>
-          <w:lang w:val="ru-RU"/>
-        </w:rPr>
-        <w:t>У</w:t>
-      </w:r>
-      <w:proofErr w:type="gramEnd"/>
-      <w:r>
-        <w:rPr>
-          <w:rFonts w:ascii="Times New Roman" w:hAnsi="Times New Roman" w:cs="Times New Roman"/>
-          <w:sz w:val="28"/>
-          <w:szCs w:val="28"/>
-          <w:lang w:val="ru-RU"/>
-        </w:rPr>
-        <w:t xml:space="preserve"> </w:t>
+        <w:t xml:space="preserve">А если вы нажмете на эту кнопку, то вам откроется страница, очень похожая на почтовый ящик. Так и есть! У </w:t>
       </w:r>
       <w:r>
         <w:rPr>
@@ -3510,34 +3420,12 @@
           <w:lang w:val="ru-RU"/>
         </w:rPr>
         <w:lastRenderedPageBreak/>
-        <w:t xml:space="preserve">На </w:t>
-      </w:r>
-      <w:proofErr w:type="spellStart"/>
-      <w:r>
-        <w:rPr>
-          <w:rFonts w:ascii="Times New Roman" w:hAnsi="Times New Roman" w:cs="Times New Roman"/>
-          <w:bCs/>
-          <w:sz w:val="28"/>
-          <w:szCs w:val="28"/>
-          <w:lang w:val="ru-RU"/>
-        </w:rPr>
-        <w:t>скрине</w:t>
-      </w:r>
-      <w:proofErr w:type="spellEnd"/>
-      <w:r>
-        <w:rPr>
-          <w:rFonts w:ascii="Times New Roman" w:hAnsi="Times New Roman" w:cs="Times New Roman"/>
-          <w:bCs/>
-          <w:sz w:val="28"/>
-          <w:szCs w:val="28"/>
-          <w:lang w:val="ru-RU"/>
-        </w:rPr>
-        <w:t xml:space="preserve"> выше, вы можете видеть, что кнопка состоит из двух иконок:</w:t>
-      </w:r>
-    </w:p>
-    <w:p>
-      <w:pPr>
-        <w:pStyle w:val="ListParagraph"/>
+        <w:t>На скрине выше, вы можете видеть, что кнопка состоит из двух иконок:</w:t>
+      </w:r>
+    </w:p>
+    <w:p>
+      <w:pPr>
+        <w:pStyle w:val="a3"/>
         <w:numPr>
           <w:ilvl w:val="0"/>
           <w:numId w:val="5"/>
@@ -3594,7 +3482,7 @@
     </w:p>
     <w:p>
       <w:pPr>
-        <w:pStyle w:val="ListParagraph"/>
+        <w:pStyle w:val="a3"/>
         <w:numPr>
           <w:ilvl w:val="0"/>
           <w:numId w:val="5"/>
@@ -3747,7 +3635,7 @@
     </w:p>
     <w:p>
       <w:pPr>
-        <w:pStyle w:val="ListParagraph"/>
+        <w:pStyle w:val="a3"/>
         <w:numPr>
           <w:ilvl w:val="0"/>
           <w:numId w:val="6"/>
@@ -3772,7 +3660,7 @@
     </w:p>
     <w:p>
       <w:pPr>
-        <w:pStyle w:val="ListParagraph"/>
+        <w:pStyle w:val="a3"/>
         <w:numPr>
           <w:ilvl w:val="0"/>
           <w:numId w:val="6"/>
@@ -4249,7 +4137,7 @@
     </w:p>
     <w:p>
       <w:pPr>
-        <w:pStyle w:val="ListParagraph"/>
+        <w:pStyle w:val="a3"/>
         <w:numPr>
           <w:ilvl w:val="0"/>
           <w:numId w:val="7"/>
@@ -4274,7 +4162,7 @@
     </w:p>
     <w:p>
       <w:pPr>
-        <w:pStyle w:val="ListParagraph"/>
+        <w:pStyle w:val="a3"/>
         <w:numPr>
           <w:ilvl w:val="0"/>
           <w:numId w:val="7"/>
@@ -4594,27 +4482,7 @@
           <w:szCs w:val="28"/>
           <w:lang w:val="ru-RU"/>
         </w:rPr>
-        <w:t xml:space="preserve">После чего вы выйдете из аккаунта, и </w:t>
-      </w:r>
-      <w:proofErr w:type="gramStart"/>
-      <w:r>
-        <w:rPr>
-          <w:rFonts w:ascii="Times New Roman" w:hAnsi="Times New Roman" w:cs="Times New Roman"/>
-          <w:sz w:val="28"/>
-          <w:szCs w:val="28"/>
-          <w:lang w:val="ru-RU"/>
-        </w:rPr>
-        <w:t>страница</w:t>
-      </w:r>
-      <w:proofErr w:type="gramEnd"/>
-      <w:r>
-        <w:rPr>
-          <w:rFonts w:ascii="Times New Roman" w:hAnsi="Times New Roman" w:cs="Times New Roman"/>
-          <w:sz w:val="28"/>
-          <w:szCs w:val="28"/>
-          <w:lang w:val="ru-RU"/>
-        </w:rPr>
-        <w:t xml:space="preserve"> </w:t>
+        <w:t xml:space="preserve">После чего вы выйдете из аккаунта, и страница </w:t>
       </w:r>
       <w:r>
         <w:rPr>
@@ -5130,27 +4998,7 @@
           <w:szCs w:val="28"/>
           <w:lang w:val="ru-RU"/>
         </w:rPr>
-        <w:t xml:space="preserve">Сразу же скажем про </w:t>
-      </w:r>
-      <w:proofErr w:type="spellStart"/>
-      <w:r>
-        <w:rPr>
-          <w:rFonts w:ascii="Times New Roman" w:hAnsi="Times New Roman" w:cs="Times New Roman"/>
-          <w:sz w:val="28"/>
-          <w:szCs w:val="28"/>
-          <w:lang w:val="ru-RU"/>
-        </w:rPr>
-        <w:t>спойлеры</w:t>
-      </w:r>
-      <w:proofErr w:type="spellEnd"/>
-      <w:r>
-        <w:rPr>
-          <w:rFonts w:ascii="Times New Roman" w:hAnsi="Times New Roman" w:cs="Times New Roman"/>
-          <w:sz w:val="28"/>
-          <w:szCs w:val="28"/>
-          <w:lang w:val="ru-RU"/>
-        </w:rPr>
-        <w:t xml:space="preserve">! Обратите внимание на </w:t>
+        <w:t xml:space="preserve">Сразу же скажем про спойлеры! Обратите внимание на </w:t>
       </w:r>
       <w:r>
         <w:rPr>
@@ -5170,77 +5018,15 @@
         </w:rPr>
         <w:t xml:space="preserve"> – «</w:t>
       </w:r>
-      <w:proofErr w:type="spellStart"/>
-      <w:r>
-        <w:rPr>
-          <w:rFonts w:ascii="Times New Roman" w:hAnsi="Times New Roman" w:cs="Times New Roman"/>
-          <w:sz w:val="28"/>
-          <w:szCs w:val="28"/>
-          <w:lang w:val="ru-RU"/>
-        </w:rPr>
-        <w:t>Username</w:t>
-      </w:r>
-      <w:proofErr w:type="spellEnd"/>
-      <w:r>
-        <w:rPr>
-          <w:rFonts w:ascii="Times New Roman" w:hAnsi="Times New Roman" w:cs="Times New Roman"/>
-          <w:sz w:val="28"/>
-          <w:szCs w:val="28"/>
-          <w:lang w:val="ru-RU"/>
-        </w:rPr>
-        <w:t xml:space="preserve"> </w:t>
-      </w:r>
-      <w:proofErr w:type="spellStart"/>
-      <w:r>
-        <w:rPr>
-          <w:rFonts w:ascii="Times New Roman" w:hAnsi="Times New Roman" w:cs="Times New Roman"/>
-          <w:sz w:val="28"/>
-          <w:szCs w:val="28"/>
-          <w:lang w:val="ru-RU"/>
-        </w:rPr>
-        <w:t>or</w:t>
-      </w:r>
-      <w:proofErr w:type="spellEnd"/>
-      <w:r>
-        <w:rPr>
-          <w:rFonts w:ascii="Times New Roman" w:hAnsi="Times New Roman" w:cs="Times New Roman"/>
-          <w:sz w:val="28"/>
-          <w:szCs w:val="28"/>
-          <w:lang w:val="ru-RU"/>
-        </w:rPr>
-        <w:t xml:space="preserve"> </w:t>
-      </w:r>
-      <w:proofErr w:type="spellStart"/>
-      <w:r>
-        <w:rPr>
-          <w:rFonts w:ascii="Times New Roman" w:hAnsi="Times New Roman" w:cs="Times New Roman"/>
-          <w:sz w:val="28"/>
-          <w:szCs w:val="28"/>
-          <w:lang w:val="ru-RU"/>
-        </w:rPr>
-        <w:t>email</w:t>
-      </w:r>
-      <w:proofErr w:type="spellEnd"/>
-      <w:r>
-        <w:rPr>
-          <w:rFonts w:ascii="Times New Roman" w:hAnsi="Times New Roman" w:cs="Times New Roman"/>
-          <w:sz w:val="28"/>
-          <w:szCs w:val="28"/>
-          <w:lang w:val="ru-RU"/>
-        </w:rPr>
-        <w:t xml:space="preserve"> </w:t>
-      </w:r>
-      <w:proofErr w:type="spellStart"/>
-      <w:r>
-        <w:rPr>
-          <w:rFonts w:ascii="Times New Roman" w:hAnsi="Times New Roman" w:cs="Times New Roman"/>
-          <w:sz w:val="28"/>
-          <w:szCs w:val="28"/>
-          <w:lang w:val="ru-RU"/>
-        </w:rPr>
-        <w:t>address</w:t>
-      </w:r>
-      <w:proofErr w:type="spellEnd"/>
+      <w:r>
+        <w:rPr>
+          <w:rFonts w:ascii="Times New Roman" w:hAnsi="Times New Roman" w:cs="Times New Roman"/>
+          <w:sz w:val="28"/>
+          <w:szCs w:val="28"/>
+          <w:lang w:val="ru-RU"/>
+        </w:rPr>
+        <w:t>Username or email address</w:t>
+      </w:r>
       <w:r>
         <w:rPr>
           <w:rFonts w:ascii="Times New Roman" w:hAnsi="Times New Roman" w:cs="Times New Roman"/>
@@ -5325,27 +5111,7 @@
           <w:lang w:val="ru-RU"/>
         </w:rPr>
         <w:tab/>
-        <w:t xml:space="preserve">Внимание, </w:t>
-      </w:r>
-      <w:proofErr w:type="spellStart"/>
-      <w:r>
-        <w:rPr>
-          <w:rFonts w:ascii="Times New Roman" w:hAnsi="Times New Roman" w:cs="Times New Roman"/>
-          <w:sz w:val="28"/>
-          <w:szCs w:val="28"/>
-          <w:lang w:val="ru-RU"/>
-        </w:rPr>
-        <w:t>спойлеры</w:t>
-      </w:r>
-      <w:proofErr w:type="spellEnd"/>
-      <w:r>
-        <w:rPr>
-          <w:rFonts w:ascii="Times New Roman" w:hAnsi="Times New Roman" w:cs="Times New Roman"/>
-          <w:sz w:val="28"/>
-          <w:szCs w:val="28"/>
-          <w:lang w:val="ru-RU"/>
-        </w:rPr>
-        <w:t xml:space="preserve">: вы можете абсолютно одинаково войти в ваш аккаунт, как по </w:t>
+        <w:t xml:space="preserve">Внимание, спойлеры: вы можете абсолютно одинаково войти в ваш аккаунт, как по </w:t>
       </w:r>
       <w:r>
         <w:rPr>
@@ -5506,7 +5272,7 @@
     </w:p>
     <w:p>
       <w:pPr>
-        <w:pStyle w:val="ListParagraph"/>
+        <w:pStyle w:val="a3"/>
         <w:numPr>
           <w:ilvl w:val="0"/>
           <w:numId w:val="8"/>
@@ -5549,7 +5315,7 @@
     </w:p>
     <w:p>
       <w:pPr>
-        <w:pStyle w:val="ListParagraph"/>
+        <w:pStyle w:val="a3"/>
         <w:numPr>
           <w:ilvl w:val="0"/>
           <w:numId w:val="8"/>
@@ -5681,27 +5447,7 @@
           <w:szCs w:val="28"/>
           <w:lang w:val="ru-RU"/>
         </w:rPr>
-        <w:t xml:space="preserve">», и </w:t>
-      </w:r>
-      <w:proofErr w:type="spellStart"/>
-      <w:r>
-        <w:rPr>
-          <w:rFonts w:ascii="Times New Roman" w:hAnsi="Times New Roman" w:cs="Times New Roman"/>
-          <w:sz w:val="28"/>
-          <w:szCs w:val="28"/>
-          <w:lang w:val="ru-RU"/>
-        </w:rPr>
-        <w:t>биг</w:t>
-      </w:r>
-      <w:proofErr w:type="spellEnd"/>
-      <w:r>
-        <w:rPr>
-          <w:rFonts w:ascii="Times New Roman" w:hAnsi="Times New Roman" w:cs="Times New Roman"/>
-          <w:sz w:val="28"/>
-          <w:szCs w:val="28"/>
-          <w:lang w:val="ru-RU"/>
-        </w:rPr>
-        <w:t>-бара-бум – вы снова в аккаунте!</w:t>
+        <w:t>», и биг-бара-бум – вы снова в аккаунте!</w:t>
       </w:r>
     </w:p>
     <w:p>
@@ -5904,7 +5650,7 @@
     </w:p>
     <w:p>
       <w:pPr>
-        <w:pStyle w:val="ListParagraph"/>
+        <w:pStyle w:val="a3"/>
         <w:numPr>
           <w:ilvl w:val="0"/>
           <w:numId w:val="9"/>
@@ -6001,7 +5747,7 @@
     </w:p>
     <w:p>
       <w:pPr>
-        <w:pStyle w:val="ListParagraph"/>
+        <w:pStyle w:val="a3"/>
         <w:numPr>
           <w:ilvl w:val="0"/>
           <w:numId w:val="9"/>
@@ -6091,7 +5837,7 @@
     </w:p>
     <w:p>
       <w:pPr>
-        <w:pStyle w:val="ListParagraph"/>
+        <w:pStyle w:val="a3"/>
         <w:numPr>
           <w:ilvl w:val="0"/>
           <w:numId w:val="10"/>
@@ -6125,7 +5871,7 @@
     </w:p>
     <w:p>
       <w:pPr>
-        <w:pStyle w:val="ListParagraph"/>
+        <w:pStyle w:val="a3"/>
         <w:numPr>
           <w:ilvl w:val="0"/>
           <w:numId w:val="10"/>
@@ -6480,7 +6226,6 @@
         </w:rPr>
         <w:tab/>
       </w:r>
-      <w:bookmarkStart w:id="1" w:name="_GoBack"/>
       <w:r>
         <w:rPr>
           <w:rFonts w:ascii="Times New Roman" w:hAnsi="Times New Roman" w:cs="Times New Roman"/>
@@ -6545,7 +6290,6 @@
         <w:t xml:space="preserve"> Давайте откроем страницу нашего профиля!</w:t>
       </w:r>
     </w:p>
-    <w:bookmarkEnd w:id="1"/>
     <w:p>
       <w:pPr>
         <w:jc w:val="both"/>
@@ -6924,67 +6668,108 @@
           <w:szCs w:val="28"/>
           <w:lang w:val="ru-RU"/>
         </w:rPr>
-        <w:t>И здесь вроде как снова:</w:t>
-      </w:r>
-    </w:p>
-    <w:p>
-      <w:pPr>
-        <w:jc w:val="both"/>
-        <w:rPr>
-          <w:rFonts w:ascii="Times New Roman" w:hAnsi="Times New Roman" w:cs="Times New Roman"/>
-          <w:sz w:val="28"/>
-          <w:szCs w:val="28"/>
-          <w:lang w:val="ru-RU"/>
-        </w:rPr>
-      </w:pPr>
-      <w:r>
-        <w:rPr>
-          <w:rFonts w:ascii="Times New Roman" w:hAnsi="Times New Roman" w:cs="Times New Roman"/>
-          <w:sz w:val="28"/>
-          <w:szCs w:val="28"/>
-          <w:lang w:val="ru-RU"/>
-        </w:rPr>
-        <w:t>Во-первых, ничего не понятно</w:t>
-      </w:r>
-    </w:p>
-    <w:p>
-      <w:pPr>
-        <w:jc w:val="both"/>
-        <w:rPr>
-          <w:rFonts w:ascii="Times New Roman" w:hAnsi="Times New Roman" w:cs="Times New Roman"/>
-          <w:sz w:val="28"/>
-          <w:szCs w:val="28"/>
-          <w:lang w:val="ru-RU"/>
-        </w:rPr>
-      </w:pPr>
-      <w:r>
-        <w:rPr>
-          <w:rFonts w:ascii="Times New Roman" w:hAnsi="Times New Roman" w:cs="Times New Roman"/>
-          <w:sz w:val="28"/>
-          <w:szCs w:val="28"/>
-          <w:lang w:val="ru-RU"/>
-        </w:rPr>
-        <w:t>А во-вторых – ничего нет!</w:t>
-      </w:r>
-    </w:p>
-    <w:p>
-      <w:pPr>
-        <w:jc w:val="both"/>
-        <w:rPr>
-          <w:rFonts w:ascii="Times New Roman" w:hAnsi="Times New Roman" w:cs="Times New Roman"/>
-          <w:sz w:val="28"/>
-          <w:szCs w:val="28"/>
-          <w:lang w:val="ru-RU"/>
-        </w:rPr>
-      </w:pPr>
-      <w:r>
-        <w:rPr>
-          <w:rFonts w:ascii="Times New Roman" w:hAnsi="Times New Roman" w:cs="Times New Roman"/>
-          <w:sz w:val="28"/>
-          <w:szCs w:val="28"/>
-          <w:lang w:val="ru-RU"/>
-        </w:rPr>
-        <w:t>Почему же тогда этот пункт был так важен?</w:t>
+        <w:t>И здесь, вроде как, снова:</w:t>
+      </w:r>
+    </w:p>
+    <w:p>
+      <w:pPr>
+        <w:pStyle w:val="a3"/>
+        <w:numPr>
+          <w:ilvl w:val="0"/>
+          <w:numId w:val="12"/>
+        </w:numPr>
+        <w:jc w:val="both"/>
+        <w:rPr>
+          <w:rFonts w:ascii="Times New Roman" w:hAnsi="Times New Roman" w:cs="Times New Roman"/>
+          <w:sz w:val="28"/>
+          <w:szCs w:val="28"/>
+          <w:lang w:val="ru-RU"/>
+        </w:rPr>
+      </w:pPr>
+      <w:r>
+        <w:rPr>
+          <w:rFonts w:ascii="Times New Roman" w:hAnsi="Times New Roman" w:cs="Times New Roman"/>
+          <w:sz w:val="28"/>
+          <w:szCs w:val="28"/>
+          <w:lang w:val="ru-RU"/>
+        </w:rPr>
+        <w:t xml:space="preserve">Во-первых, </w:t>
+      </w:r>
+      <w:r>
+        <w:rPr>
+          <w:rFonts w:ascii="Times New Roman" w:hAnsi="Times New Roman" w:cs="Times New Roman"/>
+          <w:b/>
+          <w:bCs/>
+          <w:sz w:val="28"/>
+          <w:szCs w:val="28"/>
+          <w:lang w:val="ru-RU"/>
+        </w:rPr>
+        <w:t>ничего не понятно</w:t>
+      </w:r>
+    </w:p>
+    <w:p>
+      <w:pPr>
+        <w:pStyle w:val="a3"/>
+        <w:numPr>
+          <w:ilvl w:val="0"/>
+          <w:numId w:val="12"/>
+        </w:numPr>
+        <w:jc w:val="both"/>
+        <w:rPr>
+          <w:rFonts w:ascii="Times New Roman" w:hAnsi="Times New Roman" w:cs="Times New Roman"/>
+          <w:sz w:val="28"/>
+          <w:szCs w:val="28"/>
+          <w:lang w:val="ru-RU"/>
+        </w:rPr>
+      </w:pPr>
+      <w:r>
+        <w:rPr>
+          <w:rFonts w:ascii="Times New Roman" w:hAnsi="Times New Roman" w:cs="Times New Roman"/>
+          <w:sz w:val="28"/>
+          <w:szCs w:val="28"/>
+          <w:lang w:val="ru-RU"/>
+        </w:rPr>
+        <w:t xml:space="preserve">А во-вторых – </w:t>
+      </w:r>
+      <w:r>
+        <w:rPr>
+          <w:rFonts w:ascii="Times New Roman" w:hAnsi="Times New Roman" w:cs="Times New Roman"/>
+          <w:b/>
+          <w:bCs/>
+          <w:sz w:val="28"/>
+          <w:szCs w:val="28"/>
+          <w:lang w:val="ru-RU"/>
+        </w:rPr>
+        <w:t>ничего нет</w:t>
+      </w:r>
+      <w:r>
+        <w:rPr>
+          <w:rFonts w:ascii="Times New Roman" w:hAnsi="Times New Roman" w:cs="Times New Roman"/>
+          <w:sz w:val="28"/>
+          <w:szCs w:val="28"/>
+          <w:lang w:val="ru-RU"/>
+        </w:rPr>
+        <w:t>!</w:t>
+      </w:r>
+    </w:p>
+    <w:p>
+      <w:pPr>
+        <w:jc w:val="both"/>
+        <w:rPr>
+          <w:rFonts w:ascii="Times New Roman" w:hAnsi="Times New Roman" w:cs="Times New Roman"/>
+          <w:sz w:val="28"/>
+          <w:szCs w:val="28"/>
+          <w:lang w:val="ru-RU"/>
+        </w:rPr>
+      </w:pPr>
+      <w:r>
+        <w:rPr>
+          <w:rFonts w:ascii="Times New Roman" w:hAnsi="Times New Roman" w:cs="Times New Roman"/>
+          <w:sz w:val="28"/>
+          <w:szCs w:val="28"/>
+          <w:lang w:val="ru-RU"/>
+        </w:rPr>
+        <w:t>Почему же тогда этот шаг упражнения так важен?</w:t>
       </w:r>
     </w:p>
     <w:p>
@@ -7117,22 +6902,46 @@
           <w:szCs w:val="28"/>
           <w:lang w:val="ru-RU"/>
         </w:rPr>
-        <w:t xml:space="preserve">Именно эта ссылка и есть – «ваше публичное имя на </w:t>
-      </w:r>
-      <w:proofErr w:type="spellStart"/>
-      <w:r>
-        <w:rPr>
-          <w:rFonts w:ascii="Times New Roman" w:hAnsi="Times New Roman" w:cs="Times New Roman"/>
-          <w:sz w:val="28"/>
-          <w:szCs w:val="28"/>
-          <w:lang w:val="ru-RU"/>
-        </w:rPr>
-        <w:t>гитхабе</w:t>
-      </w:r>
-      <w:proofErr w:type="spellEnd"/>
-      <w:r>
-        <w:rPr>
-          <w:rFonts w:ascii="Times New Roman" w:hAnsi="Times New Roman" w:cs="Times New Roman"/>
+        <w:t>Именно эта ссылка и есть:</w:t>
+      </w:r>
+    </w:p>
+    <w:p>
+      <w:pPr>
+        <w:jc w:val="center"/>
+        <w:rPr>
+          <w:rFonts w:ascii="Times New Roman" w:hAnsi="Times New Roman" w:cs="Times New Roman"/>
+          <w:sz w:val="28"/>
+          <w:szCs w:val="28"/>
+          <w:lang w:val="ru-RU"/>
+        </w:rPr>
+      </w:pPr>
+      <w:r>
+        <w:rPr>
+          <w:rFonts w:ascii="Times New Roman" w:hAnsi="Times New Roman" w:cs="Times New Roman"/>
+          <w:b/>
+          <w:bCs/>
+          <w:sz w:val="28"/>
+          <w:szCs w:val="28"/>
+          <w:lang w:val="ru-RU"/>
+        </w:rPr>
+        <w:t xml:space="preserve">«Ваше публичное имя на </w:t>
+      </w:r>
+      <w:r>
+        <w:rPr>
+          <w:rFonts w:ascii="Times New Roman" w:hAnsi="Times New Roman" w:cs="Times New Roman"/>
+          <w:b/>
+          <w:bCs/>
+          <w:sz w:val="28"/>
+          <w:szCs w:val="28"/>
+          <w:lang w:val="en-US"/>
+        </w:rPr>
+        <w:t>GitHub</w:t>
+      </w:r>
+      <w:r>
+        <w:rPr>
+          <w:rFonts w:ascii="Times New Roman" w:hAnsi="Times New Roman" w:cs="Times New Roman"/>
+          <w:b/>
+          <w:bCs/>
           <w:sz w:val="28"/>
           <w:szCs w:val="28"/>
           <w:lang w:val="ru-RU"/>
@@ -7193,7 +7002,25 @@
           <w:szCs w:val="28"/>
           <w:lang w:val="ru-RU"/>
         </w:rPr>
-        <w:t>-программисты, которые собираются вас собеседовать, то так как не знают, чего у вас спрашивать, то сначала предпочитают посмотреть ваш код</w:t>
+        <w:t xml:space="preserve">-программисты, которые собираются вас собеседовать, </w:t>
+      </w:r>
+      <w:r>
+        <w:rPr>
+          <w:rFonts w:ascii="Times New Roman" w:hAnsi="Times New Roman" w:cs="Times New Roman"/>
+          <w:sz w:val="28"/>
+          <w:szCs w:val="28"/>
+          <w:lang w:val="ru-RU"/>
+        </w:rPr>
+        <w:t>н</w:t>
+      </w:r>
+      <w:r>
+        <w:rPr>
+          <w:rFonts w:ascii="Times New Roman" w:hAnsi="Times New Roman" w:cs="Times New Roman"/>
+          <w:sz w:val="28"/>
+          <w:szCs w:val="28"/>
+          <w:lang w:val="ru-RU"/>
+        </w:rPr>
+        <w:t>о так как не знают, чего у вас спрашивать, то сначала предпочитают посмотреть ваш код</w:t>
       </w:r>
     </w:p>
     <w:p>
@@ -7218,7 +7045,7 @@
     </w:p>
     <w:p>
       <w:pPr>
-        <w:pStyle w:val="ListParagraph"/>
+        <w:pStyle w:val="a3"/>
         <w:numPr>
           <w:ilvl w:val="0"/>
           <w:numId w:val="11"/>
@@ -7238,23 +7065,22 @@
           <w:szCs w:val="28"/>
           <w:lang w:val="ru-RU"/>
         </w:rPr>
+        <w:lastRenderedPageBreak/>
         <w:t xml:space="preserve">Пришлите ваш аккаунт на </w:t>
       </w:r>
-      <w:proofErr w:type="spellStart"/>
-      <w:r>
-        <w:rPr>
-          <w:rFonts w:ascii="Times New Roman" w:hAnsi="Times New Roman" w:cs="Times New Roman"/>
-          <w:sz w:val="28"/>
-          <w:szCs w:val="28"/>
-          <w:lang w:val="ru-RU"/>
-        </w:rPr>
-        <w:t>гитхаб</w:t>
-      </w:r>
-      <w:proofErr w:type="spellEnd"/>
-    </w:p>
-    <w:p>
-      <w:pPr>
-        <w:pStyle w:val="ListParagraph"/>
+      <w:r>
+        <w:rPr>
+          <w:rFonts w:ascii="Times New Roman" w:hAnsi="Times New Roman" w:cs="Times New Roman"/>
+          <w:sz w:val="28"/>
+          <w:szCs w:val="28"/>
+          <w:lang w:val="en-US"/>
+        </w:rPr>
+        <w:t>GitHub</w:t>
+      </w:r>
+    </w:p>
+    <w:p>
+      <w:pPr>
+        <w:pStyle w:val="a3"/>
         <w:numPr>
           <w:ilvl w:val="0"/>
           <w:numId w:val="11"/>
@@ -7274,24 +7100,21 @@
           <w:szCs w:val="28"/>
           <w:lang w:val="ru-RU"/>
         </w:rPr>
-        <w:lastRenderedPageBreak/>
-        <w:t xml:space="preserve">Или пришлите ваш профиль на гит </w:t>
-      </w:r>
-      <w:proofErr w:type="spellStart"/>
-      <w:r>
-        <w:rPr>
-          <w:rFonts w:ascii="Times New Roman" w:hAnsi="Times New Roman" w:cs="Times New Roman"/>
-          <w:sz w:val="28"/>
-          <w:szCs w:val="28"/>
-          <w:lang w:val="ru-RU"/>
-        </w:rPr>
-        <w:t>хаб</w:t>
-      </w:r>
-      <w:proofErr w:type="spellEnd"/>
-    </w:p>
-    <w:p>
-      <w:pPr>
-        <w:pStyle w:val="ListParagraph"/>
+        <w:t xml:space="preserve">Или пришлите ваш профиль на </w:t>
+      </w:r>
+      <w:r>
+        <w:rPr>
+          <w:rFonts w:ascii="Times New Roman" w:hAnsi="Times New Roman" w:cs="Times New Roman"/>
+          <w:sz w:val="28"/>
+          <w:szCs w:val="28"/>
+          <w:lang w:val="en-US"/>
+        </w:rPr>
+        <w:t>GitHub</w:t>
+      </w:r>
+    </w:p>
+    <w:p>
+      <w:pPr>
+        <w:pStyle w:val="a3"/>
         <w:numPr>
           <w:ilvl w:val="0"/>
           <w:numId w:val="11"/>
@@ -7311,39 +7134,28 @@
           <w:szCs w:val="28"/>
           <w:lang w:val="ru-RU"/>
         </w:rPr>
-        <w:t xml:space="preserve">или пришлите ваш </w:t>
-      </w:r>
-      <w:proofErr w:type="spellStart"/>
-      <w:r>
-        <w:rPr>
-          <w:rFonts w:ascii="Times New Roman" w:hAnsi="Times New Roman" w:cs="Times New Roman"/>
-          <w:sz w:val="28"/>
-          <w:szCs w:val="28"/>
-          <w:lang w:val="ru-RU"/>
-        </w:rPr>
-        <w:t>гитхаб</w:t>
-      </w:r>
-      <w:proofErr w:type="spellEnd"/>
-    </w:p>
-    <w:p>
-      <w:pPr>
-        <w:jc w:val="both"/>
-        <w:rPr>
-          <w:rFonts w:ascii="Times New Roman" w:hAnsi="Times New Roman" w:cs="Times New Roman"/>
-          <w:sz w:val="28"/>
-          <w:szCs w:val="28"/>
-          <w:lang w:val="ru-RU"/>
-        </w:rPr>
-      </w:pPr>
-      <w:r>
-        <w:rPr>
-          <w:rFonts w:ascii="Times New Roman" w:hAnsi="Times New Roman" w:cs="Times New Roman"/>
-          <w:sz w:val="28"/>
-          <w:szCs w:val="28"/>
-          <w:lang w:val="ru-RU"/>
-        </w:rPr>
-        <w:t>Или, как угодно, еще…</w:t>
-      </w:r>
+        <w:t xml:space="preserve">Или, просто, – пришлите ваш </w:t>
+      </w:r>
+      <w:r>
+        <w:rPr>
+          <w:rFonts w:ascii="Times New Roman" w:hAnsi="Times New Roman" w:cs="Times New Roman"/>
+          <w:sz w:val="28"/>
+          <w:szCs w:val="28"/>
+          <w:lang w:val="en-US"/>
+        </w:rPr>
+        <w:t>GitHub</w:t>
+      </w:r>
+    </w:p>
+    <w:p>
+      <w:pPr>
+        <w:jc w:val="both"/>
+        <w:rPr>
+          <w:rFonts w:ascii="Times New Roman" w:hAnsi="Times New Roman" w:cs="Times New Roman"/>
+          <w:sz w:val="28"/>
+          <w:szCs w:val="28"/>
+          <w:lang w:val="ru-RU"/>
+        </w:rPr>
+      </w:pPr>
     </w:p>
     <w:p>
       <w:pPr>
@@ -7467,7 +7279,16 @@
           <w:szCs w:val="28"/>
           <w:lang w:val="ru-RU"/>
         </w:rPr>
-        <w:t>… Кстати, а что это вот за сеточка такая:</w:t>
+        <w:t>… Кстати, а что это вот за сеточка такая</w:t>
+      </w:r>
+      <w:r>
+        <w:rPr>
+          <w:rFonts w:ascii="Times New Roman" w:hAnsi="Times New Roman" w:cs="Times New Roman"/>
+          <w:sz w:val="28"/>
+          <w:szCs w:val="28"/>
+          <w:lang w:val="ru-RU"/>
+        </w:rPr>
+        <w:t>?</w:t>
       </w:r>
     </w:p>
     <w:p>
@@ -7582,27 +7403,7 @@
           <w:szCs w:val="28"/>
           <w:lang w:val="ru-RU"/>
         </w:rPr>
-        <w:t xml:space="preserve">О-о-о, это прекрасная сеточка для того, чтобы стимулировать эрогенные зоны вашего ЧСВ! И с ней связано множество </w:t>
-      </w:r>
-      <w:proofErr w:type="spellStart"/>
-      <w:r>
-        <w:rPr>
-          <w:rFonts w:ascii="Times New Roman" w:hAnsi="Times New Roman" w:cs="Times New Roman"/>
-          <w:sz w:val="28"/>
-          <w:szCs w:val="28"/>
-          <w:lang w:val="ru-RU"/>
-        </w:rPr>
-        <w:t>мемов</w:t>
-      </w:r>
-      <w:proofErr w:type="spellEnd"/>
-      <w:r>
-        <w:rPr>
-          <w:rFonts w:ascii="Times New Roman" w:hAnsi="Times New Roman" w:cs="Times New Roman"/>
-          <w:sz w:val="28"/>
-          <w:szCs w:val="28"/>
-          <w:lang w:val="ru-RU"/>
-        </w:rPr>
-        <w:t xml:space="preserve"> про «</w:t>
+        <w:t>О-о-о, это прекрасная сеточка для того, чтобы стимулировать эрогенные зоны вашего ЧСВ! И с ней связано множество мемов про «</w:t>
       </w:r>
       <w:r>
         <w:rPr>
@@ -7620,27 +7421,37 @@
           <w:szCs w:val="28"/>
           <w:lang w:val="ru-RU"/>
         </w:rPr>
-        <w:t xml:space="preserve"> сына маминой </w:t>
-      </w:r>
-      <w:proofErr w:type="gramStart"/>
-      <w:r>
-        <w:rPr>
-          <w:rFonts w:ascii="Times New Roman" w:hAnsi="Times New Roman" w:cs="Times New Roman"/>
-          <w:sz w:val="28"/>
-          <w:szCs w:val="28"/>
-          <w:lang w:val="ru-RU"/>
-        </w:rPr>
-        <w:t>подруги»…</w:t>
-      </w:r>
-      <w:proofErr w:type="gramEnd"/>
-      <w:r>
-        <w:rPr>
-          <w:rFonts w:ascii="Times New Roman" w:hAnsi="Times New Roman" w:cs="Times New Roman"/>
-          <w:sz w:val="28"/>
-          <w:szCs w:val="28"/>
-          <w:lang w:val="ru-RU"/>
-        </w:rPr>
-        <w:t xml:space="preserve"> Но про нее не будет отдельного упражнения. Это будет ваше собственное упражнение длинною во всю вашу </w:t>
+        <w:t xml:space="preserve"> сына маминой подруги»</w:t>
+      </w:r>
+      <w:r>
+        <w:rPr>
+          <w:rFonts w:ascii="Times New Roman" w:hAnsi="Times New Roman" w:cs="Times New Roman"/>
+          <w:sz w:val="28"/>
+          <w:szCs w:val="28"/>
+          <w:lang w:val="ru-RU"/>
+        </w:rPr>
+        <w:t>.</w:t>
+      </w:r>
+    </w:p>
+    <w:p>
+      <w:pPr>
+        <w:ind w:firstLine="720"/>
+        <w:jc w:val="both"/>
+        <w:rPr>
+          <w:rFonts w:ascii="Times New Roman" w:hAnsi="Times New Roman" w:cs="Times New Roman"/>
+          <w:sz w:val="28"/>
+          <w:szCs w:val="28"/>
+          <w:lang w:val="ru-RU"/>
+        </w:rPr>
+      </w:pPr>
+      <w:r>
+        <w:rPr>
+          <w:rFonts w:ascii="Times New Roman" w:hAnsi="Times New Roman" w:cs="Times New Roman"/>
+          <w:sz w:val="28"/>
+          <w:szCs w:val="28"/>
+          <w:lang w:val="ru-RU"/>
+        </w:rPr>
+        <w:t xml:space="preserve">Но про нее не будет отдельного упражнения. Это будет ваше собственное упражнение длинною во всю вашу </w:t>
       </w:r>
       <w:r>
         <w:rPr>
@@ -7811,7 +7622,6 @@
           <w:szCs w:val="36"/>
           <w:lang w:val="ru-RU"/>
         </w:rPr>
-        <w:lastRenderedPageBreak/>
         <w:t>Дополнительные источники.</w:t>
       </w:r>
     </w:p>
@@ -7834,7 +7644,6 @@
         </w:rPr>
         <w:t xml:space="preserve">Здесь приводятся полезные ссылки, как на разделы сайта </w:t>
       </w:r>
-      <w:proofErr w:type="spellStart"/>
       <w:r>
         <w:rPr>
           <w:rFonts w:ascii="Times New Roman" w:hAnsi="Times New Roman" w:cs="Times New Roman"/>
@@ -7844,7 +7653,6 @@
         </w:rPr>
         <w:t>skillsimprover</w:t>
       </w:r>
-      <w:proofErr w:type="spellEnd"/>
       <w:r>
         <w:rPr>
           <w:rFonts w:ascii="Times New Roman" w:hAnsi="Times New Roman" w:cs="Times New Roman"/>
@@ -8004,21 +7812,8 @@
           <w:szCs w:val="28"/>
           <w:lang w:val="ru-RU"/>
         </w:rPr>
-        <w:t xml:space="preserve">есть </w:t>
-      </w:r>
-      <w:proofErr w:type="spellStart"/>
-      <w:r>
-        <w:rPr>
-          <w:rFonts w:ascii="Times New Roman" w:hAnsi="Times New Roman" w:cs="Times New Roman"/>
-          <w:i/>
-          <w:iCs/>
-          <w:sz w:val="28"/>
-          <w:szCs w:val="28"/>
-          <w:lang w:val="ru-RU"/>
-        </w:rPr>
-        <w:t>чё</w:t>
-      </w:r>
-      <w:proofErr w:type="spellEnd"/>
+        <w:t>есть чё</w:t>
+      </w:r>
       <w:r>
         <w:rPr>
           <w:rFonts w:ascii="Times New Roman" w:hAnsi="Times New Roman" w:cs="Times New Roman"/>
@@ -8040,7 +7835,7 @@
 </file>
 
 <file path=word/numbering.xml><?xml version="1.0" encoding="utf-8"?>
-<w:numbering xmlns:wpc="http://schemas.microsoft.com/office/word/2010/wordprocessingCanvas" xmlns:cx="http://schemas.microsoft.com/office/drawing/2014/chartex" xmlns:mc="http://schemas.openxmlformats.org/markup-compatibility/2006" xmlns:o="urn:schemas-microsoft-com:office:office" xmlns:r="http://schemas.openxmlformats.org/officeDocument/2006/relationships" xmlns:m="http://schemas.openxmlformats.org/officeDocument/2006/math" xmlns:v="urn:schemas-microsoft-com:vml" xmlns:wp14="http://schemas.microsoft.com/office/word/2010/wordprocessingDrawing" xmlns:wp="http://schemas.openxmlformats.org/drawingml/2006/wordprocessingDrawing" xmlns:w10="urn:schemas-microsoft-com:office:word" xmlns:w="http://schemas.openxmlformats.org/wordprocessingml/2006/main" xmlns:w14="http://schemas.microsoft.com/office/word/2010/wordml" xmlns:w15="http://schemas.microsoft.com/office/word/2012/wordml" xmlns:w16se="http://schemas.microsoft.com/office/word/2015/wordml/symex" xmlns:wpg="http://schemas.microsoft.com/office/word/2010/wordprocessingGroup" xmlns:wpi="http://schemas.microsoft.com/office/word/2010/wordprocessingInk" xmlns:wne="http://schemas.microsoft.com/office/word/2006/wordml" xmlns:wps="http://schemas.microsoft.com/office/word/2010/wordprocessingShape" mc:Ignorable="w14 w15 w16se wp14">
+<w:numbering xmlns:wpc="http://schemas.microsoft.com/office/word/2010/wordprocessingCanvas" xmlns:cx="http://schemas.microsoft.com/office/drawing/2014/chartex" xmlns:cx1="http://schemas.microsoft.com/office/drawing/2015/9/8/chartex" xmlns:cx2="http://schemas.microsoft.com/office/drawing/2015/10/21/chartex" xmlns:cx3="http://schemas.microsoft.com/office/drawing/2016/5/9/chartex" xmlns:cx4="http://schemas.microsoft.com/office/drawing/2016/5/10/chartex" xmlns:cx5="http://schemas.microsoft.com/office/drawing/2016/5/11/chartex" xmlns:cx6="http://schemas.microsoft.com/office/drawing/2016/5/12/chartex" xmlns:cx7="http://schemas.microsoft.com/office/drawing/2016/5/13/chartex" xmlns:cx8="http://schemas.microsoft.com/office/drawing/2016/5/14/chartex" xmlns:mc="http://schemas.openxmlformats.org/markup-compatibility/2006" xmlns:aink="http://schemas.microsoft.com/office/drawing/2016/ink" xmlns:am3d="http://schemas.microsoft.com/office/drawing/2017/model3d" xmlns:o="urn:schemas-microsoft-com:office:office" xmlns:oel="http://schemas.microsoft.com/office/2019/extlst" xmlns:r="http://schemas.openxmlformats.org/officeDocument/2006/relationships" xmlns:m="http://schemas.openxmlformats.org/officeDocument/2006/math" xmlns:v="urn:schemas-microsoft-com:vml" xmlns:wp14="http://schemas.microsoft.com/office/word/2010/wordprocessingDrawing" xmlns:wp="http://schemas.openxmlformats.org/drawingml/2006/wordprocessingDrawing" xmlns:w10="urn:schemas-microsoft-com:office:word" xmlns:w="http://schemas.openxmlformats.org/wordprocessingml/2006/main" xmlns:w14="http://schemas.microsoft.com/office/word/2010/wordml" xmlns:w15="http://schemas.microsoft.com/office/word/2012/wordml" xmlns:w16cex="http://schemas.microsoft.com/office/word/2018/wordml/cex" xmlns:w16cid="http://schemas.microsoft.com/office/word/2016/wordml/cid" xmlns:w16="http://schemas.microsoft.com/office/word/2018/wordml" xmlns:w16sdtdh="http://schemas.microsoft.com/office/word/2020/wordml/sdtdatahash" xmlns:w16se="http://schemas.microsoft.com/office/word/2015/wordml/symex" xmlns:wpg="http://schemas.microsoft.com/office/word/2010/wordprocessingGroup" xmlns:wpi="http://schemas.microsoft.com/office/word/2010/wordprocessingInk" xmlns:wne="http://schemas.microsoft.com/office/word/2006/wordml" xmlns:wps="http://schemas.microsoft.com/office/word/2010/wordprocessingShape" mc:Ignorable="w14 w15 w16se w16cid w16 w16cex w16sdtdh wp14">
   <w:abstractNum w:abstractNumId="0" w15:restartNumberingAfterBreak="0">
     <w:nsid w:val="0CFA0BDB"/>
     <w:multiLevelType w:val="hybridMultilevel"/>
@@ -8902,6 +8697,92 @@
     </w:lvl>
   </w:abstractNum>
   <w:abstractNum w:abstractNumId="10" w15:restartNumberingAfterBreak="0">
+    <w:nsid w:val="6B6716BE"/>
+    <w:multiLevelType w:val="hybridMultilevel"/>
+    <w:tmpl w:val="573E7F9A"/>
+    <w:lvl w:ilvl="0" w:tplc="2000000F">
+      <w:start w:val="1"/>
+      <w:numFmt w:val="decimal"/>
+      <w:lvlText w:val="%1."/>
+      <w:lvlJc w:val="left"/>
+      <w:pPr>
+        <w:ind w:left="720" w:hanging="360"/>
+      </w:pPr>
+    </w:lvl>
+    <w:lvl w:ilvl="1" w:tplc="20000019" w:tentative="1">
+      <w:start w:val="1"/>
+      <w:numFmt w:val="lowerLetter"/>
+      <w:lvlText w:val="%2."/>
+      <w:lvlJc w:val="left"/>
+      <w:pPr>
+        <w:ind w:left="1440" w:hanging="360"/>
+      </w:pPr>
+    </w:lvl>
+    <w:lvl w:ilvl="2" w:tplc="2000001B" w:tentative="1">
+      <w:start w:val="1"/>
+      <w:numFmt w:val="lowerRoman"/>
+      <w:lvlText w:val="%3."/>
+      <w:lvlJc w:val="right"/>
+      <w:pPr>
+        <w:ind w:left="2160" w:hanging="180"/>
+      </w:pPr>
+    </w:lvl>
+    <w:lvl w:ilvl="3" w:tplc="2000000F" w:tentative="1">
+      <w:start w:val="1"/>
+      <w:numFmt w:val="decimal"/>
+      <w:lvlText w:val="%4."/>
+      <w:lvlJc w:val="left"/>
+      <w:pPr>
+        <w:ind w:left="2880" w:hanging="360"/>
+      </w:pPr>
+    </w:lvl>
+    <w:lvl w:ilvl="4" w:tplc="20000019" w:tentative="1">
+      <w:start w:val="1"/>
+      <w:numFmt w:val="lowerLetter"/>
+      <w:lvlText w:val="%5."/>
+      <w:lvlJc w:val="left"/>
+      <w:pPr>
+        <w:ind w:left="3600" w:hanging="360"/>
+      </w:pPr>
+    </w:lvl>
+    <w:lvl w:ilvl="5" w:tplc="2000001B" w:tentative="1">
+      <w:start w:val="1"/>
+      <w:numFmt w:val="lowerRoman"/>
+      <w:lvlText w:val="%6."/>
+      <w:lvlJc w:val="right"/>
+      <w:pPr>
+        <w:ind w:left="4320" w:hanging="180"/>
+      </w:pPr>
+    </w:lvl>
+    <w:lvl w:ilvl="6" w:tplc="2000000F" w:tentative="1">
+      <w:start w:val="1"/>
+      <w:numFmt w:val="decimal"/>
+      <w:lvlText w:val="%7."/>
+      <w:lvlJc w:val="left"/>
+      <w:pPr>
+        <w:ind w:left="5040" w:hanging="360"/>
+      </w:pPr>
+    </w:lvl>
+    <w:lvl w:ilvl="7" w:tplc="20000019" w:tentative="1">
+      <w:start w:val="1"/>
+      <w:numFmt w:val="lowerLetter"/>
+      <w:lvlText w:val="%8."/>
+      <w:lvlJc w:val="left"/>
+      <w:pPr>
+        <w:ind w:left="5760" w:hanging="360"/>
+      </w:pPr>
+    </w:lvl>
+    <w:lvl w:ilvl="8" w:tplc="2000001B" w:tentative="1">
+      <w:start w:val="1"/>
+      <w:numFmt w:val="lowerRoman"/>
+      <w:lvlText w:val="%9."/>
+      <w:lvlJc w:val="right"/>
+      <w:pPr>
+        <w:ind w:left="6480" w:hanging="180"/>
+      </w:pPr>
+    </w:lvl>
+  </w:abstractNum>
+  <w:abstractNum w:abstractNumId="11" w15:restartNumberingAfterBreak="0">
     <w:nsid w:val="70943E63"/>
     <w:multiLevelType w:val="hybridMultilevel"/>
     <w:tmpl w:val="CD2EF3A4"/>
@@ -8987,51 +8868,54 @@
       </w:pPr>
     </w:lvl>
   </w:abstractNum>
-  <w:num w:numId="1">
+  <w:num w:numId="1" w16cid:durableId="1447233135">
     <w:abstractNumId w:val="2"/>
   </w:num>
-  <w:num w:numId="2">
-    <w:abstractNumId w:val="10"/>
+  <w:num w:numId="2" w16cid:durableId="160244053">
+    <w:abstractNumId w:val="11"/>
   </w:num>
-  <w:num w:numId="3">
+  <w:num w:numId="3" w16cid:durableId="487596942">
     <w:abstractNumId w:val="0"/>
   </w:num>
-  <w:num w:numId="4">
+  <w:num w:numId="4" w16cid:durableId="2046103692">
     <w:abstractNumId w:val="7"/>
   </w:num>
-  <w:num w:numId="5">
+  <w:num w:numId="5" w16cid:durableId="764423984">
     <w:abstractNumId w:val="1"/>
   </w:num>
-  <w:num w:numId="6">
+  <w:num w:numId="6" w16cid:durableId="389891400">
     <w:abstractNumId w:val="6"/>
   </w:num>
-  <w:num w:numId="7">
+  <w:num w:numId="7" w16cid:durableId="1439982444">
     <w:abstractNumId w:val="9"/>
   </w:num>
-  <w:num w:numId="8">
+  <w:num w:numId="8" w16cid:durableId="241527131">
     <w:abstractNumId w:val="4"/>
   </w:num>
-  <w:num w:numId="9">
+  <w:num w:numId="9" w16cid:durableId="1805155683">
     <w:abstractNumId w:val="5"/>
   </w:num>
-  <w:num w:numId="10">
+  <w:num w:numId="10" w16cid:durableId="1157112165">
     <w:abstractNumId w:val="8"/>
   </w:num>
-  <w:num w:numId="11">
+  <w:num w:numId="11" w16cid:durableId="451245877">
     <w:abstractNumId w:val="3"/>
+  </w:num>
+  <w:num w:numId="12" w16cid:durableId="55126256">
+    <w:abstractNumId w:val="10"/>
   </w:num>
 </w:numbering>
 </file>
 
 <file path=word/styles.xml><?xml version="1.0" encoding="utf-8"?>
-<w:styles xmlns:mc="http://schemas.openxmlformats.org/markup-compatibility/2006" xmlns:r="http://schemas.openxmlformats.org/officeDocument/2006/relationships" xmlns:w="http://schemas.openxmlformats.org/wordprocessingml/2006/main" xmlns:w14="http://schemas.microsoft.com/office/word/2010/wordml" xmlns:w15="http://schemas.microsoft.com/office/word/2012/wordml" xmlns:w16se="http://schemas.microsoft.com/office/word/2015/wordml/symex" mc:Ignorable="w14 w15 w16se">
+<w:styles xmlns:mc="http://schemas.openxmlformats.org/markup-compatibility/2006" xmlns:r="http://schemas.openxmlformats.org/officeDocument/2006/relationships" xmlns:w="http://schemas.openxmlformats.org/wordprocessingml/2006/main" xmlns:w14="http://schemas.microsoft.com/office/word/2010/wordml" xmlns:w15="http://schemas.microsoft.com/office/word/2012/wordml" xmlns:w16cex="http://schemas.microsoft.com/office/word/2018/wordml/cex" xmlns:w16cid="http://schemas.microsoft.com/office/word/2016/wordml/cid" xmlns:w16="http://schemas.microsoft.com/office/word/2018/wordml" xmlns:w16sdtdh="http://schemas.microsoft.com/office/word/2020/wordml/sdtdatahash" xmlns:w16se="http://schemas.microsoft.com/office/word/2015/wordml/symex" mc:Ignorable="w14 w15 w16se w16cid w16 w16cex w16sdtdh">
   <w:docDefaults>
     <w:rPrDefault>
       <w:rPr>
         <w:rFonts w:asciiTheme="minorHAnsi" w:eastAsiaTheme="minorHAnsi" w:hAnsiTheme="minorHAnsi" w:cstheme="minorBidi"/>
         <w:sz w:val="22"/>
         <w:szCs w:val="22"/>
-        <w:lang w:eastAsia="en-US" w:bidi="ar-SA"/>
+        <w:lang w:val="ru-BY" w:eastAsia="en-US" w:bidi="ar-SA"/>
       </w:rPr>
     </w:rPrDefault>
     <w:pPrDefault>
@@ -9040,7 +8924,7 @@
       </w:pPr>
     </w:pPrDefault>
   </w:docDefaults>
-  <w:latentStyles w:defLockedState="0" w:defUIPriority="99" w:defSemiHidden="0" w:defUnhideWhenUsed="0" w:defQFormat="0" w:count="371">
+  <w:latentStyles w:defLockedState="0" w:defUIPriority="99" w:defSemiHidden="0" w:defUnhideWhenUsed="0" w:defQFormat="0" w:count="376">
     <w:lsdException w:name="Normal" w:uiPriority="0" w:qFormat="1"/>
     <w:lsdException w:name="heading 1" w:uiPriority="9" w:qFormat="1"/>
     <w:lsdException w:name="heading 2" w:semiHidden="1" w:uiPriority="9" w:unhideWhenUsed="1" w:qFormat="1"/>
@@ -9412,18 +9296,23 @@
     <w:lsdException w:name="List Table 5 Dark Accent 6" w:uiPriority="50"/>
     <w:lsdException w:name="List Table 6 Colorful Accent 6" w:uiPriority="51"/>
     <w:lsdException w:name="List Table 7 Colorful Accent 6" w:uiPriority="52"/>
+    <w:lsdException w:name="Mention" w:semiHidden="1" w:unhideWhenUsed="1"/>
+    <w:lsdException w:name="Smart Hyperlink" w:semiHidden="1" w:unhideWhenUsed="1"/>
+    <w:lsdException w:name="Hashtag" w:semiHidden="1" w:unhideWhenUsed="1"/>
+    <w:lsdException w:name="Unresolved Mention" w:semiHidden="1" w:unhideWhenUsed="1"/>
+    <w:lsdException w:name="Smart Link" w:semiHidden="1" w:unhideWhenUsed="1"/>
   </w:latentStyles>
-  <w:style w:type="paragraph" w:default="1" w:styleId="Normal">
+  <w:style w:type="paragraph" w:default="1" w:styleId="a">
     <w:name w:val="Normal"/>
     <w:qFormat/>
   </w:style>
-  <w:style w:type="character" w:default="1" w:styleId="DefaultParagraphFont">
+  <w:style w:type="character" w:default="1" w:styleId="a0">
     <w:name w:val="Default Paragraph Font"/>
     <w:uiPriority w:val="1"/>
     <w:semiHidden/>
     <w:unhideWhenUsed/>
   </w:style>
-  <w:style w:type="table" w:default="1" w:styleId="TableNormal">
+  <w:style w:type="table" w:default="1" w:styleId="a1">
     <w:name w:val="Normal Table"/>
     <w:uiPriority w:val="99"/>
     <w:semiHidden/>
@@ -9438,15 +9327,15 @@
       </w:tblCellMar>
     </w:tblPr>
   </w:style>
-  <w:style w:type="numbering" w:default="1" w:styleId="NoList">
+  <w:style w:type="numbering" w:default="1" w:styleId="a2">
     <w:name w:val="No List"/>
     <w:uiPriority w:val="99"/>
     <w:semiHidden/>
     <w:unhideWhenUsed/>
   </w:style>
-  <w:style w:type="paragraph" w:styleId="ListParagraph">
+  <w:style w:type="paragraph" w:styleId="a3">
     <w:name w:val="List Paragraph"/>
-    <w:basedOn w:val="Normal"/>
+    <w:basedOn w:val="a"/>
     <w:uiPriority w:val="34"/>
     <w:qFormat/>
     <w:rsid w:val="008B56E2"/>

</xml_diff>

<commit_message>
Step-4 for the "sign-in-sign-out-account" exercise has been updated.
</commit_message>
<xml_diff>
--- a/lessons/vcs-github/exercises/sign-in-sign-out-account/downloads/sign-in-sign-out-account.docx
+++ b/lessons/vcs-github/exercises/sign-in-sign-out-account/downloads/sign-in-sign-out-account.docx
@@ -23,7 +23,29 @@
           <w:szCs w:val="40"/>
           <w:lang w:val="ru-RU"/>
         </w:rPr>
-        <w:t>Упражнение 1. 1.</w:t>
+        <w:t xml:space="preserve">Упражнение </w:t>
+      </w:r>
+      <w:r>
+        <w:rPr>
+          <w:rFonts w:ascii="Times New Roman" w:hAnsi="Times New Roman" w:cs="Times New Roman"/>
+          <w:b/>
+          <w:bCs/>
+          <w:sz w:val="40"/>
+          <w:szCs w:val="40"/>
+          <w:lang w:val="ru-RU"/>
+        </w:rPr>
+        <w:t>2</w:t>
+      </w:r>
+      <w:r>
+        <w:rPr>
+          <w:rFonts w:ascii="Times New Roman" w:hAnsi="Times New Roman" w:cs="Times New Roman"/>
+          <w:b/>
+          <w:bCs/>
+          <w:sz w:val="40"/>
+          <w:szCs w:val="40"/>
+          <w:lang w:val="ru-RU"/>
+        </w:rPr>
+        <w:t>.</w:t>
       </w:r>
     </w:p>
     <w:p>
@@ -215,7 +237,7 @@
           <w:szCs w:val="28"/>
           <w:lang w:val="ru-RU"/>
         </w:rPr>
-        <w:t>01.Создание аккаунта</w:t>
+        <w:t>Создание аккаунта</w:t>
       </w:r>
     </w:p>
     <w:p>
@@ -4222,6 +4244,37 @@
           <w:lang w:val="ru-RU"/>
         </w:rPr>
       </w:pPr>
+    </w:p>
+    <w:p>
+      <w:pPr>
+        <w:jc w:val="both"/>
+        <w:rPr>
+          <w:rFonts w:ascii="Times New Roman" w:hAnsi="Times New Roman" w:cs="Times New Roman"/>
+          <w:sz w:val="28"/>
+          <w:szCs w:val="28"/>
+          <w:lang w:val="ru-RU"/>
+        </w:rPr>
+      </w:pPr>
+      <w:r>
+        <w:rPr>
+          <w:rFonts w:ascii="Times New Roman" w:hAnsi="Times New Roman" w:cs="Times New Roman"/>
+          <w:sz w:val="28"/>
+          <w:szCs w:val="28"/>
+          <w:lang w:val="ru-RU"/>
+        </w:rPr>
+        <w:t>НАПИШИ АБЗАЦ, КАК НАЗВАТЬ КНОПКУ! ТИПА – Меню аккаунта или меню профиля…</w:t>
+      </w:r>
+    </w:p>
+    <w:p>
+      <w:pPr>
+        <w:jc w:val="both"/>
+        <w:rPr>
+          <w:rFonts w:ascii="Times New Roman" w:hAnsi="Times New Roman" w:cs="Times New Roman"/>
+          <w:sz w:val="28"/>
+          <w:szCs w:val="28"/>
+          <w:lang w:val="ru-RU"/>
+        </w:rPr>
+      </w:pPr>
       <w:r>
         <w:rPr>
           <w:rFonts w:ascii="Times New Roman" w:hAnsi="Times New Roman" w:cs="Times New Roman"/>
@@ -4369,6 +4422,7 @@
           <w:szCs w:val="28"/>
           <w:lang w:val="ru-RU"/>
         </w:rPr>
+        <w:lastRenderedPageBreak/>
         <w:tab/>
         <w:t>Для того, чтобы выйти из аккаунта, откройте контекстное меню «Самой главной кнопки» и нажмите на пункт «</w:t>
       </w:r>
@@ -4427,7 +4481,6 @@
           <w:szCs w:val="28"/>
           <w:lang w:val="en-US"/>
         </w:rPr>
-        <w:lastRenderedPageBreak/>
         <w:drawing>
           <wp:inline distT="0" distB="0" distL="0" distR="0" wp14:anchorId="30C2257F" wp14:editId="2325518E">
             <wp:extent cx="3193010" cy="5918983"/>

</xml_diff>